<commit_message>
made changes to Winters file
</commit_message>
<xml_diff>
--- a/1_Templated Entries/++AmyTang/Winters, Yvor (Archambeau and Joines)TemplatedLM/Winters, Yvor (Archambeau and Joines)TemplatedLM.docx
+++ b/1_Templated Entries/++AmyTang/Winters, Yvor (Archambeau and Joines)TemplatedLM/Winters, Yvor (Archambeau and Joines)TemplatedLM.docx
@@ -1,6 +1,6 @@
 
 <file path=word/document.xml><?xml version="1.0" encoding="utf-8"?>
-<w:document xmlns:wpc="http://schemas.microsoft.com/office/word/2010/wordprocessingCanvas" xmlns:mo="http://schemas.microsoft.com/office/mac/office/2008/main" xmlns:mc="http://schemas.openxmlformats.org/markup-compatibility/2006" xmlns:mv="urn:schemas-microsoft-com:mac:vml" xmlns:o="urn:schemas-microsoft-com:office:office" xmlns:r="http://schemas.openxmlformats.org/officeDocument/2006/relationships" xmlns:m="http://schemas.openxmlformats.org/officeDocument/2006/math" xmlns:v="urn:schemas-microsoft-com:vml" xmlns:wp14="http://schemas.microsoft.com/office/word/2010/wordprocessingDrawing" xmlns:wp="http://schemas.openxmlformats.org/drawingml/2006/wordprocessingDrawing" xmlns:w10="urn:schemas-microsoft-com:office:word" xmlns:w="http://schemas.openxmlformats.org/wordprocessingml/2006/main" xmlns:w14="http://schemas.microsoft.com/office/word/2010/wordml" xmlns:wpg="http://schemas.microsoft.com/office/word/2010/wordprocessingGroup" xmlns:wpi="http://schemas.microsoft.com/office/word/2010/wordprocessingInk" xmlns:wne="http://schemas.microsoft.com/office/word/2006/wordml" xmlns:wps="http://schemas.microsoft.com/office/word/2010/wordprocessingShape" mc:Ignorable="w14 wp14">
+<w:document xmlns:wpc="http://schemas.microsoft.com/office/word/2010/wordprocessingCanvas" xmlns:mo="http://schemas.microsoft.com/office/mac/office/2008/main" xmlns:mc="http://schemas.openxmlformats.org/markup-compatibility/2006" xmlns:mv="urn:schemas-microsoft-com:mac:vml" xmlns:o="urn:schemas-microsoft-com:office:office" xmlns:r="http://schemas.openxmlformats.org/officeDocument/2006/relationships" xmlns:m="http://schemas.openxmlformats.org/officeDocument/2006/math" xmlns:v="urn:schemas-microsoft-com:vml" xmlns:wp14="http://schemas.microsoft.com/office/word/2010/wordprocessingDrawing" xmlns:wp="http://schemas.openxmlformats.org/drawingml/2006/wordprocessingDrawing" xmlns:w10="urn:schemas-microsoft-com:office:word" xmlns:w="http://schemas.openxmlformats.org/wordprocessingml/2006/main" xmlns:w14="http://schemas.microsoft.com/office/word/2010/wordml" xmlns:w15="http://schemas.microsoft.com/office/word/2012/wordml" xmlns:wpg="http://schemas.microsoft.com/office/word/2010/wordprocessingGroup" xmlns:wpi="http://schemas.microsoft.com/office/word/2010/wordprocessingInk" xmlns:wne="http://schemas.microsoft.com/office/word/2006/wordml" xmlns:wps="http://schemas.microsoft.com/office/word/2010/wordprocessingShape" mc:Ignorable="w14 w15 wp14">
   <w:body>
     <w:tbl>
       <w:tblPr>
@@ -17,16 +17,289 @@
         <w:tblLook w:val="04A0" w:firstRow="1" w:lastRow="0" w:firstColumn="1" w:lastColumn="0" w:noHBand="0" w:noVBand="1"/>
       </w:tblPr>
       <w:tblGrid>
-        <w:gridCol w:w="491"/>
-        <w:gridCol w:w="1296"/>
-        <w:gridCol w:w="2073"/>
-        <w:gridCol w:w="2551"/>
-        <w:gridCol w:w="2642"/>
+        <w:gridCol w:w="113"/>
+        <w:gridCol w:w="378"/>
+        <w:gridCol w:w="113"/>
+        <w:gridCol w:w="1183"/>
+        <w:gridCol w:w="113"/>
+        <w:gridCol w:w="1960"/>
+        <w:gridCol w:w="113"/>
+        <w:gridCol w:w="2438"/>
+        <w:gridCol w:w="113"/>
+        <w:gridCol w:w="2529"/>
+        <w:gridCol w:w="113"/>
       </w:tblGrid>
       <w:tr>
+        <w:trPr>
+          <w:gridAfter w:val="1"/>
+          <w:wAfter w:w="113" w:type="dxa"/>
+        </w:trPr>
         <w:tc>
           <w:tcPr>
             <w:tcW w:w="491" w:type="dxa"/>
+            <w:gridSpan w:val="2"/>
+            <w:vMerge w:val="restart"/>
+            <w:shd w:val="clear" w:color="auto" w:fill="A6A6A6" w:themeFill="background1" w:themeFillShade="A6"/>
+            <w:textDirection w:val="btLr"/>
+          </w:tcPr>
+          <w:p>
+            <w:pPr>
+              <w:jc w:val="center"/>
+              <w:rPr>
+                <w:b/>
+                <w:color w:val="FFFFFF" w:themeColor="background1"/>
+              </w:rPr>
+            </w:pPr>
+            <w:bookmarkStart w:id="0" w:name="OLE_LINK3"/>
+            <w:bookmarkStart w:id="1" w:name="OLE_LINK4"/>
+            <w:r>
+              <w:rPr>
+                <w:b/>
+                <w:color w:val="FFFFFF" w:themeColor="background1"/>
+              </w:rPr>
+              <w:t>About you</w:t>
+            </w:r>
+          </w:p>
+        </w:tc>
+        <w:sdt>
+          <w:sdtPr>
+            <w:rPr>
+              <w:b/>
+              <w:color w:val="FFFFFF" w:themeColor="background1"/>
+            </w:rPr>
+            <w:alias w:val="Salutation"/>
+            <w:tag w:val="salutation"/>
+            <w:id w:val="-1659997262"/>
+            <w:placeholder>
+              <w:docPart w:val="026EF866A586D14B9354357A75761365"/>
+            </w:placeholder>
+            <w:showingPlcHdr/>
+            <w:dropDownList>
+              <w:listItem w:displayText="Dr." w:value="Dr."/>
+              <w:listItem w:displayText="Prof." w:value="Prof."/>
+            </w:dropDownList>
+          </w:sdtPr>
+          <w:sdtEndPr/>
+          <w:sdtContent>
+            <w:tc>
+              <w:tcPr>
+                <w:tcW w:w="1296" w:type="dxa"/>
+                <w:gridSpan w:val="2"/>
+              </w:tcPr>
+              <w:p>
+                <w:pPr>
+                  <w:jc w:val="center"/>
+                  <w:rPr>
+                    <w:b/>
+                    <w:color w:val="FFFFFF" w:themeColor="background1"/>
+                  </w:rPr>
+                </w:pPr>
+                <w:r>
+                  <w:rPr>
+                    <w:rStyle w:val="PlaceholderText"/>
+                    <w:b/>
+                    <w:color w:val="FFFFFF" w:themeColor="background1"/>
+                  </w:rPr>
+                  <w:t>[Salutation]</w:t>
+                </w:r>
+              </w:p>
+            </w:tc>
+          </w:sdtContent>
+        </w:sdt>
+        <w:sdt>
+          <w:sdtPr>
+            <w:alias w:val="First name"/>
+            <w:tag w:val="authorFirstName"/>
+            <w:id w:val="581645879"/>
+            <w:placeholder>
+              <w:docPart w:val="E4F41199BD3B194299BB0E62A43AC7B3"/>
+            </w:placeholder>
+            <w:text/>
+          </w:sdtPr>
+          <w:sdtEndPr/>
+          <w:sdtContent>
+            <w:tc>
+              <w:tcPr>
+                <w:tcW w:w="2073" w:type="dxa"/>
+                <w:gridSpan w:val="2"/>
+              </w:tcPr>
+              <w:p>
+                <w:proofErr w:type="spellStart"/>
+                <w:r>
+                  <w:t>Archambeau</w:t>
+                </w:r>
+                <w:proofErr w:type="spellEnd"/>
+              </w:p>
+            </w:tc>
+          </w:sdtContent>
+        </w:sdt>
+        <w:sdt>
+          <w:sdtPr>
+            <w:alias w:val="Middle name"/>
+            <w:tag w:val="authorMiddleName"/>
+            <w:id w:val="-2076034781"/>
+            <w:placeholder>
+              <w:docPart w:val="444BF9F27E513F41890D8E45B30F0B41"/>
+            </w:placeholder>
+            <w:showingPlcHdr/>
+            <w:text/>
+          </w:sdtPr>
+          <w:sdtEndPr/>
+          <w:sdtContent>
+            <w:tc>
+              <w:tcPr>
+                <w:tcW w:w="2551" w:type="dxa"/>
+                <w:gridSpan w:val="2"/>
+              </w:tcPr>
+              <w:p>
+                <w:r>
+                  <w:rPr>
+                    <w:rStyle w:val="PlaceholderText"/>
+                  </w:rPr>
+                  <w:t>[Middle name]</w:t>
+                </w:r>
+              </w:p>
+            </w:tc>
+          </w:sdtContent>
+        </w:sdt>
+        <w:sdt>
+          <w:sdtPr>
+            <w:alias w:val="Last name"/>
+            <w:tag w:val="authorLastName"/>
+            <w:id w:val="-1088529830"/>
+            <w:placeholder>
+              <w:docPart w:val="15B72927735D1142848BD092E6F739C5"/>
+            </w:placeholder>
+            <w:text/>
+          </w:sdtPr>
+          <w:sdtEndPr/>
+          <w:sdtContent>
+            <w:tc>
+              <w:tcPr>
+                <w:tcW w:w="2642" w:type="dxa"/>
+                <w:gridSpan w:val="2"/>
+              </w:tcPr>
+              <w:p>
+                <w:r>
+                  <w:t>Robert</w:t>
+                </w:r>
+              </w:p>
+            </w:tc>
+          </w:sdtContent>
+        </w:sdt>
+      </w:tr>
+      <w:tr>
+        <w:trPr>
+          <w:gridAfter w:val="1"/>
+          <w:wAfter w:w="113" w:type="dxa"/>
+          <w:trHeight w:val="986"/>
+        </w:trPr>
+        <w:tc>
+          <w:tcPr>
+            <w:tcW w:w="491" w:type="dxa"/>
+            <w:gridSpan w:val="2"/>
+            <w:vMerge/>
+            <w:shd w:val="clear" w:color="auto" w:fill="A6A6A6" w:themeFill="background1" w:themeFillShade="A6"/>
+          </w:tcPr>
+          <w:p>
+            <w:pPr>
+              <w:jc w:val="center"/>
+              <w:rPr>
+                <w:b/>
+                <w:color w:val="FFFFFF" w:themeColor="background1"/>
+              </w:rPr>
+            </w:pPr>
+          </w:p>
+        </w:tc>
+        <w:sdt>
+          <w:sdtPr>
+            <w:alias w:val="Biography"/>
+            <w:tag w:val="authorBiography"/>
+            <w:id w:val="938807824"/>
+            <w:placeholder>
+              <w:docPart w:val="5A591816186D0F429F638E0650F9877D"/>
+            </w:placeholder>
+            <w:showingPlcHdr/>
+          </w:sdtPr>
+          <w:sdtEndPr/>
+          <w:sdtContent>
+            <w:tc>
+              <w:tcPr>
+                <w:tcW w:w="8562" w:type="dxa"/>
+                <w:gridSpan w:val="8"/>
+              </w:tcPr>
+              <w:p>
+                <w:r>
+                  <w:rPr>
+                    <w:rStyle w:val="PlaceholderText"/>
+                  </w:rPr>
+                  <w:t>[Enter your biography]</w:t>
+                </w:r>
+              </w:p>
+            </w:tc>
+          </w:sdtContent>
+        </w:sdt>
+      </w:tr>
+      <w:tr>
+        <w:trPr>
+          <w:gridAfter w:val="1"/>
+          <w:wAfter w:w="113" w:type="dxa"/>
+          <w:trHeight w:val="986"/>
+        </w:trPr>
+        <w:tc>
+          <w:tcPr>
+            <w:tcW w:w="491" w:type="dxa"/>
+            <w:gridSpan w:val="2"/>
+            <w:vMerge/>
+            <w:shd w:val="clear" w:color="auto" w:fill="A6A6A6" w:themeFill="background1" w:themeFillShade="A6"/>
+          </w:tcPr>
+          <w:p>
+            <w:pPr>
+              <w:jc w:val="center"/>
+              <w:rPr>
+                <w:b/>
+                <w:color w:val="FFFFFF" w:themeColor="background1"/>
+              </w:rPr>
+            </w:pPr>
+          </w:p>
+        </w:tc>
+        <w:sdt>
+          <w:sdtPr>
+            <w:alias w:val="Affiliation"/>
+            <w:tag w:val="affiliation"/>
+            <w:id w:val="2012937915"/>
+            <w:placeholder>
+              <w:docPart w:val="89F090FFF77B844A808DE0F95620ACCB"/>
+            </w:placeholder>
+            <w:text/>
+          </w:sdtPr>
+          <w:sdtEndPr/>
+          <w:sdtContent>
+            <w:tc>
+              <w:tcPr>
+                <w:tcW w:w="8562" w:type="dxa"/>
+                <w:gridSpan w:val="8"/>
+              </w:tcPr>
+              <w:p>
+                <w:r>
+                  <w:t>Lake Forest College</w:t>
+                </w:r>
+              </w:p>
+            </w:tc>
+          </w:sdtContent>
+        </w:sdt>
+      </w:tr>
+      <w:bookmarkEnd w:id="0"/>
+      <w:bookmarkEnd w:id="1"/>
+      <w:tr>
+        <w:trPr>
+          <w:gridBefore w:val="1"/>
+          <w:wBefore w:w="113" w:type="dxa"/>
+        </w:trPr>
+        <w:tc>
+          <w:tcPr>
+            <w:tcW w:w="491" w:type="dxa"/>
+            <w:gridSpan w:val="2"/>
             <w:vMerge w:val="restart"/>
             <w:shd w:val="clear" w:color="auto" w:fill="A6A6A6" w:themeFill="background1" w:themeFillShade="A6"/>
             <w:textDirection w:val="btLr"/>
@@ -56,9 +329,9 @@
             </w:rPr>
             <w:alias w:val="Salutation"/>
             <w:tag w:val="salutation"/>
-            <w:id w:val="-1659997262"/>
+            <w:id w:val="422846514"/>
             <w:placeholder>
-              <w:docPart w:val="026EF866A586D14B9354357A75761365"/>
+              <w:docPart w:val="8BB3EB07410F9A48B88421A78087866F"/>
             </w:placeholder>
             <w:showingPlcHdr/>
             <w:dropDownList>
@@ -69,7 +342,8 @@
           <w:sdtContent>
             <w:tc>
               <w:tcPr>
-                <w:tcW w:w="1259" w:type="dxa"/>
+                <w:tcW w:w="1296" w:type="dxa"/>
+                <w:gridSpan w:val="2"/>
               </w:tcPr>
               <w:p>
                 <w:pPr>
@@ -91,14 +365,13 @@
             </w:tc>
           </w:sdtContent>
         </w:sdt>
-        <w:bookmarkStart w:id="0" w:name="_GoBack" w:displacedByCustomXml="next"/>
         <w:sdt>
           <w:sdtPr>
             <w:alias w:val="First name"/>
             <w:tag w:val="authorFirstName"/>
-            <w:id w:val="581645879"/>
+            <w:id w:val="1935394703"/>
             <w:placeholder>
-              <w:docPart w:val="E4F41199BD3B194299BB0E62A43AC7B3"/>
+              <w:docPart w:val="F28ABBD6B3B94F4787AD695CD2C72658"/>
             </w:placeholder>
             <w:text/>
           </w:sdtPr>
@@ -106,24 +379,11 @@
             <w:tc>
               <w:tcPr>
                 <w:tcW w:w="2073" w:type="dxa"/>
+                <w:gridSpan w:val="2"/>
               </w:tcPr>
               <w:p>
                 <w:proofErr w:type="spellStart"/>
                 <w:r>
-                  <w:t>Archambeau</w:t>
-                </w:r>
-                <w:proofErr w:type="spellEnd"/>
-                <w:r>
-                  <w:t xml:space="preserve">; </w:t>
-                </w:r>
-                <w:proofErr w:type="spellStart"/>
-                <w:r>
-                  <w:rPr>
-                    <w:rFonts w:eastAsiaTheme="minorEastAsia"/>
-                    <w:sz w:val="24"/>
-                    <w:szCs w:val="24"/>
-                    <w:lang w:val="en-CA" w:eastAsia="ja-JP"/>
-                  </w:rPr>
                   <w:t>Joines</w:t>
                 </w:r>
                 <w:proofErr w:type="spellEnd"/>
@@ -131,14 +391,13 @@
             </w:tc>
           </w:sdtContent>
         </w:sdt>
-        <w:bookmarkEnd w:id="0" w:displacedByCustomXml="prev"/>
         <w:sdt>
           <w:sdtPr>
             <w:alias w:val="Middle name"/>
             <w:tag w:val="authorMiddleName"/>
-            <w:id w:val="-2076034781"/>
+            <w:id w:val="363333625"/>
             <w:placeholder>
-              <w:docPart w:val="444BF9F27E513F41890D8E45B30F0B41"/>
+              <w:docPart w:val="8C0E6B78FD068A419DAFA5F91162ED43"/>
             </w:placeholder>
             <w:showingPlcHdr/>
             <w:text/>
@@ -147,6 +406,7 @@
             <w:tc>
               <w:tcPr>
                 <w:tcW w:w="2551" w:type="dxa"/>
+                <w:gridSpan w:val="2"/>
               </w:tcPr>
               <w:p>
                 <w:r>
@@ -163,9 +423,9 @@
           <w:sdtPr>
             <w:alias w:val="Last name"/>
             <w:tag w:val="authorLastName"/>
-            <w:id w:val="-1088529830"/>
+            <w:id w:val="482049507"/>
             <w:placeholder>
-              <w:docPart w:val="15B72927735D1142848BD092E6F739C5"/>
+              <w:docPart w:val="525EDE5F8F589E4E876B94FCCBB8619F"/>
             </w:placeholder>
             <w:text/>
           </w:sdtPr>
@@ -173,18 +433,10 @@
             <w:tc>
               <w:tcPr>
                 <w:tcW w:w="2642" w:type="dxa"/>
+                <w:gridSpan w:val="2"/>
               </w:tcPr>
               <w:p>
                 <w:r>
-                  <w:t xml:space="preserve">Robert; </w:t>
-                </w:r>
-                <w:r>
-                  <w:rPr>
-                    <w:rFonts w:eastAsiaTheme="minorEastAsia"/>
-                    <w:sz w:val="24"/>
-                    <w:szCs w:val="24"/>
-                    <w:lang w:val="en-CA" w:eastAsia="ja-JP"/>
-                  </w:rPr>
                   <w:t>Rick</w:t>
                 </w:r>
               </w:p>
@@ -194,11 +446,14 @@
       </w:tr>
       <w:tr>
         <w:trPr>
+          <w:gridBefore w:val="1"/>
+          <w:wBefore w:w="113" w:type="dxa"/>
           <w:trHeight w:val="986"/>
         </w:trPr>
         <w:tc>
           <w:tcPr>
             <w:tcW w:w="491" w:type="dxa"/>
+            <w:gridSpan w:val="2"/>
             <w:vMerge/>
             <w:shd w:val="clear" w:color="auto" w:fill="A6A6A6" w:themeFill="background1" w:themeFillShade="A6"/>
           </w:tcPr>
@@ -216,17 +471,17 @@
           <w:sdtPr>
             <w:alias w:val="Biography"/>
             <w:tag w:val="authorBiography"/>
-            <w:id w:val="938807824"/>
+            <w:id w:val="-1135029164"/>
             <w:placeholder>
-              <w:docPart w:val="5A591816186D0F429F638E0650F9877D"/>
+              <w:docPart w:val="A9788B80B9331346A81076BB6668B905"/>
             </w:placeholder>
             <w:showingPlcHdr/>
           </w:sdtPr>
           <w:sdtContent>
             <w:tc>
               <w:tcPr>
-                <w:tcW w:w="8525" w:type="dxa"/>
-                <w:gridSpan w:val="4"/>
+                <w:tcW w:w="8562" w:type="dxa"/>
+                <w:gridSpan w:val="8"/>
               </w:tcPr>
               <w:p>
                 <w:r>
@@ -242,11 +497,14 @@
       </w:tr>
       <w:tr>
         <w:trPr>
+          <w:gridBefore w:val="1"/>
+          <w:wBefore w:w="113" w:type="dxa"/>
           <w:trHeight w:val="986"/>
         </w:trPr>
         <w:tc>
           <w:tcPr>
             <w:tcW w:w="491" w:type="dxa"/>
+            <w:gridSpan w:val="2"/>
             <w:vMerge/>
             <w:shd w:val="clear" w:color="auto" w:fill="A6A6A6" w:themeFill="background1" w:themeFillShade="A6"/>
           </w:tcPr>
@@ -264,29 +522,20 @@
           <w:sdtPr>
             <w:alias w:val="Affiliation"/>
             <w:tag w:val="affiliation"/>
-            <w:id w:val="2012937915"/>
+            <w:id w:val="-186070755"/>
             <w:placeholder>
-              <w:docPart w:val="89F090FFF77B844A808DE0F95620ACCB"/>
+              <w:docPart w:val="0DA1515DCFE9914991C5FF6ECC9982AD"/>
             </w:placeholder>
             <w:text/>
           </w:sdtPr>
           <w:sdtContent>
             <w:tc>
               <w:tcPr>
-                <w:tcW w:w="8525" w:type="dxa"/>
-                <w:gridSpan w:val="4"/>
+                <w:tcW w:w="8562" w:type="dxa"/>
+                <w:gridSpan w:val="8"/>
               </w:tcPr>
               <w:p>
                 <w:r>
-                  <w:t xml:space="preserve">Lake Forest College | </w:t>
-                </w:r>
-                <w:r>
-                  <w:rPr>
-                    <w:rFonts w:eastAsiaTheme="minorEastAsia"/>
-                    <w:sz w:val="24"/>
-                    <w:szCs w:val="24"/>
-                    <w:lang w:val="en-CA" w:eastAsia="ja-JP"/>
-                  </w:rPr>
                   <w:t>University of North Texas</w:t>
                 </w:r>
               </w:p>
@@ -355,6 +604,7 @@
             </w:placeholder>
             <w:text/>
           </w:sdtPr>
+          <w:sdtEndPr/>
           <w:sdtContent>
             <w:tc>
               <w:tcPr>
@@ -400,6 +650,7 @@
             </w:placeholder>
             <w:showingPlcHdr/>
           </w:sdtPr>
+          <w:sdtEndPr/>
           <w:sdtContent>
             <w:tc>
               <w:tcPr>
@@ -447,6 +698,7 @@
               <w:docPart w:val="B2D0C8C45B87A249A2DCE11DF2A2762F"/>
             </w:placeholder>
           </w:sdtPr>
+          <w:sdtEndPr/>
           <w:sdtContent>
             <w:tc>
               <w:tcPr>
@@ -480,21 +732,7 @@
                   <w:rPr>
                     <w:lang w:val="en-US"/>
                   </w:rPr>
-                  <w:t xml:space="preserve"> Winters was an iconoclast who valued tradition; a poetic experimentalist who became increasingly committed to inherited poetic forms; a critic committed to rationality whose judgments struck many as wildly eccentric; and a cultivator of faithful but sometimes rebellious disciples. His early poetry is significant for incorporating elements of Native American poetics</w:t>
-                </w:r>
-                <w:proofErr w:type="gramStart"/>
-                <w:r>
-                  <w:rPr>
-                    <w:lang w:val="en-US"/>
-                  </w:rPr>
-                  <w:t>;</w:t>
-                </w:r>
-                <w:proofErr w:type="gramEnd"/>
-                <w:r>
-                  <w:rPr>
-                    <w:lang w:val="en-US"/>
-                  </w:rPr>
-                  <w:t xml:space="preserve"> his later poetry for its formalist restraint and neo-classical refinement. In 1960, his </w:t>
+                  <w:t xml:space="preserve"> Winters was an iconoclast who valued tradition; a poetic experimentalist who became increasingly committed to inherited poetic forms; a critic committed to rationality whose judgments struck many as wildly eccentric; and a cultivator of faithful but sometimes rebellious disciples. His early poetry is significant for incorporating elements of Native American poetics; his later poetry for its formalist restraint and neo-classical refinement. In 1960, his </w:t>
                 </w:r>
                 <w:r>
                   <w:rPr>
@@ -550,6 +788,7 @@
               <w:docPart w:val="49A04D175FDB83469C4113CA4BF64D7A"/>
             </w:placeholder>
           </w:sdtPr>
+          <w:sdtEndPr/>
           <w:sdtContent>
             <w:tc>
               <w:tcPr>
@@ -583,21 +822,7 @@
                   <w:rPr>
                     <w:lang w:val="en-US"/>
                   </w:rPr>
-                  <w:t xml:space="preserve"> Winters was an iconoclast who valued tradition; a poetic experimentalist who became increasingly committed to inherited poetic forms; a critic committed to rationality whose judgments struck many as wildly eccentric; and a cultivator of faithful but sometimes rebellious disciples. His early poetry is significant for incorporating elements of Native American poetics</w:t>
-                </w:r>
-                <w:proofErr w:type="gramStart"/>
-                <w:r>
-                  <w:rPr>
-                    <w:lang w:val="en-US"/>
-                  </w:rPr>
-                  <w:t>;</w:t>
-                </w:r>
-                <w:proofErr w:type="gramEnd"/>
-                <w:r>
-                  <w:rPr>
-                    <w:lang w:val="en-US"/>
-                  </w:rPr>
-                  <w:t xml:space="preserve"> his later poetry for its formalist restraint and neo-classical refinement. In 1960, his </w:t>
+                  <w:t xml:space="preserve"> Winters was an iconoclast who valued tradition; a poetic experimentalist who became increasingly committed to inherited poetic forms; a critic committed to rationality whose judgments struck many as wildly eccentric; and a cultivator of faithful but sometimes rebellious disciples. His early poetry is significant for incorporating elements of Native American poetics; his later poetry for its formalist restraint and neo-classical refinement. In 1960, his </w:t>
                 </w:r>
                 <w:r>
                   <w:rPr>
@@ -664,48 +889,34 @@
                   <w:rPr>
                     <w:lang w:val="en-US"/>
                   </w:rPr>
-                  <w:t>In 1925, Winters enrolled in the University of Colorado-Boulder, from which he received his B.A. and M.A. degrees in Romance languages. He taught briefly at the University of Idaho before going on to earn a doctorate at Stanford, where he taught for almost four decades. By 1927, as a graduate student at Stanford, Winters decided Imagism and Modernism were bankrupt, decadent, and obscurantist. He repudiated both.</w:t>
-                </w:r>
-              </w:p>
-              <w:p>
-                <w:pPr>
-                  <w:rPr>
-                    <w:lang w:val="en-US"/>
-                  </w:rPr>
-                </w:pPr>
-              </w:p>
-              <w:p>
-                <w:pPr>
-                  <w:rPr>
-                    <w:lang w:val="en-US"/>
-                  </w:rPr>
-                </w:pPr>
-                <w:r>
-                  <w:rPr>
-                    <w:lang w:val="en-US"/>
-                  </w:rPr>
-                  <w:t xml:space="preserve">During the 1920s and 30s, Winters became increasingly committed to an anti-Romantic and anti-modernist position. His correspondence with Hart Crane in the late 1920s pushed Winters toward this stance: Winters became increasingly disenchanted with Crane’s work, linking the irrationalism of the poetry with Crane’s self-destructive behavior. Winters also often singled out T. S. Eliot and </w:t>
+                  <w:t xml:space="preserve">In 1925, Winters enrolled in the University of Colorado-Boulder, from which he received his B.A. </w:t>
                 </w:r>
                 <w:r>
                   <w:rPr>
                     <w:lang w:val="en-US"/>
                   </w:rPr>
                   <w:lastRenderedPageBreak/>
-                  <w:t>his ‘pseudo-mysticism’ as a baleful influence on American poetry. In a letter from 1932, Winters wrote that the Modernists ‘</w:t>
-                </w:r>
-                <w:proofErr w:type="gramStart"/>
-                <w:r>
-                  <w:rPr>
-                    <w:lang w:val="en-US"/>
-                  </w:rPr>
-                  <w:t>cannot</w:t>
-                </w:r>
-                <w:proofErr w:type="gramEnd"/>
-                <w:r>
-                  <w:rPr>
-                    <w:lang w:val="en-US"/>
-                  </w:rPr>
-                  <w:t xml:space="preserve"> organize their material into precise statements within a precise form because they do not know what they are writing about. They are myopic marksmen shooting at an atmospheric blur with a shotgun’ (</w:t>
+                  <w:t>and M.A. degrees in Romance languages. He taught briefly at the University of Idaho before going on to earn a doctorate at Stanford, where he taught for almost four decades. By 1927, as a graduate student at Stanford, Winters decided Imagism and Modernism were bankrupt, decadent, and obscurantist. He repudiated both.</w:t>
+                </w:r>
+              </w:p>
+              <w:p>
+                <w:pPr>
+                  <w:rPr>
+                    <w:lang w:val="en-US"/>
+                  </w:rPr>
+                </w:pPr>
+              </w:p>
+              <w:p>
+                <w:pPr>
+                  <w:rPr>
+                    <w:lang w:val="en-US"/>
+                  </w:rPr>
+                </w:pPr>
+                <w:r>
+                  <w:rPr>
+                    <w:lang w:val="en-US"/>
+                  </w:rPr>
+                  <w:t>During the 1920s and 30s, Winters became increasingly committed to an anti-Romantic and anti-modernist position. His correspondence with Hart Crane in the late 1920s pushed Winters toward this stance: Winters became increasingly disenchanted with Crane’s work, linking the irrationalism of the poetry with Crane’s self-destructive behavior. Winters also often singled out T. S. Eliot and his ‘pseudo-mysticism’ as a baleful influence on American poetry. In a letter from 1932, Winters wrote that the Modernists ‘cannot organize their material into precise statements within a precise form because they do not know what they are writing about. They are myopic marksmen shooting at an atmospheric blur with a shotgun’ (</w:t>
                 </w:r>
                 <w:r>
                   <w:rPr>
@@ -905,7 +1116,14 @@
                   <w:rPr>
                     <w:lang w:val="en-US"/>
                   </w:rPr>
-                  <w:t xml:space="preserve">, William Shakespeare, and Robert Herrick as models of logical, rigorous, and precise writing. His anthology </w:t>
+                  <w:t xml:space="preserve">, William Shakespeare, and Robert Herrick as models of logical, rigorous, and precise </w:t>
+                </w:r>
+                <w:r>
+                  <w:rPr>
+                    <w:lang w:val="en-US"/>
+                  </w:rPr>
+                  <w:lastRenderedPageBreak/>
+                  <w:t xml:space="preserve">writing. His anthology </w:t>
                 </w:r>
                 <w:r>
                   <w:rPr>
@@ -938,14 +1156,7 @@
                   <w:rPr>
                     <w:lang w:val="en-US"/>
                   </w:rPr>
-                  <w:t xml:space="preserve">After his rejection of Modernism Winters maintained that a well-composed metrical poem was a precision device to comprehend or control the seeming incoherence of human experience. Such poems could offer the poet the best means to discover important truths about the self and the world. By submitting to the exigencies of diction, meter, rhythm, and rhyme, a lyric poem can be a philosophical means of reflecting on, evaluating, and shaping experience. Aligning oneself with </w:t>
-                </w:r>
-                <w:r>
-                  <w:rPr>
-                    <w:lang w:val="en-US"/>
-                  </w:rPr>
-                  <w:lastRenderedPageBreak/>
-                  <w:t xml:space="preserve">the laws of verse could incite the poet to discover universal ideas, images, and values that might not have been discovered or contemplated without such formal constraints. Winters’ ideal poem (and few met his exacting criteria), therefore, makes a defensible rational statement about experience, and the poem’s success or failure can be judged according to intellectual standards and objective literary criteria. A poem does not become great by freeing itself from the formal problems of rhyme and cadence, Winters argued in his later years, but because of the poet’s obedience to them. </w:t>
+                  <w:t xml:space="preserve">After his rejection of Modernism Winters maintained that a well-composed metrical poem was a precision device to comprehend or control the seeming incoherence of human experience. Such poems could offer the poet the best means to discover important truths about the self and the world. By submitting to the exigencies of diction, meter, rhythm, and rhyme, a lyric poem can be a philosophical means of reflecting on, evaluating, and shaping experience. Aligning oneself with the laws of verse could incite the poet to discover universal ideas, images, and values that might not have been discovered or contemplated without such formal constraints. Winters’ ideal poem (and few met his exacting criteria), therefore, makes a defensible rational statement about experience, and the poem’s success or failure can be judged according to intellectual standards and objective literary criteria. A poem does not become great by freeing itself from the formal problems of rhyme and cadence, Winters argued in his later years, but because of the poet’s obedience to them. </w:t>
                 </w:r>
               </w:p>
               <w:p>
@@ -1083,21 +1294,7 @@
                   <w:rPr>
                     <w:lang w:val="en-US"/>
                   </w:rPr>
-                  <w:t xml:space="preserve"> (1952</w:t>
-                </w:r>
-                <w:proofErr w:type="gramStart"/>
-                <w:r>
-                  <w:rPr>
-                    <w:lang w:val="en-US"/>
-                  </w:rPr>
-                  <w:t>;1960</w:t>
-                </w:r>
-                <w:proofErr w:type="gramEnd"/>
-                <w:r>
-                  <w:rPr>
-                    <w:lang w:val="en-US"/>
-                  </w:rPr>
-                  <w:t>)</w:t>
+                  <w:t xml:space="preserve"> (1952;1960)</w:t>
                 </w:r>
               </w:p>
               <w:p>
@@ -1401,6 +1598,7 @@
               <w:rPr>
                 <w:sz w:val="22"/>
                 <w:szCs w:val="22"/>
+                <w:lang w:val="en-GB"/>
               </w:rPr>
               <w:alias w:val="Further reading"/>
               <w:tag w:val="furtherReading"/>
@@ -1409,11 +1607,7 @@
                 <w:docPart w:val="A34DBD184066E74094525D95122DEF61"/>
               </w:placeholder>
             </w:sdtPr>
-            <w:sdtEndPr>
-              <w:rPr>
-                <w:lang w:val="en-GB"/>
-              </w:rPr>
-            </w:sdtEndPr>
+            <w:sdtEndPr/>
             <w:sdtContent>
               <w:p>
                 <w:pPr>
@@ -1435,6 +1629,7 @@
                     <w:id w:val="-439838120"/>
                     <w:citation/>
                   </w:sdtPr>
+                  <w:sdtEndPr/>
                   <w:sdtContent>
                     <w:r>
                       <w:rPr>
@@ -1515,6 +1710,7 @@
                     <w:id w:val="-335848155"/>
                     <w:citation/>
                   </w:sdtPr>
+                  <w:sdtEndPr/>
                   <w:sdtContent>
                     <w:r>
                       <w:rPr>
@@ -1593,6 +1789,7 @@
                     <w:id w:val="239298630"/>
                     <w:citation/>
                   </w:sdtPr>
+                  <w:sdtEndPr/>
                   <w:sdtContent>
                     <w:r>
                       <w:rPr>
@@ -1669,6 +1866,7 @@
                     <w:id w:val="1126508681"/>
                     <w:citation/>
                   </w:sdtPr>
+                  <w:sdtEndPr/>
                   <w:sdtContent>
                     <w:r>
                       <w:rPr>
@@ -1739,6 +1937,7 @@
                     <w:id w:val="-2037032779"/>
                     <w:citation/>
                   </w:sdtPr>
+                  <w:sdtEndPr/>
                   <w:sdtContent>
                     <w:r>
                       <w:rPr>
@@ -1823,6 +2022,7 @@
                     <w:id w:val="-2049911711"/>
                     <w:citation/>
                   </w:sdtPr>
+                  <w:sdtEndPr/>
                   <w:sdtContent>
                     <w:r>
                       <w:rPr>
@@ -1871,7 +2071,7 @@
     </w:tbl>
     <w:p/>
     <w:sectPr>
-      <w:headerReference w:type="default" r:id="rId9"/>
+      <w:headerReference w:type="default" r:id="rId8"/>
       <w:pgSz w:w="11906" w:h="16838"/>
       <w:pgMar w:top="1440" w:right="1440" w:bottom="1440" w:left="1440" w:header="708" w:footer="708" w:gutter="0"/>
       <w:cols w:space="708"/>
@@ -1882,7 +2082,7 @@
 </file>
 
 <file path=word/endnotes.xml><?xml version="1.0" encoding="utf-8"?>
-<w:endnotes xmlns:wpc="http://schemas.microsoft.com/office/word/2010/wordprocessingCanvas" xmlns:mo="http://schemas.microsoft.com/office/mac/office/2008/main" xmlns:mc="http://schemas.openxmlformats.org/markup-compatibility/2006" xmlns:mv="urn:schemas-microsoft-com:mac:vml" xmlns:o="urn:schemas-microsoft-com:office:office" xmlns:r="http://schemas.openxmlformats.org/officeDocument/2006/relationships" xmlns:m="http://schemas.openxmlformats.org/officeDocument/2006/math" xmlns:v="urn:schemas-microsoft-com:vml" xmlns:wp14="http://schemas.microsoft.com/office/word/2010/wordprocessingDrawing" xmlns:wp="http://schemas.openxmlformats.org/drawingml/2006/wordprocessingDrawing" xmlns:w10="urn:schemas-microsoft-com:office:word" xmlns:w="http://schemas.openxmlformats.org/wordprocessingml/2006/main" xmlns:w14="http://schemas.microsoft.com/office/word/2010/wordml" xmlns:wpg="http://schemas.microsoft.com/office/word/2010/wordprocessingGroup" xmlns:wpi="http://schemas.microsoft.com/office/word/2010/wordprocessingInk" xmlns:wne="http://schemas.microsoft.com/office/word/2006/wordml" xmlns:wps="http://schemas.microsoft.com/office/word/2010/wordprocessingShape" mc:Ignorable="w14 wp14">
+<w:endnotes xmlns:wpc="http://schemas.microsoft.com/office/word/2010/wordprocessingCanvas" xmlns:mo="http://schemas.microsoft.com/office/mac/office/2008/main" xmlns:mc="http://schemas.openxmlformats.org/markup-compatibility/2006" xmlns:mv="urn:schemas-microsoft-com:mac:vml" xmlns:o="urn:schemas-microsoft-com:office:office" xmlns:r="http://schemas.openxmlformats.org/officeDocument/2006/relationships" xmlns:m="http://schemas.openxmlformats.org/officeDocument/2006/math" xmlns:v="urn:schemas-microsoft-com:vml" xmlns:wp14="http://schemas.microsoft.com/office/word/2010/wordprocessingDrawing" xmlns:wp="http://schemas.openxmlformats.org/drawingml/2006/wordprocessingDrawing" xmlns:w10="urn:schemas-microsoft-com:office:word" xmlns:w="http://schemas.openxmlformats.org/wordprocessingml/2006/main" xmlns:w14="http://schemas.microsoft.com/office/word/2010/wordml" xmlns:w15="http://schemas.microsoft.com/office/word/2012/wordml" xmlns:wpg="http://schemas.microsoft.com/office/word/2010/wordprocessingGroup" xmlns:wpi="http://schemas.microsoft.com/office/word/2010/wordprocessingInk" xmlns:wne="http://schemas.microsoft.com/office/word/2006/wordml" xmlns:wps="http://schemas.microsoft.com/office/word/2010/wordprocessingShape" mc:Ignorable="w14 w15 wp14">
   <w:endnote w:type="separator" w:id="-1">
     <w:p>
       <w:pPr>
@@ -1907,7 +2107,7 @@
 </file>
 
 <file path=word/footnotes.xml><?xml version="1.0" encoding="utf-8"?>
-<w:footnotes xmlns:wpc="http://schemas.microsoft.com/office/word/2010/wordprocessingCanvas" xmlns:mo="http://schemas.microsoft.com/office/mac/office/2008/main" xmlns:mc="http://schemas.openxmlformats.org/markup-compatibility/2006" xmlns:mv="urn:schemas-microsoft-com:mac:vml" xmlns:o="urn:schemas-microsoft-com:office:office" xmlns:r="http://schemas.openxmlformats.org/officeDocument/2006/relationships" xmlns:m="http://schemas.openxmlformats.org/officeDocument/2006/math" xmlns:v="urn:schemas-microsoft-com:vml" xmlns:wp14="http://schemas.microsoft.com/office/word/2010/wordprocessingDrawing" xmlns:wp="http://schemas.openxmlformats.org/drawingml/2006/wordprocessingDrawing" xmlns:w10="urn:schemas-microsoft-com:office:word" xmlns:w="http://schemas.openxmlformats.org/wordprocessingml/2006/main" xmlns:w14="http://schemas.microsoft.com/office/word/2010/wordml" xmlns:wpg="http://schemas.microsoft.com/office/word/2010/wordprocessingGroup" xmlns:wpi="http://schemas.microsoft.com/office/word/2010/wordprocessingInk" xmlns:wne="http://schemas.microsoft.com/office/word/2006/wordml" xmlns:wps="http://schemas.microsoft.com/office/word/2010/wordprocessingShape" mc:Ignorable="w14 wp14">
+<w:footnotes xmlns:wpc="http://schemas.microsoft.com/office/word/2010/wordprocessingCanvas" xmlns:mo="http://schemas.microsoft.com/office/mac/office/2008/main" xmlns:mc="http://schemas.openxmlformats.org/markup-compatibility/2006" xmlns:mv="urn:schemas-microsoft-com:mac:vml" xmlns:o="urn:schemas-microsoft-com:office:office" xmlns:r="http://schemas.openxmlformats.org/officeDocument/2006/relationships" xmlns:m="http://schemas.openxmlformats.org/officeDocument/2006/math" xmlns:v="urn:schemas-microsoft-com:vml" xmlns:wp14="http://schemas.microsoft.com/office/word/2010/wordprocessingDrawing" xmlns:wp="http://schemas.openxmlformats.org/drawingml/2006/wordprocessingDrawing" xmlns:w10="urn:schemas-microsoft-com:office:word" xmlns:w="http://schemas.openxmlformats.org/wordprocessingml/2006/main" xmlns:w14="http://schemas.microsoft.com/office/word/2010/wordml" xmlns:w15="http://schemas.microsoft.com/office/word/2012/wordml" xmlns:wpg="http://schemas.microsoft.com/office/word/2010/wordprocessingGroup" xmlns:wpi="http://schemas.microsoft.com/office/word/2010/wordprocessingInk" xmlns:wne="http://schemas.microsoft.com/office/word/2006/wordml" xmlns:wps="http://schemas.microsoft.com/office/word/2010/wordprocessingShape" mc:Ignorable="w14 w15 wp14">
   <w:footnote w:type="separator" w:id="-1">
     <w:p>
       <w:pPr>
@@ -1932,7 +2132,7 @@
 </file>
 
 <file path=word/header1.xml><?xml version="1.0" encoding="utf-8"?>
-<w:hdr xmlns:wpc="http://schemas.microsoft.com/office/word/2010/wordprocessingCanvas" xmlns:mo="http://schemas.microsoft.com/office/mac/office/2008/main" xmlns:mc="http://schemas.openxmlformats.org/markup-compatibility/2006" xmlns:mv="urn:schemas-microsoft-com:mac:vml" xmlns:o="urn:schemas-microsoft-com:office:office" xmlns:r="http://schemas.openxmlformats.org/officeDocument/2006/relationships" xmlns:m="http://schemas.openxmlformats.org/officeDocument/2006/math" xmlns:v="urn:schemas-microsoft-com:vml" xmlns:wp14="http://schemas.microsoft.com/office/word/2010/wordprocessingDrawing" xmlns:wp="http://schemas.openxmlformats.org/drawingml/2006/wordprocessingDrawing" xmlns:w10="urn:schemas-microsoft-com:office:word" xmlns:w="http://schemas.openxmlformats.org/wordprocessingml/2006/main" xmlns:w14="http://schemas.microsoft.com/office/word/2010/wordml" xmlns:wpg="http://schemas.microsoft.com/office/word/2010/wordprocessingGroup" xmlns:wpi="http://schemas.microsoft.com/office/word/2010/wordprocessingInk" xmlns:wne="http://schemas.microsoft.com/office/word/2006/wordml" xmlns:wps="http://schemas.microsoft.com/office/word/2010/wordprocessingShape" mc:Ignorable="w14 wp14">
+<w:hdr xmlns:wpc="http://schemas.microsoft.com/office/word/2010/wordprocessingCanvas" xmlns:mo="http://schemas.microsoft.com/office/mac/office/2008/main" xmlns:mc="http://schemas.openxmlformats.org/markup-compatibility/2006" xmlns:mv="urn:schemas-microsoft-com:mac:vml" xmlns:o="urn:schemas-microsoft-com:office:office" xmlns:r="http://schemas.openxmlformats.org/officeDocument/2006/relationships" xmlns:m="http://schemas.openxmlformats.org/officeDocument/2006/math" xmlns:v="urn:schemas-microsoft-com:vml" xmlns:wp14="http://schemas.microsoft.com/office/word/2010/wordprocessingDrawing" xmlns:wp="http://schemas.openxmlformats.org/drawingml/2006/wordprocessingDrawing" xmlns:w10="urn:schemas-microsoft-com:office:word" xmlns:w="http://schemas.openxmlformats.org/wordprocessingml/2006/main" xmlns:w14="http://schemas.microsoft.com/office/word/2010/wordml" xmlns:w15="http://schemas.microsoft.com/office/word/2012/wordml" xmlns:wpg="http://schemas.microsoft.com/office/word/2010/wordprocessingGroup" xmlns:wpi="http://schemas.microsoft.com/office/word/2010/wordprocessingInk" xmlns:wne="http://schemas.microsoft.com/office/word/2006/wordml" xmlns:wps="http://schemas.microsoft.com/office/word/2010/wordprocessingShape" mc:Ignorable="w14 w15 wp14">
   <w:p>
     <w:pPr>
       <w:pStyle w:val="Header"/>
@@ -1976,7 +2176,7 @@
 </file>
 
 <file path=word/numbering.xml><?xml version="1.0" encoding="utf-8"?>
-<w:numbering xmlns:wpc="http://schemas.microsoft.com/office/word/2010/wordprocessingCanvas" xmlns:mo="http://schemas.microsoft.com/office/mac/office/2008/main" xmlns:mc="http://schemas.openxmlformats.org/markup-compatibility/2006" xmlns:mv="urn:schemas-microsoft-com:mac:vml" xmlns:o="urn:schemas-microsoft-com:office:office" xmlns:r="http://schemas.openxmlformats.org/officeDocument/2006/relationships" xmlns:m="http://schemas.openxmlformats.org/officeDocument/2006/math" xmlns:v="urn:schemas-microsoft-com:vml" xmlns:wp14="http://schemas.microsoft.com/office/word/2010/wordprocessingDrawing" xmlns:wp="http://schemas.openxmlformats.org/drawingml/2006/wordprocessingDrawing" xmlns:w10="urn:schemas-microsoft-com:office:word" xmlns:w="http://schemas.openxmlformats.org/wordprocessingml/2006/main" xmlns:w14="http://schemas.microsoft.com/office/word/2010/wordml" xmlns:wpg="http://schemas.microsoft.com/office/word/2010/wordprocessingGroup" xmlns:wpi="http://schemas.microsoft.com/office/word/2010/wordprocessingInk" xmlns:wne="http://schemas.microsoft.com/office/word/2006/wordml" xmlns:wps="http://schemas.microsoft.com/office/word/2010/wordprocessingShape" mc:Ignorable="w14 wp14">
+<w:numbering xmlns:wpc="http://schemas.microsoft.com/office/word/2010/wordprocessingCanvas" xmlns:mo="http://schemas.microsoft.com/office/mac/office/2008/main" xmlns:mc="http://schemas.openxmlformats.org/markup-compatibility/2006" xmlns:mv="urn:schemas-microsoft-com:mac:vml" xmlns:o="urn:schemas-microsoft-com:office:office" xmlns:r="http://schemas.openxmlformats.org/officeDocument/2006/relationships" xmlns:m="http://schemas.openxmlformats.org/officeDocument/2006/math" xmlns:v="urn:schemas-microsoft-com:vml" xmlns:wp14="http://schemas.microsoft.com/office/word/2010/wordprocessingDrawing" xmlns:wp="http://schemas.openxmlformats.org/drawingml/2006/wordprocessingDrawing" xmlns:w10="urn:schemas-microsoft-com:office:word" xmlns:w="http://schemas.openxmlformats.org/wordprocessingml/2006/main" xmlns:w14="http://schemas.microsoft.com/office/word/2010/wordml" xmlns:w15="http://schemas.microsoft.com/office/word/2012/wordml" xmlns:wpg="http://schemas.microsoft.com/office/word/2010/wordprocessingGroup" xmlns:wpi="http://schemas.microsoft.com/office/word/2010/wordprocessingInk" xmlns:wne="http://schemas.microsoft.com/office/word/2006/wordml" xmlns:wps="http://schemas.microsoft.com/office/word/2010/wordprocessingShape" mc:Ignorable="w14 w15 wp14">
   <w:abstractNum w:abstractNumId="0">
     <w:nsid w:val="FFFFFF7C"/>
     <w:multiLevelType w:val="singleLevel"/>
@@ -2313,7 +2513,7 @@
 </file>
 
 <file path=word/styles.xml><?xml version="1.0" encoding="utf-8"?>
-<w:styles xmlns:mc="http://schemas.openxmlformats.org/markup-compatibility/2006" xmlns:r="http://schemas.openxmlformats.org/officeDocument/2006/relationships" xmlns:w="http://schemas.openxmlformats.org/wordprocessingml/2006/main" xmlns:w14="http://schemas.microsoft.com/office/word/2010/wordml" mc:Ignorable="w14">
+<w:styles xmlns:mc="http://schemas.openxmlformats.org/markup-compatibility/2006" xmlns:r="http://schemas.openxmlformats.org/officeDocument/2006/relationships" xmlns:w="http://schemas.openxmlformats.org/wordprocessingml/2006/main" xmlns:w14="http://schemas.microsoft.com/office/word/2010/wordml" xmlns:w15="http://schemas.microsoft.com/office/word/2012/wordml" mc:Ignorable="w14 w15">
   <w:docDefaults>
     <w:rPrDefault>
       <w:rPr>
@@ -2329,209 +2529,387 @@
       </w:pPr>
     </w:pPrDefault>
   </w:docDefaults>
-  <w:latentStyles w:defLockedState="0" w:defUIPriority="99" w:defSemiHidden="1" w:defUnhideWhenUsed="0" w:defQFormat="0" w:count="276">
-    <w:lsdException w:name="Normal" w:semiHidden="0" w:uiPriority="0" w:qFormat="1"/>
-    <w:lsdException w:name="heading 1" w:semiHidden="0" w:uiPriority="9" w:qFormat="1"/>
-    <w:lsdException w:name="heading 2" w:uiPriority="9" w:unhideWhenUsed="1" w:qFormat="1"/>
-    <w:lsdException w:name="heading 3" w:uiPriority="9" w:unhideWhenUsed="1" w:qFormat="1"/>
-    <w:lsdException w:name="heading 4" w:uiPriority="9" w:unhideWhenUsed="1" w:qFormat="1"/>
-    <w:lsdException w:name="heading 5" w:uiPriority="9" w:unhideWhenUsed="1" w:qFormat="1"/>
-    <w:lsdException w:name="heading 6" w:uiPriority="9" w:unhideWhenUsed="1" w:qFormat="1"/>
-    <w:lsdException w:name="heading 7" w:uiPriority="9" w:unhideWhenUsed="1" w:qFormat="1"/>
-    <w:lsdException w:name="heading 8" w:uiPriority="9" w:unhideWhenUsed="1" w:qFormat="1"/>
-    <w:lsdException w:name="heading 9" w:uiPriority="9" w:unhideWhenUsed="1" w:qFormat="1"/>
-    <w:lsdException w:name="toc 1" w:uiPriority="39" w:unhideWhenUsed="1"/>
-    <w:lsdException w:name="toc 2" w:uiPriority="39" w:unhideWhenUsed="1"/>
-    <w:lsdException w:name="toc 3" w:uiPriority="39" w:unhideWhenUsed="1"/>
-    <w:lsdException w:name="toc 4" w:uiPriority="39" w:unhideWhenUsed="1"/>
-    <w:lsdException w:name="toc 5" w:uiPriority="39" w:unhideWhenUsed="1"/>
-    <w:lsdException w:name="toc 6" w:uiPriority="39" w:unhideWhenUsed="1"/>
-    <w:lsdException w:name="toc 7" w:uiPriority="39" w:unhideWhenUsed="1"/>
-    <w:lsdException w:name="toc 8" w:uiPriority="39" w:unhideWhenUsed="1"/>
-    <w:lsdException w:name="toc 9" w:uiPriority="39" w:unhideWhenUsed="1"/>
-    <w:lsdException w:name="Normal Indent" w:unhideWhenUsed="1"/>
-    <w:lsdException w:name="header" w:unhideWhenUsed="1"/>
-    <w:lsdException w:name="footer" w:unhideWhenUsed="1"/>
-    <w:lsdException w:name="caption" w:uiPriority="35" w:qFormat="1"/>
-    <w:lsdException w:name="List" w:unhideWhenUsed="1"/>
-    <w:lsdException w:name="List 2" w:unhideWhenUsed="1"/>
-    <w:lsdException w:name="List 3" w:unhideWhenUsed="1"/>
-    <w:lsdException w:name="List 4" w:unhideWhenUsed="1"/>
-    <w:lsdException w:name="List 5" w:unhideWhenUsed="1"/>
-    <w:lsdException w:name="Title" w:uiPriority="10" w:qFormat="1"/>
-    <w:lsdException w:name="Default Paragraph Font" w:uiPriority="1" w:unhideWhenUsed="1"/>
+  <w:latentStyles w:defLockedState="0" w:defUIPriority="99" w:defSemiHidden="0" w:defUnhideWhenUsed="0" w:defQFormat="0" w:count="380">
+    <w:lsdException w:name="Normal" w:uiPriority="0" w:qFormat="1"/>
+    <w:lsdException w:name="heading 1" w:uiPriority="9" w:qFormat="1"/>
+    <w:lsdException w:name="heading 2" w:semiHidden="1" w:uiPriority="9" w:unhideWhenUsed="1" w:qFormat="1"/>
+    <w:lsdException w:name="heading 3" w:semiHidden="1" w:uiPriority="9" w:unhideWhenUsed="1" w:qFormat="1"/>
+    <w:lsdException w:name="heading 4" w:semiHidden="1" w:uiPriority="9" w:unhideWhenUsed="1" w:qFormat="1"/>
+    <w:lsdException w:name="heading 5" w:semiHidden="1" w:uiPriority="9" w:unhideWhenUsed="1" w:qFormat="1"/>
+    <w:lsdException w:name="heading 6" w:semiHidden="1" w:uiPriority="9" w:unhideWhenUsed="1" w:qFormat="1"/>
+    <w:lsdException w:name="heading 7" w:semiHidden="1" w:uiPriority="9" w:unhideWhenUsed="1" w:qFormat="1"/>
+    <w:lsdException w:name="heading 8" w:semiHidden="1" w:uiPriority="9" w:unhideWhenUsed="1" w:qFormat="1"/>
+    <w:lsdException w:name="heading 9" w:semiHidden="1" w:uiPriority="9" w:unhideWhenUsed="1" w:qFormat="1"/>
+    <w:lsdException w:name="index 1" w:semiHidden="1" w:unhideWhenUsed="1"/>
+    <w:lsdException w:name="index 2" w:semiHidden="1" w:unhideWhenUsed="1"/>
+    <w:lsdException w:name="index 3" w:semiHidden="1" w:unhideWhenUsed="1"/>
+    <w:lsdException w:name="index 4" w:semiHidden="1" w:unhideWhenUsed="1"/>
+    <w:lsdException w:name="index 5" w:semiHidden="1" w:unhideWhenUsed="1"/>
+    <w:lsdException w:name="index 6" w:semiHidden="1" w:unhideWhenUsed="1"/>
+    <w:lsdException w:name="index 7" w:semiHidden="1" w:unhideWhenUsed="1"/>
+    <w:lsdException w:name="index 8" w:semiHidden="1" w:unhideWhenUsed="1"/>
+    <w:lsdException w:name="index 9" w:semiHidden="1" w:unhideWhenUsed="1"/>
+    <w:lsdException w:name="toc 1" w:semiHidden="1" w:uiPriority="39" w:unhideWhenUsed="1"/>
+    <w:lsdException w:name="toc 2" w:semiHidden="1" w:uiPriority="39" w:unhideWhenUsed="1"/>
+    <w:lsdException w:name="toc 3" w:semiHidden="1" w:uiPriority="39" w:unhideWhenUsed="1"/>
+    <w:lsdException w:name="toc 4" w:semiHidden="1" w:uiPriority="39" w:unhideWhenUsed="1"/>
+    <w:lsdException w:name="toc 5" w:semiHidden="1" w:uiPriority="39" w:unhideWhenUsed="1"/>
+    <w:lsdException w:name="toc 6" w:semiHidden="1" w:uiPriority="39" w:unhideWhenUsed="1"/>
+    <w:lsdException w:name="toc 7" w:semiHidden="1" w:uiPriority="39" w:unhideWhenUsed="1"/>
+    <w:lsdException w:name="toc 8" w:semiHidden="1" w:uiPriority="39" w:unhideWhenUsed="1"/>
+    <w:lsdException w:name="toc 9" w:semiHidden="1" w:uiPriority="39" w:unhideWhenUsed="1"/>
+    <w:lsdException w:name="Normal Indent" w:semiHidden="1" w:unhideWhenUsed="1"/>
+    <w:lsdException w:name="footnote text" w:semiHidden="1" w:unhideWhenUsed="1"/>
+    <w:lsdException w:name="annotation text" w:semiHidden="1" w:unhideWhenUsed="1"/>
+    <w:lsdException w:name="header" w:semiHidden="1" w:unhideWhenUsed="1"/>
+    <w:lsdException w:name="footer" w:semiHidden="1" w:unhideWhenUsed="1"/>
+    <w:lsdException w:name="index heading" w:semiHidden="1" w:unhideWhenUsed="1"/>
+    <w:lsdException w:name="caption" w:semiHidden="1" w:uiPriority="35" w:unhideWhenUsed="1" w:qFormat="1"/>
+    <w:lsdException w:name="table of figures" w:semiHidden="1" w:unhideWhenUsed="1"/>
+    <w:lsdException w:name="envelope address" w:semiHidden="1" w:unhideWhenUsed="1"/>
+    <w:lsdException w:name="envelope return" w:semiHidden="1" w:unhideWhenUsed="1"/>
+    <w:lsdException w:name="footnote reference" w:semiHidden="1" w:unhideWhenUsed="1"/>
+    <w:lsdException w:name="annotation reference" w:semiHidden="1" w:unhideWhenUsed="1"/>
+    <w:lsdException w:name="line number" w:semiHidden="1" w:unhideWhenUsed="1"/>
+    <w:lsdException w:name="page number" w:semiHidden="1" w:unhideWhenUsed="1"/>
+    <w:lsdException w:name="endnote reference" w:semiHidden="1" w:unhideWhenUsed="1"/>
+    <w:lsdException w:name="endnote text" w:semiHidden="1" w:unhideWhenUsed="1"/>
+    <w:lsdException w:name="table of authorities" w:semiHidden="1" w:unhideWhenUsed="1"/>
+    <w:lsdException w:name="macro" w:semiHidden="1" w:unhideWhenUsed="1"/>
+    <w:lsdException w:name="toa heading" w:semiHidden="1" w:unhideWhenUsed="1"/>
+    <w:lsdException w:name="List" w:semiHidden="1" w:unhideWhenUsed="1"/>
+    <w:lsdException w:name="List Bullet" w:semiHidden="1" w:unhideWhenUsed="1"/>
+    <w:lsdException w:name="List Number" w:semiHidden="1"/>
+    <w:lsdException w:name="List 2" w:semiHidden="1" w:unhideWhenUsed="1"/>
+    <w:lsdException w:name="List 3" w:semiHidden="1" w:unhideWhenUsed="1"/>
+    <w:lsdException w:name="List 4" w:semiHidden="1" w:unhideWhenUsed="1"/>
+    <w:lsdException w:name="List 5" w:semiHidden="1" w:unhideWhenUsed="1"/>
+    <w:lsdException w:name="List Bullet 2" w:semiHidden="1"/>
+    <w:lsdException w:name="List Bullet 3" w:semiHidden="1"/>
+    <w:lsdException w:name="List Bullet 4" w:semiHidden="1"/>
+    <w:lsdException w:name="List Bullet 5" w:semiHidden="1"/>
+    <w:lsdException w:name="List Number 2" w:semiHidden="1"/>
+    <w:lsdException w:name="List Number 3" w:semiHidden="1"/>
+    <w:lsdException w:name="List Number 4" w:semiHidden="1"/>
+    <w:lsdException w:name="List Number 5" w:semiHidden="1"/>
+    <w:lsdException w:name="Title" w:semiHidden="1" w:uiPriority="10" w:qFormat="1"/>
+    <w:lsdException w:name="Closing" w:semiHidden="1" w:unhideWhenUsed="1"/>
+    <w:lsdException w:name="Signature" w:semiHidden="1" w:unhideWhenUsed="1"/>
+    <w:lsdException w:name="Default Paragraph Font" w:semiHidden="1" w:uiPriority="1" w:unhideWhenUsed="1"/>
+    <w:lsdException w:name="Body Text" w:semiHidden="1" w:unhideWhenUsed="1"/>
+    <w:lsdException w:name="Body Text Indent" w:semiHidden="1" w:unhideWhenUsed="1"/>
+    <w:lsdException w:name="List Continue" w:semiHidden="1" w:unhideWhenUsed="1"/>
+    <w:lsdException w:name="List Continue 2" w:semiHidden="1" w:unhideWhenUsed="1"/>
+    <w:lsdException w:name="List Continue 3" w:semiHidden="1" w:unhideWhenUsed="1"/>
+    <w:lsdException w:name="List Continue 4" w:semiHidden="1" w:unhideWhenUsed="1"/>
+    <w:lsdException w:name="List Continue 5" w:semiHidden="1" w:unhideWhenUsed="1"/>
+    <w:lsdException w:name="Message Header" w:semiHidden="1" w:unhideWhenUsed="1"/>
     <w:lsdException w:name="Subtitle" w:uiPriority="11" w:qFormat="1"/>
+    <w:lsdException w:name="Salutation" w:semiHidden="1" w:unhideWhenUsed="1"/>
+    <w:lsdException w:name="Date" w:semiHidden="1" w:unhideWhenUsed="1"/>
+    <w:lsdException w:name="Body Text First Indent" w:semiHidden="1" w:unhideWhenUsed="1"/>
+    <w:lsdException w:name="Body Text First Indent 2" w:semiHidden="1" w:unhideWhenUsed="1"/>
+    <w:lsdException w:name="Note Heading" w:semiHidden="1" w:unhideWhenUsed="1"/>
+    <w:lsdException w:name="Body Text 2" w:semiHidden="1" w:unhideWhenUsed="1"/>
+    <w:lsdException w:name="Body Text 3" w:semiHidden="1" w:unhideWhenUsed="1"/>
+    <w:lsdException w:name="Body Text Indent 2" w:semiHidden="1" w:unhideWhenUsed="1"/>
+    <w:lsdException w:name="Body Text Indent 3" w:semiHidden="1"/>
+    <w:lsdException w:name="Block Text" w:semiHidden="1"/>
+    <w:lsdException w:name="Hyperlink" w:semiHidden="1"/>
+    <w:lsdException w:name="FollowedHyperlink" w:semiHidden="1"/>
     <w:lsdException w:name="Strong" w:uiPriority="22" w:qFormat="1"/>
     <w:lsdException w:name="Emphasis" w:uiPriority="20" w:qFormat="1"/>
-    <w:lsdException w:name="HTML Top of Form" w:unhideWhenUsed="1"/>
-    <w:lsdException w:name="HTML Bottom of Form" w:unhideWhenUsed="1"/>
-    <w:lsdException w:name="Normal Table" w:unhideWhenUsed="1"/>
-    <w:lsdException w:name="No List" w:unhideWhenUsed="1"/>
-    <w:lsdException w:name="Outline List 1" w:unhideWhenUsed="1"/>
-    <w:lsdException w:name="Outline List 2" w:unhideWhenUsed="1"/>
-    <w:lsdException w:name="Outline List 3" w:unhideWhenUsed="1"/>
-    <w:lsdException w:name="Table Simple 1" w:unhideWhenUsed="1"/>
-    <w:lsdException w:name="Table Simple 2" w:unhideWhenUsed="1"/>
-    <w:lsdException w:name="Table Simple 3" w:unhideWhenUsed="1"/>
-    <w:lsdException w:name="Table Classic 1" w:unhideWhenUsed="1"/>
-    <w:lsdException w:name="Table Classic 2" w:unhideWhenUsed="1"/>
-    <w:lsdException w:name="Table Classic 3" w:unhideWhenUsed="1"/>
-    <w:lsdException w:name="Table Classic 4" w:unhideWhenUsed="1"/>
-    <w:lsdException w:name="Table Colorful 1" w:unhideWhenUsed="1"/>
-    <w:lsdException w:name="Table Colorful 2" w:unhideWhenUsed="1"/>
-    <w:lsdException w:name="Table Colorful 3" w:unhideWhenUsed="1"/>
-    <w:lsdException w:name="Table Columns 1" w:unhideWhenUsed="1"/>
-    <w:lsdException w:name="Table Columns 2" w:unhideWhenUsed="1"/>
-    <w:lsdException w:name="Table Columns 3" w:unhideWhenUsed="1"/>
-    <w:lsdException w:name="Table Columns 4" w:unhideWhenUsed="1"/>
-    <w:lsdException w:name="Table Columns 5" w:unhideWhenUsed="1"/>
-    <w:lsdException w:name="Table Grid 1" w:unhideWhenUsed="1"/>
-    <w:lsdException w:name="Table Grid 2" w:unhideWhenUsed="1"/>
-    <w:lsdException w:name="Table Grid 3" w:unhideWhenUsed="1"/>
-    <w:lsdException w:name="Table Grid 4" w:unhideWhenUsed="1"/>
-    <w:lsdException w:name="Table Grid 5" w:unhideWhenUsed="1"/>
-    <w:lsdException w:name="Table Grid 6" w:unhideWhenUsed="1"/>
-    <w:lsdException w:name="Table Grid 7" w:unhideWhenUsed="1"/>
-    <w:lsdException w:name="Table Grid 8" w:unhideWhenUsed="1"/>
-    <w:lsdException w:name="Table List 1" w:unhideWhenUsed="1"/>
-    <w:lsdException w:name="Table List 2" w:unhideWhenUsed="1"/>
-    <w:lsdException w:name="Table List 3" w:unhideWhenUsed="1"/>
-    <w:lsdException w:name="Table List 4" w:unhideWhenUsed="1"/>
-    <w:lsdException w:name="Table List 5" w:unhideWhenUsed="1"/>
-    <w:lsdException w:name="Table List 6" w:unhideWhenUsed="1"/>
-    <w:lsdException w:name="Table List 7" w:unhideWhenUsed="1"/>
-    <w:lsdException w:name="Table List 8" w:unhideWhenUsed="1"/>
-    <w:lsdException w:name="Table 3D effects 1" w:unhideWhenUsed="1"/>
-    <w:lsdException w:name="Table 3D effects 2" w:unhideWhenUsed="1"/>
-    <w:lsdException w:name="Table 3D effects 3" w:unhideWhenUsed="1"/>
-    <w:lsdException w:name="Table Contemporary" w:unhideWhenUsed="1"/>
-    <w:lsdException w:name="Table Elegant" w:unhideWhenUsed="1"/>
-    <w:lsdException w:name="Table Professional" w:unhideWhenUsed="1"/>
-    <w:lsdException w:name="Table Subtle 1" w:unhideWhenUsed="1"/>
-    <w:lsdException w:name="Table Subtle 2" w:unhideWhenUsed="1"/>
-    <w:lsdException w:name="Table Web 1" w:unhideWhenUsed="1"/>
-    <w:lsdException w:name="Table Web 2" w:unhideWhenUsed="1"/>
-    <w:lsdException w:name="Table Web 3" w:unhideWhenUsed="1"/>
-    <w:lsdException w:name="Table Grid" w:semiHidden="0" w:uiPriority="39"/>
-    <w:lsdException w:name="Table Theme" w:unhideWhenUsed="1"/>
-    <w:lsdException w:name="Note Level 1" w:semiHidden="0"/>
-    <w:lsdException w:name="Note Level 2" w:semiHidden="0"/>
-    <w:lsdException w:name="Note Level 3" w:semiHidden="0"/>
-    <w:lsdException w:name="Note Level 4" w:semiHidden="0"/>
-    <w:lsdException w:name="Note Level 5" w:semiHidden="0"/>
-    <w:lsdException w:name="Note Level 6" w:semiHidden="0"/>
-    <w:lsdException w:name="Note Level 7" w:semiHidden="0"/>
-    <w:lsdException w:name="Note Level 8" w:semiHidden="0"/>
-    <w:lsdException w:name="Note Level 9" w:semiHidden="0"/>
-    <w:lsdException w:name="No Spacing" w:uiPriority="1" w:qFormat="1"/>
-    <w:lsdException w:name="Light Shading" w:semiHidden="0" w:uiPriority="60"/>
-    <w:lsdException w:name="Light List" w:semiHidden="0" w:uiPriority="61"/>
-    <w:lsdException w:name="Light Grid" w:semiHidden="0" w:uiPriority="62"/>
-    <w:lsdException w:name="Medium Shading 1" w:semiHidden="0" w:uiPriority="63"/>
-    <w:lsdException w:name="Medium Shading 2" w:semiHidden="0" w:uiPriority="64"/>
-    <w:lsdException w:name="Medium List 1" w:semiHidden="0" w:uiPriority="65"/>
-    <w:lsdException w:name="Medium List 2" w:semiHidden="0" w:uiPriority="66"/>
-    <w:lsdException w:name="Medium Grid 1" w:semiHidden="0" w:uiPriority="67"/>
-    <w:lsdException w:name="Medium Grid 2" w:semiHidden="0" w:uiPriority="68"/>
-    <w:lsdException w:name="Medium Grid 3" w:semiHidden="0" w:uiPriority="69"/>
-    <w:lsdException w:name="Dark List" w:semiHidden="0" w:uiPriority="70"/>
-    <w:lsdException w:name="Colorful Shading" w:semiHidden="0" w:uiPriority="71"/>
-    <w:lsdException w:name="Colorful List" w:semiHidden="0" w:uiPriority="72"/>
-    <w:lsdException w:name="Colorful Grid" w:semiHidden="0" w:uiPriority="73"/>
-    <w:lsdException w:name="Light Shading Accent 1" w:semiHidden="0" w:uiPriority="60"/>
-    <w:lsdException w:name="Light List Accent 1" w:semiHidden="0" w:uiPriority="61"/>
-    <w:lsdException w:name="Light Grid Accent 1" w:semiHidden="0" w:uiPriority="62"/>
-    <w:lsdException w:name="Medium Shading 1 Accent 1" w:semiHidden="0" w:uiPriority="63"/>
-    <w:lsdException w:name="Medium Shading 2 Accent 1" w:semiHidden="0" w:uiPriority="64"/>
-    <w:lsdException w:name="Medium List 1 Accent 1" w:semiHidden="0" w:uiPriority="65"/>
+    <w:lsdException w:name="Document Map" w:semiHidden="1" w:unhideWhenUsed="1"/>
+    <w:lsdException w:name="Plain Text" w:semiHidden="1" w:unhideWhenUsed="1"/>
+    <w:lsdException w:name="E-mail Signature" w:semiHidden="1" w:unhideWhenUsed="1"/>
+    <w:lsdException w:name="HTML Top of Form" w:semiHidden="1" w:unhideWhenUsed="1"/>
+    <w:lsdException w:name="HTML Bottom of Form" w:semiHidden="1" w:unhideWhenUsed="1"/>
+    <w:lsdException w:name="Normal (Web)" w:semiHidden="1" w:unhideWhenUsed="1"/>
+    <w:lsdException w:name="HTML Acronym" w:semiHidden="1" w:unhideWhenUsed="1"/>
+    <w:lsdException w:name="HTML Address" w:semiHidden="1" w:unhideWhenUsed="1"/>
+    <w:lsdException w:name="HTML Cite" w:semiHidden="1" w:unhideWhenUsed="1"/>
+    <w:lsdException w:name="HTML Code" w:semiHidden="1" w:unhideWhenUsed="1"/>
+    <w:lsdException w:name="HTML Definition" w:semiHidden="1" w:unhideWhenUsed="1"/>
+    <w:lsdException w:name="HTML Keyboard" w:semiHidden="1" w:unhideWhenUsed="1"/>
+    <w:lsdException w:name="HTML Preformatted" w:semiHidden="1" w:unhideWhenUsed="1"/>
+    <w:lsdException w:name="HTML Sample" w:semiHidden="1" w:unhideWhenUsed="1"/>
+    <w:lsdException w:name="HTML Typewriter" w:semiHidden="1" w:unhideWhenUsed="1"/>
+    <w:lsdException w:name="HTML Variable" w:semiHidden="1" w:unhideWhenUsed="1"/>
+    <w:lsdException w:name="Normal Table" w:semiHidden="1" w:unhideWhenUsed="1"/>
+    <w:lsdException w:name="annotation subject" w:semiHidden="1" w:unhideWhenUsed="1"/>
+    <w:lsdException w:name="No List" w:semiHidden="1" w:unhideWhenUsed="1"/>
+    <w:lsdException w:name="Outline List 1" w:semiHidden="1" w:unhideWhenUsed="1"/>
+    <w:lsdException w:name="Outline List 2" w:semiHidden="1" w:unhideWhenUsed="1"/>
+    <w:lsdException w:name="Outline List 3" w:semiHidden="1" w:unhideWhenUsed="1"/>
+    <w:lsdException w:name="Table Simple 1" w:semiHidden="1" w:unhideWhenUsed="1"/>
+    <w:lsdException w:name="Table Simple 2" w:semiHidden="1" w:unhideWhenUsed="1"/>
+    <w:lsdException w:name="Table Simple 3" w:semiHidden="1" w:unhideWhenUsed="1"/>
+    <w:lsdException w:name="Table Classic 1" w:semiHidden="1" w:unhideWhenUsed="1"/>
+    <w:lsdException w:name="Table Classic 2" w:semiHidden="1" w:unhideWhenUsed="1"/>
+    <w:lsdException w:name="Table Classic 3" w:semiHidden="1" w:unhideWhenUsed="1"/>
+    <w:lsdException w:name="Table Classic 4" w:semiHidden="1" w:unhideWhenUsed="1"/>
+    <w:lsdException w:name="Table Colorful 1" w:semiHidden="1" w:unhideWhenUsed="1"/>
+    <w:lsdException w:name="Table Colorful 2" w:semiHidden="1" w:unhideWhenUsed="1"/>
+    <w:lsdException w:name="Table Colorful 3" w:semiHidden="1" w:unhideWhenUsed="1"/>
+    <w:lsdException w:name="Table Columns 1" w:semiHidden="1" w:unhideWhenUsed="1"/>
+    <w:lsdException w:name="Table Columns 2" w:semiHidden="1" w:unhideWhenUsed="1"/>
+    <w:lsdException w:name="Table Columns 3" w:semiHidden="1" w:unhideWhenUsed="1"/>
+    <w:lsdException w:name="Table Columns 4" w:semiHidden="1" w:unhideWhenUsed="1"/>
+    <w:lsdException w:name="Table Columns 5" w:semiHidden="1" w:unhideWhenUsed="1"/>
+    <w:lsdException w:name="Table Grid 1" w:semiHidden="1" w:unhideWhenUsed="1"/>
+    <w:lsdException w:name="Table Grid 2" w:semiHidden="1" w:unhideWhenUsed="1"/>
+    <w:lsdException w:name="Table Grid 3" w:semiHidden="1" w:unhideWhenUsed="1"/>
+    <w:lsdException w:name="Table Grid 4" w:semiHidden="1" w:unhideWhenUsed="1"/>
+    <w:lsdException w:name="Table Grid 5" w:semiHidden="1" w:unhideWhenUsed="1"/>
+    <w:lsdException w:name="Table Grid 6" w:semiHidden="1" w:unhideWhenUsed="1"/>
+    <w:lsdException w:name="Table Grid 7" w:semiHidden="1" w:unhideWhenUsed="1"/>
+    <w:lsdException w:name="Table Grid 8" w:semiHidden="1" w:unhideWhenUsed="1"/>
+    <w:lsdException w:name="Table List 1" w:semiHidden="1" w:unhideWhenUsed="1"/>
+    <w:lsdException w:name="Table List 2" w:semiHidden="1" w:unhideWhenUsed="1"/>
+    <w:lsdException w:name="Table List 3" w:semiHidden="1" w:unhideWhenUsed="1"/>
+    <w:lsdException w:name="Table List 4" w:semiHidden="1" w:unhideWhenUsed="1"/>
+    <w:lsdException w:name="Table List 5" w:semiHidden="1" w:unhideWhenUsed="1"/>
+    <w:lsdException w:name="Table List 6" w:semiHidden="1" w:unhideWhenUsed="1"/>
+    <w:lsdException w:name="Table List 7" w:semiHidden="1" w:unhideWhenUsed="1"/>
+    <w:lsdException w:name="Table List 8" w:semiHidden="1" w:unhideWhenUsed="1"/>
+    <w:lsdException w:name="Table 3D effects 1" w:semiHidden="1" w:unhideWhenUsed="1"/>
+    <w:lsdException w:name="Table 3D effects 2" w:semiHidden="1" w:unhideWhenUsed="1"/>
+    <w:lsdException w:name="Table 3D effects 3" w:semiHidden="1" w:unhideWhenUsed="1"/>
+    <w:lsdException w:name="Table Contemporary" w:semiHidden="1" w:unhideWhenUsed="1"/>
+    <w:lsdException w:name="Table Elegant" w:semiHidden="1" w:unhideWhenUsed="1"/>
+    <w:lsdException w:name="Table Professional" w:semiHidden="1" w:unhideWhenUsed="1"/>
+    <w:lsdException w:name="Table Subtle 1" w:semiHidden="1" w:unhideWhenUsed="1"/>
+    <w:lsdException w:name="Table Subtle 2" w:semiHidden="1" w:unhideWhenUsed="1"/>
+    <w:lsdException w:name="Table Web 1" w:semiHidden="1" w:unhideWhenUsed="1"/>
+    <w:lsdException w:name="Table Web 2" w:semiHidden="1" w:unhideWhenUsed="1"/>
+    <w:lsdException w:name="Table Web 3" w:semiHidden="1" w:unhideWhenUsed="1"/>
+    <w:lsdException w:name="Balloon Text" w:semiHidden="1" w:unhideWhenUsed="1"/>
+    <w:lsdException w:name="Table Grid" w:uiPriority="39"/>
+    <w:lsdException w:name="Table Theme" w:semiHidden="1" w:unhideWhenUsed="1"/>
+    <w:lsdException w:name="Note Level 1" w:unhideWhenUsed="1"/>
+    <w:lsdException w:name="Note Level 2" w:unhideWhenUsed="1"/>
+    <w:lsdException w:name="Note Level 3" w:unhideWhenUsed="1"/>
+    <w:lsdException w:name="Note Level 4" w:unhideWhenUsed="1"/>
+    <w:lsdException w:name="Note Level 5" w:unhideWhenUsed="1"/>
+    <w:lsdException w:name="Note Level 6" w:unhideWhenUsed="1"/>
+    <w:lsdException w:name="Note Level 7" w:unhideWhenUsed="1"/>
+    <w:lsdException w:name="Note Level 8" w:unhideWhenUsed="1"/>
+    <w:lsdException w:name="Note Level 9" w:unhideWhenUsed="1"/>
+    <w:lsdException w:name="Placeholder Text" w:semiHidden="1"/>
+    <w:lsdException w:name="No Spacing" w:semiHidden="1" w:uiPriority="1" w:qFormat="1"/>
+    <w:lsdException w:name="Light Shading" w:uiPriority="60"/>
+    <w:lsdException w:name="Light List" w:uiPriority="61"/>
+    <w:lsdException w:name="Light Grid" w:uiPriority="62"/>
+    <w:lsdException w:name="Medium Shading 1" w:uiPriority="63"/>
+    <w:lsdException w:name="Medium Shading 2" w:uiPriority="64"/>
+    <w:lsdException w:name="Medium List 1" w:uiPriority="65"/>
+    <w:lsdException w:name="Medium List 2" w:uiPriority="66"/>
+    <w:lsdException w:name="Medium Grid 1" w:uiPriority="67"/>
+    <w:lsdException w:name="Medium Grid 2" w:uiPriority="68"/>
+    <w:lsdException w:name="Medium Grid 3" w:uiPriority="69"/>
+    <w:lsdException w:name="Dark List" w:uiPriority="70"/>
+    <w:lsdException w:name="Colorful Shading" w:uiPriority="71"/>
+    <w:lsdException w:name="Colorful List" w:uiPriority="72"/>
+    <w:lsdException w:name="Colorful Grid" w:uiPriority="73"/>
+    <w:lsdException w:name="Light Shading Accent 1" w:uiPriority="60"/>
+    <w:lsdException w:name="Light List Accent 1" w:uiPriority="61"/>
+    <w:lsdException w:name="Light Grid Accent 1" w:uiPriority="62"/>
+    <w:lsdException w:name="Medium Shading 1 Accent 1" w:uiPriority="63"/>
+    <w:lsdException w:name="Medium Shading 2 Accent 1" w:uiPriority="64"/>
+    <w:lsdException w:name="Medium List 1 Accent 1" w:uiPriority="65"/>
+    <w:lsdException w:name="Revision" w:semiHidden="1"/>
     <w:lsdException w:name="List Paragraph" w:uiPriority="34" w:qFormat="1"/>
     <w:lsdException w:name="Quote" w:uiPriority="29" w:qFormat="1"/>
     <w:lsdException w:name="Intense Quote" w:uiPriority="30" w:qFormat="1"/>
-    <w:lsdException w:name="Medium List 2 Accent 1" w:semiHidden="0" w:uiPriority="66"/>
-    <w:lsdException w:name="Medium Grid 1 Accent 1" w:semiHidden="0" w:uiPriority="67"/>
-    <w:lsdException w:name="Medium Grid 2 Accent 1" w:semiHidden="0" w:uiPriority="68"/>
-    <w:lsdException w:name="Medium Grid 3 Accent 1" w:semiHidden="0" w:uiPriority="69"/>
-    <w:lsdException w:name="Dark List Accent 1" w:semiHidden="0" w:uiPriority="70"/>
-    <w:lsdException w:name="Colorful Shading Accent 1" w:semiHidden="0" w:uiPriority="71"/>
-    <w:lsdException w:name="Colorful List Accent 1" w:semiHidden="0" w:uiPriority="72"/>
-    <w:lsdException w:name="Colorful Grid Accent 1" w:semiHidden="0" w:uiPriority="73"/>
-    <w:lsdException w:name="Light Shading Accent 2" w:semiHidden="0" w:uiPriority="60"/>
-    <w:lsdException w:name="Light List Accent 2" w:semiHidden="0" w:uiPriority="61"/>
-    <w:lsdException w:name="Light Grid Accent 2" w:semiHidden="0" w:uiPriority="62"/>
-    <w:lsdException w:name="Medium Shading 1 Accent 2" w:semiHidden="0" w:uiPriority="63"/>
-    <w:lsdException w:name="Medium Shading 2 Accent 2" w:semiHidden="0" w:uiPriority="64"/>
-    <w:lsdException w:name="Medium List 1 Accent 2" w:semiHidden="0" w:uiPriority="65"/>
-    <w:lsdException w:name="Medium List 2 Accent 2" w:semiHidden="0" w:uiPriority="66"/>
-    <w:lsdException w:name="Medium Grid 1 Accent 2" w:semiHidden="0" w:uiPriority="67"/>
-    <w:lsdException w:name="Medium Grid 2 Accent 2" w:semiHidden="0" w:uiPriority="68"/>
-    <w:lsdException w:name="Medium Grid 3 Accent 2" w:semiHidden="0" w:uiPriority="69"/>
-    <w:lsdException w:name="Dark List Accent 2" w:semiHidden="0" w:uiPriority="70"/>
-    <w:lsdException w:name="Colorful Shading Accent 2" w:semiHidden="0" w:uiPriority="71"/>
-    <w:lsdException w:name="Colorful List Accent 2" w:semiHidden="0" w:uiPriority="72"/>
-    <w:lsdException w:name="Colorful Grid Accent 2" w:semiHidden="0" w:uiPriority="73"/>
-    <w:lsdException w:name="Light Shading Accent 3" w:semiHidden="0" w:uiPriority="60"/>
-    <w:lsdException w:name="Light List Accent 3" w:semiHidden="0" w:uiPriority="61"/>
-    <w:lsdException w:name="Light Grid Accent 3" w:semiHidden="0" w:uiPriority="62"/>
-    <w:lsdException w:name="Medium Shading 1 Accent 3" w:semiHidden="0" w:uiPriority="63"/>
-    <w:lsdException w:name="Medium Shading 2 Accent 3" w:semiHidden="0" w:uiPriority="64"/>
-    <w:lsdException w:name="Medium List 1 Accent 3" w:semiHidden="0" w:uiPriority="65"/>
-    <w:lsdException w:name="Medium List 2 Accent 3" w:semiHidden="0" w:uiPriority="66"/>
-    <w:lsdException w:name="Medium Grid 1 Accent 3" w:semiHidden="0" w:uiPriority="67"/>
-    <w:lsdException w:name="Medium Grid 2 Accent 3" w:semiHidden="0" w:uiPriority="68"/>
-    <w:lsdException w:name="Medium Grid 3 Accent 3" w:semiHidden="0" w:uiPriority="69"/>
-    <w:lsdException w:name="Dark List Accent 3" w:semiHidden="0" w:uiPriority="70"/>
-    <w:lsdException w:name="Colorful Shading Accent 3" w:semiHidden="0" w:uiPriority="71"/>
-    <w:lsdException w:name="Colorful List Accent 3" w:semiHidden="0" w:uiPriority="72"/>
-    <w:lsdException w:name="Colorful Grid Accent 3" w:semiHidden="0" w:uiPriority="73"/>
-    <w:lsdException w:name="Light Shading Accent 4" w:semiHidden="0" w:uiPriority="60"/>
-    <w:lsdException w:name="Light List Accent 4" w:semiHidden="0" w:uiPriority="61"/>
-    <w:lsdException w:name="Light Grid Accent 4" w:semiHidden="0" w:uiPriority="62"/>
-    <w:lsdException w:name="Medium Shading 1 Accent 4" w:semiHidden="0" w:uiPriority="63"/>
-    <w:lsdException w:name="Medium Shading 2 Accent 4" w:semiHidden="0" w:uiPriority="64"/>
-    <w:lsdException w:name="Medium List 1 Accent 4" w:semiHidden="0" w:uiPriority="65"/>
-    <w:lsdException w:name="Medium List 2 Accent 4" w:semiHidden="0" w:uiPriority="66"/>
-    <w:lsdException w:name="Medium Grid 1 Accent 4" w:semiHidden="0" w:uiPriority="67"/>
-    <w:lsdException w:name="Medium Grid 2 Accent 4" w:semiHidden="0" w:uiPriority="68"/>
-    <w:lsdException w:name="Medium Grid 3 Accent 4" w:semiHidden="0" w:uiPriority="69"/>
-    <w:lsdException w:name="Dark List Accent 4" w:semiHidden="0" w:uiPriority="70"/>
-    <w:lsdException w:name="Colorful Shading Accent 4" w:semiHidden="0" w:uiPriority="71"/>
-    <w:lsdException w:name="Colorful List Accent 4" w:semiHidden="0" w:uiPriority="72"/>
-    <w:lsdException w:name="Colorful Grid Accent 4" w:semiHidden="0" w:uiPriority="73"/>
-    <w:lsdException w:name="Light Shading Accent 5" w:semiHidden="0" w:uiPriority="60"/>
-    <w:lsdException w:name="Light List Accent 5" w:semiHidden="0" w:uiPriority="61"/>
-    <w:lsdException w:name="Light Grid Accent 5" w:semiHidden="0" w:uiPriority="62"/>
-    <w:lsdException w:name="Medium Shading 1 Accent 5" w:semiHidden="0" w:uiPriority="63"/>
-    <w:lsdException w:name="Medium Shading 2 Accent 5" w:semiHidden="0" w:uiPriority="64"/>
-    <w:lsdException w:name="Medium List 1 Accent 5" w:semiHidden="0" w:uiPriority="65"/>
-    <w:lsdException w:name="Medium List 2 Accent 5" w:semiHidden="0" w:uiPriority="66"/>
-    <w:lsdException w:name="Medium Grid 1 Accent 5" w:semiHidden="0" w:uiPriority="67"/>
-    <w:lsdException w:name="Medium Grid 2 Accent 5" w:semiHidden="0" w:uiPriority="68"/>
-    <w:lsdException w:name="Medium Grid 3 Accent 5" w:semiHidden="0" w:uiPriority="69"/>
-    <w:lsdException w:name="Dark List Accent 5" w:semiHidden="0" w:uiPriority="70"/>
-    <w:lsdException w:name="Colorful Shading Accent 5" w:semiHidden="0" w:uiPriority="71"/>
-    <w:lsdException w:name="Colorful List Accent 5" w:semiHidden="0" w:uiPriority="72"/>
-    <w:lsdException w:name="Colorful Grid Accent 5" w:semiHidden="0" w:uiPriority="73"/>
-    <w:lsdException w:name="Light Shading Accent 6" w:semiHidden="0" w:uiPriority="60"/>
-    <w:lsdException w:name="Light List Accent 6" w:semiHidden="0" w:uiPriority="61"/>
-    <w:lsdException w:name="Light Grid Accent 6" w:semiHidden="0" w:uiPriority="62"/>
-    <w:lsdException w:name="Medium Shading 1 Accent 6" w:semiHidden="0" w:uiPriority="63"/>
-    <w:lsdException w:name="Medium Shading 2 Accent 6" w:semiHidden="0" w:uiPriority="64"/>
-    <w:lsdException w:name="Medium List 1 Accent 6" w:semiHidden="0" w:uiPriority="65"/>
-    <w:lsdException w:name="Medium List 2 Accent 6" w:semiHidden="0" w:uiPriority="66"/>
-    <w:lsdException w:name="Medium Grid 1 Accent 6" w:semiHidden="0" w:uiPriority="67"/>
-    <w:lsdException w:name="Medium Grid 2 Accent 6" w:semiHidden="0" w:uiPriority="68"/>
-    <w:lsdException w:name="Medium Grid 3 Accent 6" w:semiHidden="0" w:uiPriority="69"/>
-    <w:lsdException w:name="Dark List Accent 6" w:semiHidden="0" w:uiPriority="70"/>
-    <w:lsdException w:name="Colorful Shading Accent 6" w:semiHidden="0" w:uiPriority="71"/>
-    <w:lsdException w:name="Colorful List Accent 6" w:semiHidden="0" w:uiPriority="72"/>
-    <w:lsdException w:name="Colorful Grid Accent 6" w:semiHidden="0" w:uiPriority="73"/>
+    <w:lsdException w:name="Medium List 2 Accent 1" w:uiPriority="66"/>
+    <w:lsdException w:name="Medium Grid 1 Accent 1" w:uiPriority="67"/>
+    <w:lsdException w:name="Medium Grid 2 Accent 1" w:uiPriority="68"/>
+    <w:lsdException w:name="Medium Grid 3 Accent 1" w:uiPriority="69"/>
+    <w:lsdException w:name="Dark List Accent 1" w:uiPriority="70"/>
+    <w:lsdException w:name="Colorful Shading Accent 1" w:uiPriority="71"/>
+    <w:lsdException w:name="Colorful List Accent 1" w:uiPriority="72"/>
+    <w:lsdException w:name="Colorful Grid Accent 1" w:uiPriority="73"/>
+    <w:lsdException w:name="Light Shading Accent 2" w:uiPriority="60"/>
+    <w:lsdException w:name="Light List Accent 2" w:uiPriority="61"/>
+    <w:lsdException w:name="Light Grid Accent 2" w:uiPriority="62"/>
+    <w:lsdException w:name="Medium Shading 1 Accent 2" w:uiPriority="63"/>
+    <w:lsdException w:name="Medium Shading 2 Accent 2" w:uiPriority="64"/>
+    <w:lsdException w:name="Medium List 1 Accent 2" w:uiPriority="65"/>
+    <w:lsdException w:name="Medium List 2 Accent 2" w:uiPriority="66"/>
+    <w:lsdException w:name="Medium Grid 1 Accent 2" w:uiPriority="67"/>
+    <w:lsdException w:name="Medium Grid 2 Accent 2" w:uiPriority="68"/>
+    <w:lsdException w:name="Medium Grid 3 Accent 2" w:uiPriority="69"/>
+    <w:lsdException w:name="Dark List Accent 2" w:uiPriority="70"/>
+    <w:lsdException w:name="Colorful Shading Accent 2" w:uiPriority="71"/>
+    <w:lsdException w:name="Colorful List Accent 2" w:uiPriority="72"/>
+    <w:lsdException w:name="Colorful Grid Accent 2" w:uiPriority="73"/>
+    <w:lsdException w:name="Light Shading Accent 3" w:uiPriority="60"/>
+    <w:lsdException w:name="Light List Accent 3" w:uiPriority="61"/>
+    <w:lsdException w:name="Light Grid Accent 3" w:uiPriority="62"/>
+    <w:lsdException w:name="Medium Shading 1 Accent 3" w:uiPriority="63"/>
+    <w:lsdException w:name="Medium Shading 2 Accent 3" w:uiPriority="64"/>
+    <w:lsdException w:name="Medium List 1 Accent 3" w:uiPriority="65"/>
+    <w:lsdException w:name="Medium List 2 Accent 3" w:uiPriority="66"/>
+    <w:lsdException w:name="Medium Grid 1 Accent 3" w:uiPriority="67"/>
+    <w:lsdException w:name="Medium Grid 2 Accent 3" w:uiPriority="68"/>
+    <w:lsdException w:name="Medium Grid 3 Accent 3" w:uiPriority="69"/>
+    <w:lsdException w:name="Dark List Accent 3" w:uiPriority="70"/>
+    <w:lsdException w:name="Colorful Shading Accent 3" w:uiPriority="71"/>
+    <w:lsdException w:name="Colorful List Accent 3" w:uiPriority="72"/>
+    <w:lsdException w:name="Colorful Grid Accent 3" w:uiPriority="73"/>
+    <w:lsdException w:name="Light Shading Accent 4" w:uiPriority="60"/>
+    <w:lsdException w:name="Light List Accent 4" w:uiPriority="61"/>
+    <w:lsdException w:name="Light Grid Accent 4" w:uiPriority="62"/>
+    <w:lsdException w:name="Medium Shading 1 Accent 4" w:uiPriority="63"/>
+    <w:lsdException w:name="Medium Shading 2 Accent 4" w:uiPriority="64"/>
+    <w:lsdException w:name="Medium List 1 Accent 4" w:uiPriority="65"/>
+    <w:lsdException w:name="Medium List 2 Accent 4" w:uiPriority="66"/>
+    <w:lsdException w:name="Medium Grid 1 Accent 4" w:uiPriority="67"/>
+    <w:lsdException w:name="Medium Grid 2 Accent 4" w:uiPriority="68"/>
+    <w:lsdException w:name="Medium Grid 3 Accent 4" w:uiPriority="69"/>
+    <w:lsdException w:name="Dark List Accent 4" w:uiPriority="70"/>
+    <w:lsdException w:name="Colorful Shading Accent 4" w:uiPriority="71"/>
+    <w:lsdException w:name="Colorful List Accent 4" w:uiPriority="72"/>
+    <w:lsdException w:name="Colorful Grid Accent 4" w:uiPriority="73"/>
+    <w:lsdException w:name="Light Shading Accent 5" w:uiPriority="60"/>
+    <w:lsdException w:name="Light List Accent 5" w:uiPriority="61"/>
+    <w:lsdException w:name="Light Grid Accent 5" w:uiPriority="62"/>
+    <w:lsdException w:name="Medium Shading 1 Accent 5" w:uiPriority="63"/>
+    <w:lsdException w:name="Medium Shading 2 Accent 5" w:uiPriority="64"/>
+    <w:lsdException w:name="Medium List 1 Accent 5" w:uiPriority="65"/>
+    <w:lsdException w:name="Medium List 2 Accent 5" w:uiPriority="66"/>
+    <w:lsdException w:name="Medium Grid 1 Accent 5" w:uiPriority="67"/>
+    <w:lsdException w:name="Medium Grid 2 Accent 5" w:uiPriority="68"/>
+    <w:lsdException w:name="Medium Grid 3 Accent 5" w:uiPriority="69"/>
+    <w:lsdException w:name="Dark List Accent 5" w:uiPriority="70"/>
+    <w:lsdException w:name="Colorful Shading Accent 5" w:uiPriority="71"/>
+    <w:lsdException w:name="Colorful List Accent 5" w:uiPriority="72"/>
+    <w:lsdException w:name="Colorful Grid Accent 5" w:uiPriority="73"/>
+    <w:lsdException w:name="Light Shading Accent 6" w:uiPriority="60"/>
+    <w:lsdException w:name="Light List Accent 6" w:uiPriority="61"/>
+    <w:lsdException w:name="Light Grid Accent 6" w:uiPriority="62"/>
+    <w:lsdException w:name="Medium Shading 1 Accent 6" w:uiPriority="63"/>
+    <w:lsdException w:name="Medium Shading 2 Accent 6" w:uiPriority="64"/>
+    <w:lsdException w:name="Medium List 1 Accent 6" w:uiPriority="65"/>
+    <w:lsdException w:name="Medium List 2 Accent 6" w:uiPriority="66"/>
+    <w:lsdException w:name="Medium Grid 1 Accent 6" w:uiPriority="67"/>
+    <w:lsdException w:name="Medium Grid 2 Accent 6" w:uiPriority="68"/>
+    <w:lsdException w:name="Medium Grid 3 Accent 6" w:uiPriority="69"/>
+    <w:lsdException w:name="Dark List Accent 6" w:uiPriority="70"/>
+    <w:lsdException w:name="Colorful Shading Accent 6" w:uiPriority="71"/>
+    <w:lsdException w:name="Colorful List Accent 6" w:uiPriority="72"/>
+    <w:lsdException w:name="Colorful Grid Accent 6" w:uiPriority="73"/>
     <w:lsdException w:name="Subtle Emphasis" w:uiPriority="19"/>
     <w:lsdException w:name="Intense Emphasis" w:uiPriority="21" w:qFormat="1"/>
     <w:lsdException w:name="Subtle Reference" w:uiPriority="31" w:qFormat="1"/>
     <w:lsdException w:name="Intense Reference" w:uiPriority="32" w:qFormat="1"/>
     <w:lsdException w:name="Book Title" w:uiPriority="33" w:qFormat="1"/>
-    <w:lsdException w:name="Bibliography" w:uiPriority="37" w:unhideWhenUsed="1"/>
-    <w:lsdException w:name="TOC Heading" w:uiPriority="39" w:unhideWhenUsed="1" w:qFormat="1"/>
+    <w:lsdException w:name="Bibliography" w:semiHidden="1" w:uiPriority="37" w:unhideWhenUsed="1"/>
+    <w:lsdException w:name="TOC Heading" w:semiHidden="1" w:uiPriority="39" w:unhideWhenUsed="1" w:qFormat="1"/>
+    <w:lsdException w:name="Plain Table 1" w:uiPriority="41"/>
+    <w:lsdException w:name="Plain Table 2" w:uiPriority="42"/>
+    <w:lsdException w:name="Plain Table 3" w:uiPriority="43"/>
+    <w:lsdException w:name="Plain Table 4" w:uiPriority="44"/>
+    <w:lsdException w:name="Plain Table 5" w:uiPriority="45"/>
+    <w:lsdException w:name="Grid Table Light" w:uiPriority="40"/>
+    <w:lsdException w:name="Grid Table 1 Light" w:uiPriority="46"/>
+    <w:lsdException w:name="Grid Table 2" w:uiPriority="47"/>
+    <w:lsdException w:name="Grid Table 3" w:uiPriority="48"/>
+    <w:lsdException w:name="Grid Table 4" w:uiPriority="49"/>
+    <w:lsdException w:name="Grid Table 5 Dark" w:uiPriority="50"/>
+    <w:lsdException w:name="Grid Table 6 Colorful" w:uiPriority="51"/>
+    <w:lsdException w:name="Grid Table 7 Colorful" w:uiPriority="52"/>
+    <w:lsdException w:name="Grid Table 1 Light Accent 1" w:uiPriority="46"/>
+    <w:lsdException w:name="Grid Table 2 Accent 1" w:uiPriority="47"/>
+    <w:lsdException w:name="Grid Table 3 Accent 1" w:uiPriority="48"/>
+    <w:lsdException w:name="Grid Table 4 Accent 1" w:uiPriority="49"/>
+    <w:lsdException w:name="Grid Table 5 Dark Accent 1" w:uiPriority="50"/>
+    <w:lsdException w:name="Grid Table 6 Colorful Accent 1" w:uiPriority="51"/>
+    <w:lsdException w:name="Grid Table 7 Colorful Accent 1" w:uiPriority="52"/>
+    <w:lsdException w:name="Grid Table 1 Light Accent 2" w:uiPriority="46"/>
+    <w:lsdException w:name="Grid Table 2 Accent 2" w:uiPriority="47"/>
+    <w:lsdException w:name="Grid Table 3 Accent 2" w:uiPriority="48"/>
+    <w:lsdException w:name="Grid Table 4 Accent 2" w:uiPriority="49"/>
+    <w:lsdException w:name="Grid Table 5 Dark Accent 2" w:uiPriority="50"/>
+    <w:lsdException w:name="Grid Table 6 Colorful Accent 2" w:uiPriority="51"/>
+    <w:lsdException w:name="Grid Table 7 Colorful Accent 2" w:uiPriority="52"/>
+    <w:lsdException w:name="Grid Table 1 Light Accent 3" w:uiPriority="46"/>
+    <w:lsdException w:name="Grid Table 2 Accent 3" w:uiPriority="47"/>
+    <w:lsdException w:name="Grid Table 3 Accent 3" w:uiPriority="48"/>
+    <w:lsdException w:name="Grid Table 4 Accent 3" w:uiPriority="49"/>
+    <w:lsdException w:name="Grid Table 5 Dark Accent 3" w:uiPriority="50"/>
+    <w:lsdException w:name="Grid Table 6 Colorful Accent 3" w:uiPriority="51"/>
+    <w:lsdException w:name="Grid Table 7 Colorful Accent 3" w:uiPriority="52"/>
+    <w:lsdException w:name="Grid Table 1 Light Accent 4" w:uiPriority="46"/>
+    <w:lsdException w:name="Grid Table 2 Accent 4" w:uiPriority="47"/>
+    <w:lsdException w:name="Grid Table 3 Accent 4" w:uiPriority="48"/>
+    <w:lsdException w:name="Grid Table 4 Accent 4" w:uiPriority="49"/>
+    <w:lsdException w:name="Grid Table 5 Dark Accent 4" w:uiPriority="50"/>
+    <w:lsdException w:name="Grid Table 6 Colorful Accent 4" w:uiPriority="51"/>
+    <w:lsdException w:name="Grid Table 7 Colorful Accent 4" w:uiPriority="52"/>
+    <w:lsdException w:name="Grid Table 1 Light Accent 5" w:uiPriority="46"/>
+    <w:lsdException w:name="Grid Table 2 Accent 5" w:uiPriority="47"/>
+    <w:lsdException w:name="Grid Table 3 Accent 5" w:uiPriority="48"/>
+    <w:lsdException w:name="Grid Table 4 Accent 5" w:uiPriority="49"/>
+    <w:lsdException w:name="Grid Table 5 Dark Accent 5" w:uiPriority="50"/>
+    <w:lsdException w:name="Grid Table 6 Colorful Accent 5" w:uiPriority="51"/>
+    <w:lsdException w:name="Grid Table 7 Colorful Accent 5" w:uiPriority="52"/>
+    <w:lsdException w:name="Grid Table 1 Light Accent 6" w:uiPriority="46"/>
+    <w:lsdException w:name="Grid Table 2 Accent 6" w:uiPriority="47"/>
+    <w:lsdException w:name="Grid Table 3 Accent 6" w:uiPriority="48"/>
+    <w:lsdException w:name="Grid Table 4 Accent 6" w:uiPriority="49"/>
+    <w:lsdException w:name="Grid Table 5 Dark Accent 6" w:uiPriority="50"/>
+    <w:lsdException w:name="Grid Table 6 Colorful Accent 6" w:uiPriority="51"/>
+    <w:lsdException w:name="Grid Table 7 Colorful Accent 6" w:uiPriority="52"/>
+    <w:lsdException w:name="List Table 1 Light" w:uiPriority="46"/>
+    <w:lsdException w:name="List Table 2" w:uiPriority="47"/>
+    <w:lsdException w:name="List Table 3" w:uiPriority="48"/>
+    <w:lsdException w:name="List Table 4" w:uiPriority="49"/>
+    <w:lsdException w:name="List Table 5 Dark" w:uiPriority="50"/>
+    <w:lsdException w:name="List Table 6 Colorful" w:uiPriority="51"/>
+    <w:lsdException w:name="List Table 7 Colorful" w:uiPriority="52"/>
+    <w:lsdException w:name="List Table 1 Light Accent 1" w:uiPriority="46"/>
+    <w:lsdException w:name="List Table 2 Accent 1" w:uiPriority="47"/>
+    <w:lsdException w:name="List Table 3 Accent 1" w:uiPriority="48"/>
+    <w:lsdException w:name="List Table 4 Accent 1" w:uiPriority="49"/>
+    <w:lsdException w:name="List Table 5 Dark Accent 1" w:uiPriority="50"/>
+    <w:lsdException w:name="List Table 6 Colorful Accent 1" w:uiPriority="51"/>
+    <w:lsdException w:name="List Table 7 Colorful Accent 1" w:uiPriority="52"/>
+    <w:lsdException w:name="List Table 1 Light Accent 2" w:uiPriority="46"/>
+    <w:lsdException w:name="List Table 2 Accent 2" w:uiPriority="47"/>
+    <w:lsdException w:name="List Table 3 Accent 2" w:uiPriority="48"/>
+    <w:lsdException w:name="List Table 4 Accent 2" w:uiPriority="49"/>
+    <w:lsdException w:name="List Table 5 Dark Accent 2" w:uiPriority="50"/>
+    <w:lsdException w:name="List Table 6 Colorful Accent 2" w:uiPriority="51"/>
+    <w:lsdException w:name="List Table 7 Colorful Accent 2" w:uiPriority="52"/>
+    <w:lsdException w:name="List Table 1 Light Accent 3" w:uiPriority="46"/>
+    <w:lsdException w:name="List Table 2 Accent 3" w:uiPriority="47"/>
+    <w:lsdException w:name="List Table 3 Accent 3" w:uiPriority="48"/>
+    <w:lsdException w:name="List Table 4 Accent 3" w:uiPriority="49"/>
+    <w:lsdException w:name="List Table 5 Dark Accent 3" w:uiPriority="50"/>
+    <w:lsdException w:name="List Table 6 Colorful Accent 3" w:uiPriority="51"/>
+    <w:lsdException w:name="List Table 7 Colorful Accent 3" w:uiPriority="52"/>
+    <w:lsdException w:name="List Table 1 Light Accent 4" w:uiPriority="46"/>
+    <w:lsdException w:name="List Table 2 Accent 4" w:uiPriority="47"/>
+    <w:lsdException w:name="List Table 3 Accent 4" w:uiPriority="48"/>
+    <w:lsdException w:name="List Table 4 Accent 4" w:uiPriority="49"/>
+    <w:lsdException w:name="List Table 5 Dark Accent 4" w:uiPriority="50"/>
+    <w:lsdException w:name="List Table 6 Colorful Accent 4" w:uiPriority="51"/>
+    <w:lsdException w:name="List Table 7 Colorful Accent 4" w:uiPriority="52"/>
+    <w:lsdException w:name="List Table 1 Light Accent 5" w:uiPriority="46"/>
+    <w:lsdException w:name="List Table 2 Accent 5" w:uiPriority="47"/>
+    <w:lsdException w:name="List Table 3 Accent 5" w:uiPriority="48"/>
+    <w:lsdException w:name="List Table 4 Accent 5" w:uiPriority="49"/>
+    <w:lsdException w:name="List Table 5 Dark Accent 5" w:uiPriority="50"/>
+    <w:lsdException w:name="List Table 6 Colorful Accent 5" w:uiPriority="51"/>
+    <w:lsdException w:name="List Table 7 Colorful Accent 5" w:uiPriority="52"/>
+    <w:lsdException w:name="List Table 1 Light Accent 6" w:uiPriority="46"/>
+    <w:lsdException w:name="List Table 2 Accent 6" w:uiPriority="47"/>
+    <w:lsdException w:name="List Table 3 Accent 6" w:uiPriority="48"/>
+    <w:lsdException w:name="List Table 4 Accent 6" w:uiPriority="49"/>
+    <w:lsdException w:name="List Table 5 Dark Accent 6" w:uiPriority="50"/>
+    <w:lsdException w:name="List Table 6 Colorful Accent 6" w:uiPriority="51"/>
+    <w:lsdException w:name="List Table 7 Colorful Accent 6" w:uiPriority="52"/>
   </w:latentStyles>
   <w:style w:type="paragraph" w:default="1" w:styleId="Normal">
     <w:name w:val="Normal"/>
@@ -2605,568 +2983,7 @@
   <w:style w:type="character" w:default="1" w:styleId="DefaultParagraphFont">
     <w:name w:val="Default Paragraph Font"/>
     <w:uiPriority w:val="1"/>
-    <w:unhideWhenUsed/>
-  </w:style>
-  <w:style w:type="table" w:default="1" w:styleId="TableNormal">
-    <w:name w:val="Normal Table"/>
-    <w:uiPriority w:val="99"/>
     <w:semiHidden/>
-    <w:unhideWhenUsed/>
-    <w:tblPr>
-      <w:tblInd w:w="0" w:type="dxa"/>
-      <w:tblCellMar>
-        <w:top w:w="0" w:type="dxa"/>
-        <w:left w:w="108" w:type="dxa"/>
-        <w:bottom w:w="0" w:type="dxa"/>
-        <w:right w:w="108" w:type="dxa"/>
-      </w:tblCellMar>
-    </w:tblPr>
-  </w:style>
-  <w:style w:type="numbering" w:default="1" w:styleId="NoList">
-    <w:name w:val="No List"/>
-    <w:uiPriority w:val="99"/>
-    <w:semiHidden/>
-    <w:unhideWhenUsed/>
-  </w:style>
-  <w:style w:type="character" w:styleId="PlaceholderText">
-    <w:name w:val="Placeholder Text"/>
-    <w:basedOn w:val="DefaultParagraphFont"/>
-    <w:uiPriority w:val="99"/>
-    <w:semiHidden/>
-    <w:rsid w:val="00EB51FD"/>
-    <w:rPr>
-      <w:color w:val="808080"/>
-    </w:rPr>
-  </w:style>
-  <w:style w:type="table" w:styleId="TableGrid">
-    <w:name w:val="Table Grid"/>
-    <w:basedOn w:val="TableNormal"/>
-    <w:uiPriority w:val="39"/>
-    <w:rsid w:val="008A5B87"/>
-    <w:pPr>
-      <w:spacing w:after="0" w:line="240" w:lineRule="auto"/>
-    </w:pPr>
-    <w:tblPr>
-      <w:tblInd w:w="0" w:type="dxa"/>
-      <w:tblBorders>
-        <w:top w:val="single" w:sz="4" w:space="0" w:color="auto"/>
-        <w:left w:val="single" w:sz="4" w:space="0" w:color="auto"/>
-        <w:bottom w:val="single" w:sz="4" w:space="0" w:color="auto"/>
-        <w:right w:val="single" w:sz="4" w:space="0" w:color="auto"/>
-        <w:insideH w:val="single" w:sz="4" w:space="0" w:color="auto"/>
-        <w:insideV w:val="single" w:sz="4" w:space="0" w:color="auto"/>
-      </w:tblBorders>
-      <w:tblCellMar>
-        <w:top w:w="0" w:type="dxa"/>
-        <w:left w:w="108" w:type="dxa"/>
-        <w:bottom w:w="0" w:type="dxa"/>
-        <w:right w:w="108" w:type="dxa"/>
-      </w:tblCellMar>
-    </w:tblPr>
-  </w:style>
-  <w:style w:type="paragraph" w:customStyle="1" w:styleId="Referenceslist">
-    <w:name w:val="References list"/>
-    <w:basedOn w:val="List"/>
-    <w:link w:val="ReferenceslistChar"/>
-    <w:semiHidden/>
-    <w:rsid w:val="00225C5A"/>
-    <w:pPr>
-      <w:numPr>
-        <w:numId w:val="1"/>
-      </w:numPr>
-    </w:pPr>
-  </w:style>
-  <w:style w:type="paragraph" w:styleId="List">
-    <w:name w:val="List"/>
-    <w:basedOn w:val="Normal"/>
-    <w:link w:val="ListChar"/>
-    <w:uiPriority w:val="99"/>
-    <w:rsid w:val="00B219AE"/>
-    <w:pPr>
-      <w:ind w:left="283" w:hanging="283"/>
-      <w:contextualSpacing/>
-    </w:pPr>
-  </w:style>
-  <w:style w:type="character" w:customStyle="1" w:styleId="ListChar">
-    <w:name w:val="List Char"/>
-    <w:basedOn w:val="DefaultParagraphFont"/>
-    <w:link w:val="List"/>
-    <w:uiPriority w:val="99"/>
-    <w:rsid w:val="00C358D4"/>
-  </w:style>
-  <w:style w:type="character" w:customStyle="1" w:styleId="ReferenceslistChar">
-    <w:name w:val="References list Char"/>
-    <w:basedOn w:val="ListChar"/>
-    <w:link w:val="Referenceslist"/>
-    <w:semiHidden/>
-    <w:rsid w:val="0030662D"/>
-  </w:style>
-  <w:style w:type="paragraph" w:styleId="Header">
-    <w:name w:val="header"/>
-    <w:basedOn w:val="Normal"/>
-    <w:link w:val="HeaderChar"/>
-    <w:uiPriority w:val="99"/>
-    <w:semiHidden/>
-    <w:rsid w:val="007A0D55"/>
-    <w:pPr>
-      <w:tabs>
-        <w:tab w:val="center" w:pos="4513"/>
-        <w:tab w:val="right" w:pos="9026"/>
-      </w:tabs>
-      <w:spacing w:after="0" w:line="240" w:lineRule="auto"/>
-    </w:pPr>
-  </w:style>
-  <w:style w:type="character" w:customStyle="1" w:styleId="HeaderChar">
-    <w:name w:val="Header Char"/>
-    <w:basedOn w:val="DefaultParagraphFont"/>
-    <w:link w:val="Header"/>
-    <w:uiPriority w:val="99"/>
-    <w:semiHidden/>
-    <w:rsid w:val="00C358D4"/>
-  </w:style>
-  <w:style w:type="paragraph" w:styleId="Footer">
-    <w:name w:val="footer"/>
-    <w:basedOn w:val="Normal"/>
-    <w:link w:val="FooterChar"/>
-    <w:uiPriority w:val="99"/>
-    <w:semiHidden/>
-    <w:rsid w:val="007A0D55"/>
-    <w:pPr>
-      <w:tabs>
-        <w:tab w:val="center" w:pos="4513"/>
-        <w:tab w:val="right" w:pos="9026"/>
-      </w:tabs>
-      <w:spacing w:after="0" w:line="240" w:lineRule="auto"/>
-    </w:pPr>
-  </w:style>
-  <w:style w:type="character" w:customStyle="1" w:styleId="FooterChar">
-    <w:name w:val="Footer Char"/>
-    <w:basedOn w:val="DefaultParagraphFont"/>
-    <w:link w:val="Footer"/>
-    <w:uiPriority w:val="99"/>
-    <w:semiHidden/>
-    <w:rsid w:val="00C358D4"/>
-  </w:style>
-  <w:style w:type="character" w:customStyle="1" w:styleId="Heading1Char">
-    <w:name w:val="Heading 1 Char"/>
-    <w:basedOn w:val="DefaultParagraphFont"/>
-    <w:link w:val="Heading1"/>
-    <w:uiPriority w:val="9"/>
-    <w:rsid w:val="002B0B37"/>
-    <w:rPr>
-      <w:rFonts w:asciiTheme="majorHAnsi" w:eastAsiaTheme="majorEastAsia" w:hAnsiTheme="majorHAnsi" w:cstheme="majorBidi"/>
-      <w:b/>
-      <w:color w:val="595959" w:themeColor="text1" w:themeTint="A6"/>
-      <w:szCs w:val="32"/>
-    </w:rPr>
-  </w:style>
-  <w:style w:type="character" w:customStyle="1" w:styleId="Heading2Char">
-    <w:name w:val="Heading 2 Char"/>
-    <w:basedOn w:val="DefaultParagraphFont"/>
-    <w:link w:val="Heading2"/>
-    <w:uiPriority w:val="9"/>
-    <w:rsid w:val="002B0B37"/>
-    <w:rPr>
-      <w:rFonts w:asciiTheme="majorHAnsi" w:eastAsiaTheme="majorEastAsia" w:hAnsiTheme="majorHAnsi" w:cstheme="majorBidi"/>
-      <w:color w:val="404040" w:themeColor="text1" w:themeTint="BF"/>
-      <w:szCs w:val="26"/>
-    </w:rPr>
-  </w:style>
-  <w:style w:type="character" w:customStyle="1" w:styleId="Heading3Char">
-    <w:name w:val="Heading 3 Char"/>
-    <w:basedOn w:val="DefaultParagraphFont"/>
-    <w:link w:val="Heading3"/>
-    <w:uiPriority w:val="9"/>
-    <w:rsid w:val="00CC586D"/>
-    <w:rPr>
-      <w:rFonts w:asciiTheme="majorHAnsi" w:eastAsiaTheme="majorEastAsia" w:hAnsiTheme="majorHAnsi" w:cstheme="majorBidi"/>
-      <w:color w:val="404040" w:themeColor="text1" w:themeTint="BF"/>
-      <w:szCs w:val="24"/>
-    </w:rPr>
-  </w:style>
-  <w:style w:type="paragraph" w:customStyle="1" w:styleId="NormalfollowingH2">
-    <w:name w:val="Normal following H2"/>
-    <w:basedOn w:val="Normal"/>
-    <w:qFormat/>
-    <w:rsid w:val="002B0B37"/>
-    <w:pPr>
-      <w:ind w:left="113"/>
-    </w:pPr>
-  </w:style>
-  <w:style w:type="paragraph" w:customStyle="1" w:styleId="NormalfollowingH3">
-    <w:name w:val="Normal following H3"/>
-    <w:basedOn w:val="NormalfollowingH2"/>
-    <w:qFormat/>
-    <w:rsid w:val="002B0B37"/>
-    <w:pPr>
-      <w:ind w:left="227"/>
-    </w:pPr>
-  </w:style>
-  <w:style w:type="paragraph" w:customStyle="1" w:styleId="Authornote">
-    <w:name w:val="Author note"/>
-    <w:basedOn w:val="Normal"/>
-    <w:next w:val="Normal"/>
-    <w:qFormat/>
-    <w:rsid w:val="009E73D7"/>
-    <w:pPr>
-      <w:spacing w:after="0" w:line="240" w:lineRule="auto"/>
-      <w:ind w:left="113" w:right="113"/>
-    </w:pPr>
-    <w:rPr>
-      <w:b/>
-      <w:color w:val="385623" w:themeColor="accent6" w:themeShade="80"/>
-    </w:rPr>
-  </w:style>
-  <w:style w:type="paragraph" w:customStyle="1" w:styleId="Blockquote">
-    <w:name w:val="Block quote"/>
-    <w:basedOn w:val="Normal"/>
-    <w:next w:val="Normal"/>
-    <w:qFormat/>
-    <w:rsid w:val="007B3377"/>
-    <w:pPr>
-      <w:spacing w:after="220" w:line="240" w:lineRule="auto"/>
-      <w:ind w:left="284"/>
-    </w:pPr>
-  </w:style>
-  <w:style w:type="paragraph" w:styleId="BalloonText">
-    <w:name w:val="Balloon Text"/>
-    <w:basedOn w:val="Normal"/>
-    <w:link w:val="BalloonTextChar"/>
-    <w:uiPriority w:val="99"/>
-    <w:semiHidden/>
-    <w:rsid w:val="00055AC3"/>
-    <w:pPr>
-      <w:spacing w:after="0" w:line="240" w:lineRule="auto"/>
-    </w:pPr>
-    <w:rPr>
-      <w:rFonts w:ascii="Lucida Grande" w:hAnsi="Lucida Grande" w:cs="Lucida Grande"/>
-      <w:sz w:val="18"/>
-      <w:szCs w:val="18"/>
-    </w:rPr>
-  </w:style>
-  <w:style w:type="character" w:customStyle="1" w:styleId="BalloonTextChar">
-    <w:name w:val="Balloon Text Char"/>
-    <w:basedOn w:val="DefaultParagraphFont"/>
-    <w:link w:val="BalloonText"/>
-    <w:uiPriority w:val="99"/>
-    <w:semiHidden/>
-    <w:rsid w:val="00055AC3"/>
-    <w:rPr>
-      <w:rFonts w:ascii="Lucida Grande" w:hAnsi="Lucida Grande" w:cs="Lucida Grande"/>
-      <w:sz w:val="18"/>
-      <w:szCs w:val="18"/>
-    </w:rPr>
-  </w:style>
-  <w:style w:type="paragraph" w:styleId="NoSpacing">
-    <w:name w:val="No Spacing"/>
-    <w:uiPriority w:val="1"/>
-    <w:qFormat/>
-    <w:rsid w:val="00055AC3"/>
-    <w:pPr>
-      <w:spacing w:after="0" w:line="240" w:lineRule="auto"/>
-    </w:pPr>
-    <w:rPr>
-      <w:sz w:val="24"/>
-      <w:szCs w:val="24"/>
-      <w:lang w:val="en-US"/>
-    </w:rPr>
-  </w:style>
-</w:styles>
-</file>
-
-<file path=word/stylesWithEffects.xml><?xml version="1.0" encoding="utf-8"?>
-<w:styles xmlns:wpc="http://schemas.microsoft.com/office/word/2010/wordprocessingCanvas" xmlns:mo="http://schemas.microsoft.com/office/mac/office/2008/main" xmlns:mc="http://schemas.openxmlformats.org/markup-compatibility/2006" xmlns:mv="urn:schemas-microsoft-com:mac:vml" xmlns:o="urn:schemas-microsoft-com:office:office" xmlns:r="http://schemas.openxmlformats.org/officeDocument/2006/relationships" xmlns:m="http://schemas.openxmlformats.org/officeDocument/2006/math" xmlns:v="urn:schemas-microsoft-com:vml" xmlns:wp14="http://schemas.microsoft.com/office/word/2010/wordprocessingDrawing" xmlns:wp="http://schemas.openxmlformats.org/drawingml/2006/wordprocessingDrawing" xmlns:w10="urn:schemas-microsoft-com:office:word" xmlns:w="http://schemas.openxmlformats.org/wordprocessingml/2006/main" xmlns:w14="http://schemas.microsoft.com/office/word/2010/wordml" xmlns:wpg="http://schemas.microsoft.com/office/word/2010/wordprocessingGroup" xmlns:wpi="http://schemas.microsoft.com/office/word/2010/wordprocessingInk" xmlns:wne="http://schemas.microsoft.com/office/word/2006/wordml" xmlns:wps="http://schemas.microsoft.com/office/word/2010/wordprocessingShape" mc:Ignorable="w14 wp14">
-  <w:docDefaults>
-    <w:rPrDefault>
-      <w:rPr>
-        <w:rFonts w:asciiTheme="minorHAnsi" w:eastAsiaTheme="minorHAnsi" w:hAnsiTheme="minorHAnsi" w:cstheme="minorBidi"/>
-        <w:sz w:val="22"/>
-        <w:szCs w:val="22"/>
-        <w:lang w:val="en-GB" w:eastAsia="en-US" w:bidi="ar-SA"/>
-      </w:rPr>
-    </w:rPrDefault>
-    <w:pPrDefault>
-      <w:pPr>
-        <w:spacing w:after="160" w:line="259" w:lineRule="auto"/>
-      </w:pPr>
-    </w:pPrDefault>
-  </w:docDefaults>
-  <w:latentStyles w:defLockedState="0" w:defUIPriority="99" w:defSemiHidden="1" w:defUnhideWhenUsed="0" w:defQFormat="0" w:count="276">
-    <w:lsdException w:name="Normal" w:semiHidden="0" w:uiPriority="0" w:qFormat="1"/>
-    <w:lsdException w:name="heading 1" w:semiHidden="0" w:uiPriority="9" w:qFormat="1"/>
-    <w:lsdException w:name="heading 2" w:uiPriority="9" w:unhideWhenUsed="1" w:qFormat="1"/>
-    <w:lsdException w:name="heading 3" w:uiPriority="9" w:unhideWhenUsed="1" w:qFormat="1"/>
-    <w:lsdException w:name="heading 4" w:uiPriority="9" w:unhideWhenUsed="1" w:qFormat="1"/>
-    <w:lsdException w:name="heading 5" w:uiPriority="9" w:unhideWhenUsed="1" w:qFormat="1"/>
-    <w:lsdException w:name="heading 6" w:uiPriority="9" w:unhideWhenUsed="1" w:qFormat="1"/>
-    <w:lsdException w:name="heading 7" w:uiPriority="9" w:unhideWhenUsed="1" w:qFormat="1"/>
-    <w:lsdException w:name="heading 8" w:uiPriority="9" w:unhideWhenUsed="1" w:qFormat="1"/>
-    <w:lsdException w:name="heading 9" w:uiPriority="9" w:unhideWhenUsed="1" w:qFormat="1"/>
-    <w:lsdException w:name="toc 1" w:uiPriority="39" w:unhideWhenUsed="1"/>
-    <w:lsdException w:name="toc 2" w:uiPriority="39" w:unhideWhenUsed="1"/>
-    <w:lsdException w:name="toc 3" w:uiPriority="39" w:unhideWhenUsed="1"/>
-    <w:lsdException w:name="toc 4" w:uiPriority="39" w:unhideWhenUsed="1"/>
-    <w:lsdException w:name="toc 5" w:uiPriority="39" w:unhideWhenUsed="1"/>
-    <w:lsdException w:name="toc 6" w:uiPriority="39" w:unhideWhenUsed="1"/>
-    <w:lsdException w:name="toc 7" w:uiPriority="39" w:unhideWhenUsed="1"/>
-    <w:lsdException w:name="toc 8" w:uiPriority="39" w:unhideWhenUsed="1"/>
-    <w:lsdException w:name="toc 9" w:uiPriority="39" w:unhideWhenUsed="1"/>
-    <w:lsdException w:name="Normal Indent" w:unhideWhenUsed="1"/>
-    <w:lsdException w:name="header" w:unhideWhenUsed="1"/>
-    <w:lsdException w:name="footer" w:unhideWhenUsed="1"/>
-    <w:lsdException w:name="caption" w:uiPriority="35" w:qFormat="1"/>
-    <w:lsdException w:name="List" w:unhideWhenUsed="1"/>
-    <w:lsdException w:name="List 2" w:unhideWhenUsed="1"/>
-    <w:lsdException w:name="List 3" w:unhideWhenUsed="1"/>
-    <w:lsdException w:name="List 4" w:unhideWhenUsed="1"/>
-    <w:lsdException w:name="List 5" w:unhideWhenUsed="1"/>
-    <w:lsdException w:name="Title" w:uiPriority="10" w:qFormat="1"/>
-    <w:lsdException w:name="Default Paragraph Font" w:uiPriority="1" w:unhideWhenUsed="1"/>
-    <w:lsdException w:name="Subtitle" w:uiPriority="11" w:qFormat="1"/>
-    <w:lsdException w:name="Strong" w:uiPriority="22" w:qFormat="1"/>
-    <w:lsdException w:name="Emphasis" w:uiPriority="20" w:qFormat="1"/>
-    <w:lsdException w:name="HTML Top of Form" w:unhideWhenUsed="1"/>
-    <w:lsdException w:name="HTML Bottom of Form" w:unhideWhenUsed="1"/>
-    <w:lsdException w:name="Normal Table" w:unhideWhenUsed="1"/>
-    <w:lsdException w:name="No List" w:unhideWhenUsed="1"/>
-    <w:lsdException w:name="Outline List 1" w:unhideWhenUsed="1"/>
-    <w:lsdException w:name="Outline List 2" w:unhideWhenUsed="1"/>
-    <w:lsdException w:name="Outline List 3" w:unhideWhenUsed="1"/>
-    <w:lsdException w:name="Table Simple 1" w:unhideWhenUsed="1"/>
-    <w:lsdException w:name="Table Simple 2" w:unhideWhenUsed="1"/>
-    <w:lsdException w:name="Table Simple 3" w:unhideWhenUsed="1"/>
-    <w:lsdException w:name="Table Classic 1" w:unhideWhenUsed="1"/>
-    <w:lsdException w:name="Table Classic 2" w:unhideWhenUsed="1"/>
-    <w:lsdException w:name="Table Classic 3" w:unhideWhenUsed="1"/>
-    <w:lsdException w:name="Table Classic 4" w:unhideWhenUsed="1"/>
-    <w:lsdException w:name="Table Colorful 1" w:unhideWhenUsed="1"/>
-    <w:lsdException w:name="Table Colorful 2" w:unhideWhenUsed="1"/>
-    <w:lsdException w:name="Table Colorful 3" w:unhideWhenUsed="1"/>
-    <w:lsdException w:name="Table Columns 1" w:unhideWhenUsed="1"/>
-    <w:lsdException w:name="Table Columns 2" w:unhideWhenUsed="1"/>
-    <w:lsdException w:name="Table Columns 3" w:unhideWhenUsed="1"/>
-    <w:lsdException w:name="Table Columns 4" w:unhideWhenUsed="1"/>
-    <w:lsdException w:name="Table Columns 5" w:unhideWhenUsed="1"/>
-    <w:lsdException w:name="Table Grid 1" w:unhideWhenUsed="1"/>
-    <w:lsdException w:name="Table Grid 2" w:unhideWhenUsed="1"/>
-    <w:lsdException w:name="Table Grid 3" w:unhideWhenUsed="1"/>
-    <w:lsdException w:name="Table Grid 4" w:unhideWhenUsed="1"/>
-    <w:lsdException w:name="Table Grid 5" w:unhideWhenUsed="1"/>
-    <w:lsdException w:name="Table Grid 6" w:unhideWhenUsed="1"/>
-    <w:lsdException w:name="Table Grid 7" w:unhideWhenUsed="1"/>
-    <w:lsdException w:name="Table Grid 8" w:unhideWhenUsed="1"/>
-    <w:lsdException w:name="Table List 1" w:unhideWhenUsed="1"/>
-    <w:lsdException w:name="Table List 2" w:unhideWhenUsed="1"/>
-    <w:lsdException w:name="Table List 3" w:unhideWhenUsed="1"/>
-    <w:lsdException w:name="Table List 4" w:unhideWhenUsed="1"/>
-    <w:lsdException w:name="Table List 5" w:unhideWhenUsed="1"/>
-    <w:lsdException w:name="Table List 6" w:unhideWhenUsed="1"/>
-    <w:lsdException w:name="Table List 7" w:unhideWhenUsed="1"/>
-    <w:lsdException w:name="Table List 8" w:unhideWhenUsed="1"/>
-    <w:lsdException w:name="Table 3D effects 1" w:unhideWhenUsed="1"/>
-    <w:lsdException w:name="Table 3D effects 2" w:unhideWhenUsed="1"/>
-    <w:lsdException w:name="Table 3D effects 3" w:unhideWhenUsed="1"/>
-    <w:lsdException w:name="Table Contemporary" w:unhideWhenUsed="1"/>
-    <w:lsdException w:name="Table Elegant" w:unhideWhenUsed="1"/>
-    <w:lsdException w:name="Table Professional" w:unhideWhenUsed="1"/>
-    <w:lsdException w:name="Table Subtle 1" w:unhideWhenUsed="1"/>
-    <w:lsdException w:name="Table Subtle 2" w:unhideWhenUsed="1"/>
-    <w:lsdException w:name="Table Web 1" w:unhideWhenUsed="1"/>
-    <w:lsdException w:name="Table Web 2" w:unhideWhenUsed="1"/>
-    <w:lsdException w:name="Table Web 3" w:unhideWhenUsed="1"/>
-    <w:lsdException w:name="Table Grid" w:semiHidden="0" w:uiPriority="39"/>
-    <w:lsdException w:name="Table Theme" w:unhideWhenUsed="1"/>
-    <w:lsdException w:name="Note Level 1" w:semiHidden="0"/>
-    <w:lsdException w:name="Note Level 2" w:semiHidden="0"/>
-    <w:lsdException w:name="Note Level 3" w:semiHidden="0"/>
-    <w:lsdException w:name="Note Level 4" w:semiHidden="0"/>
-    <w:lsdException w:name="Note Level 5" w:semiHidden="0"/>
-    <w:lsdException w:name="Note Level 6" w:semiHidden="0"/>
-    <w:lsdException w:name="Note Level 7" w:semiHidden="0"/>
-    <w:lsdException w:name="Note Level 8" w:semiHidden="0"/>
-    <w:lsdException w:name="Note Level 9" w:semiHidden="0"/>
-    <w:lsdException w:name="No Spacing" w:uiPriority="1" w:qFormat="1"/>
-    <w:lsdException w:name="Light Shading" w:semiHidden="0" w:uiPriority="60"/>
-    <w:lsdException w:name="Light List" w:semiHidden="0" w:uiPriority="61"/>
-    <w:lsdException w:name="Light Grid" w:semiHidden="0" w:uiPriority="62"/>
-    <w:lsdException w:name="Medium Shading 1" w:semiHidden="0" w:uiPriority="63"/>
-    <w:lsdException w:name="Medium Shading 2" w:semiHidden="0" w:uiPriority="64"/>
-    <w:lsdException w:name="Medium List 1" w:semiHidden="0" w:uiPriority="65"/>
-    <w:lsdException w:name="Medium List 2" w:semiHidden="0" w:uiPriority="66"/>
-    <w:lsdException w:name="Medium Grid 1" w:semiHidden="0" w:uiPriority="67"/>
-    <w:lsdException w:name="Medium Grid 2" w:semiHidden="0" w:uiPriority="68"/>
-    <w:lsdException w:name="Medium Grid 3" w:semiHidden="0" w:uiPriority="69"/>
-    <w:lsdException w:name="Dark List" w:semiHidden="0" w:uiPriority="70"/>
-    <w:lsdException w:name="Colorful Shading" w:semiHidden="0" w:uiPriority="71"/>
-    <w:lsdException w:name="Colorful List" w:semiHidden="0" w:uiPriority="72"/>
-    <w:lsdException w:name="Colorful Grid" w:semiHidden="0" w:uiPriority="73"/>
-    <w:lsdException w:name="Light Shading Accent 1" w:semiHidden="0" w:uiPriority="60"/>
-    <w:lsdException w:name="Light List Accent 1" w:semiHidden="0" w:uiPriority="61"/>
-    <w:lsdException w:name="Light Grid Accent 1" w:semiHidden="0" w:uiPriority="62"/>
-    <w:lsdException w:name="Medium Shading 1 Accent 1" w:semiHidden="0" w:uiPriority="63"/>
-    <w:lsdException w:name="Medium Shading 2 Accent 1" w:semiHidden="0" w:uiPriority="64"/>
-    <w:lsdException w:name="Medium List 1 Accent 1" w:semiHidden="0" w:uiPriority="65"/>
-    <w:lsdException w:name="List Paragraph" w:uiPriority="34" w:qFormat="1"/>
-    <w:lsdException w:name="Quote" w:uiPriority="29" w:qFormat="1"/>
-    <w:lsdException w:name="Intense Quote" w:uiPriority="30" w:qFormat="1"/>
-    <w:lsdException w:name="Medium List 2 Accent 1" w:semiHidden="0" w:uiPriority="66"/>
-    <w:lsdException w:name="Medium Grid 1 Accent 1" w:semiHidden="0" w:uiPriority="67"/>
-    <w:lsdException w:name="Medium Grid 2 Accent 1" w:semiHidden="0" w:uiPriority="68"/>
-    <w:lsdException w:name="Medium Grid 3 Accent 1" w:semiHidden="0" w:uiPriority="69"/>
-    <w:lsdException w:name="Dark List Accent 1" w:semiHidden="0" w:uiPriority="70"/>
-    <w:lsdException w:name="Colorful Shading Accent 1" w:semiHidden="0" w:uiPriority="71"/>
-    <w:lsdException w:name="Colorful List Accent 1" w:semiHidden="0" w:uiPriority="72"/>
-    <w:lsdException w:name="Colorful Grid Accent 1" w:semiHidden="0" w:uiPriority="73"/>
-    <w:lsdException w:name="Light Shading Accent 2" w:semiHidden="0" w:uiPriority="60"/>
-    <w:lsdException w:name="Light List Accent 2" w:semiHidden="0" w:uiPriority="61"/>
-    <w:lsdException w:name="Light Grid Accent 2" w:semiHidden="0" w:uiPriority="62"/>
-    <w:lsdException w:name="Medium Shading 1 Accent 2" w:semiHidden="0" w:uiPriority="63"/>
-    <w:lsdException w:name="Medium Shading 2 Accent 2" w:semiHidden="0" w:uiPriority="64"/>
-    <w:lsdException w:name="Medium List 1 Accent 2" w:semiHidden="0" w:uiPriority="65"/>
-    <w:lsdException w:name="Medium List 2 Accent 2" w:semiHidden="0" w:uiPriority="66"/>
-    <w:lsdException w:name="Medium Grid 1 Accent 2" w:semiHidden="0" w:uiPriority="67"/>
-    <w:lsdException w:name="Medium Grid 2 Accent 2" w:semiHidden="0" w:uiPriority="68"/>
-    <w:lsdException w:name="Medium Grid 3 Accent 2" w:semiHidden="0" w:uiPriority="69"/>
-    <w:lsdException w:name="Dark List Accent 2" w:semiHidden="0" w:uiPriority="70"/>
-    <w:lsdException w:name="Colorful Shading Accent 2" w:semiHidden="0" w:uiPriority="71"/>
-    <w:lsdException w:name="Colorful List Accent 2" w:semiHidden="0" w:uiPriority="72"/>
-    <w:lsdException w:name="Colorful Grid Accent 2" w:semiHidden="0" w:uiPriority="73"/>
-    <w:lsdException w:name="Light Shading Accent 3" w:semiHidden="0" w:uiPriority="60"/>
-    <w:lsdException w:name="Light List Accent 3" w:semiHidden="0" w:uiPriority="61"/>
-    <w:lsdException w:name="Light Grid Accent 3" w:semiHidden="0" w:uiPriority="62"/>
-    <w:lsdException w:name="Medium Shading 1 Accent 3" w:semiHidden="0" w:uiPriority="63"/>
-    <w:lsdException w:name="Medium Shading 2 Accent 3" w:semiHidden="0" w:uiPriority="64"/>
-    <w:lsdException w:name="Medium List 1 Accent 3" w:semiHidden="0" w:uiPriority="65"/>
-    <w:lsdException w:name="Medium List 2 Accent 3" w:semiHidden="0" w:uiPriority="66"/>
-    <w:lsdException w:name="Medium Grid 1 Accent 3" w:semiHidden="0" w:uiPriority="67"/>
-    <w:lsdException w:name="Medium Grid 2 Accent 3" w:semiHidden="0" w:uiPriority="68"/>
-    <w:lsdException w:name="Medium Grid 3 Accent 3" w:semiHidden="0" w:uiPriority="69"/>
-    <w:lsdException w:name="Dark List Accent 3" w:semiHidden="0" w:uiPriority="70"/>
-    <w:lsdException w:name="Colorful Shading Accent 3" w:semiHidden="0" w:uiPriority="71"/>
-    <w:lsdException w:name="Colorful List Accent 3" w:semiHidden="0" w:uiPriority="72"/>
-    <w:lsdException w:name="Colorful Grid Accent 3" w:semiHidden="0" w:uiPriority="73"/>
-    <w:lsdException w:name="Light Shading Accent 4" w:semiHidden="0" w:uiPriority="60"/>
-    <w:lsdException w:name="Light List Accent 4" w:semiHidden="0" w:uiPriority="61"/>
-    <w:lsdException w:name="Light Grid Accent 4" w:semiHidden="0" w:uiPriority="62"/>
-    <w:lsdException w:name="Medium Shading 1 Accent 4" w:semiHidden="0" w:uiPriority="63"/>
-    <w:lsdException w:name="Medium Shading 2 Accent 4" w:semiHidden="0" w:uiPriority="64"/>
-    <w:lsdException w:name="Medium List 1 Accent 4" w:semiHidden="0" w:uiPriority="65"/>
-    <w:lsdException w:name="Medium List 2 Accent 4" w:semiHidden="0" w:uiPriority="66"/>
-    <w:lsdException w:name="Medium Grid 1 Accent 4" w:semiHidden="0" w:uiPriority="67"/>
-    <w:lsdException w:name="Medium Grid 2 Accent 4" w:semiHidden="0" w:uiPriority="68"/>
-    <w:lsdException w:name="Medium Grid 3 Accent 4" w:semiHidden="0" w:uiPriority="69"/>
-    <w:lsdException w:name="Dark List Accent 4" w:semiHidden="0" w:uiPriority="70"/>
-    <w:lsdException w:name="Colorful Shading Accent 4" w:semiHidden="0" w:uiPriority="71"/>
-    <w:lsdException w:name="Colorful List Accent 4" w:semiHidden="0" w:uiPriority="72"/>
-    <w:lsdException w:name="Colorful Grid Accent 4" w:semiHidden="0" w:uiPriority="73"/>
-    <w:lsdException w:name="Light Shading Accent 5" w:semiHidden="0" w:uiPriority="60"/>
-    <w:lsdException w:name="Light List Accent 5" w:semiHidden="0" w:uiPriority="61"/>
-    <w:lsdException w:name="Light Grid Accent 5" w:semiHidden="0" w:uiPriority="62"/>
-    <w:lsdException w:name="Medium Shading 1 Accent 5" w:semiHidden="0" w:uiPriority="63"/>
-    <w:lsdException w:name="Medium Shading 2 Accent 5" w:semiHidden="0" w:uiPriority="64"/>
-    <w:lsdException w:name="Medium List 1 Accent 5" w:semiHidden="0" w:uiPriority="65"/>
-    <w:lsdException w:name="Medium List 2 Accent 5" w:semiHidden="0" w:uiPriority="66"/>
-    <w:lsdException w:name="Medium Grid 1 Accent 5" w:semiHidden="0" w:uiPriority="67"/>
-    <w:lsdException w:name="Medium Grid 2 Accent 5" w:semiHidden="0" w:uiPriority="68"/>
-    <w:lsdException w:name="Medium Grid 3 Accent 5" w:semiHidden="0" w:uiPriority="69"/>
-    <w:lsdException w:name="Dark List Accent 5" w:semiHidden="0" w:uiPriority="70"/>
-    <w:lsdException w:name="Colorful Shading Accent 5" w:semiHidden="0" w:uiPriority="71"/>
-    <w:lsdException w:name="Colorful List Accent 5" w:semiHidden="0" w:uiPriority="72"/>
-    <w:lsdException w:name="Colorful Grid Accent 5" w:semiHidden="0" w:uiPriority="73"/>
-    <w:lsdException w:name="Light Shading Accent 6" w:semiHidden="0" w:uiPriority="60"/>
-    <w:lsdException w:name="Light List Accent 6" w:semiHidden="0" w:uiPriority="61"/>
-    <w:lsdException w:name="Light Grid Accent 6" w:semiHidden="0" w:uiPriority="62"/>
-    <w:lsdException w:name="Medium Shading 1 Accent 6" w:semiHidden="0" w:uiPriority="63"/>
-    <w:lsdException w:name="Medium Shading 2 Accent 6" w:semiHidden="0" w:uiPriority="64"/>
-    <w:lsdException w:name="Medium List 1 Accent 6" w:semiHidden="0" w:uiPriority="65"/>
-    <w:lsdException w:name="Medium List 2 Accent 6" w:semiHidden="0" w:uiPriority="66"/>
-    <w:lsdException w:name="Medium Grid 1 Accent 6" w:semiHidden="0" w:uiPriority="67"/>
-    <w:lsdException w:name="Medium Grid 2 Accent 6" w:semiHidden="0" w:uiPriority="68"/>
-    <w:lsdException w:name="Medium Grid 3 Accent 6" w:semiHidden="0" w:uiPriority="69"/>
-    <w:lsdException w:name="Dark List Accent 6" w:semiHidden="0" w:uiPriority="70"/>
-    <w:lsdException w:name="Colorful Shading Accent 6" w:semiHidden="0" w:uiPriority="71"/>
-    <w:lsdException w:name="Colorful List Accent 6" w:semiHidden="0" w:uiPriority="72"/>
-    <w:lsdException w:name="Colorful Grid Accent 6" w:semiHidden="0" w:uiPriority="73"/>
-    <w:lsdException w:name="Subtle Emphasis" w:uiPriority="19"/>
-    <w:lsdException w:name="Intense Emphasis" w:uiPriority="21" w:qFormat="1"/>
-    <w:lsdException w:name="Subtle Reference" w:uiPriority="31" w:qFormat="1"/>
-    <w:lsdException w:name="Intense Reference" w:uiPriority="32" w:qFormat="1"/>
-    <w:lsdException w:name="Book Title" w:uiPriority="33" w:qFormat="1"/>
-    <w:lsdException w:name="Bibliography" w:uiPriority="37" w:unhideWhenUsed="1"/>
-    <w:lsdException w:name="TOC Heading" w:uiPriority="39" w:unhideWhenUsed="1" w:qFormat="1"/>
-  </w:latentStyles>
-  <w:style w:type="paragraph" w:default="1" w:styleId="Normal">
-    <w:name w:val="Normal"/>
-    <w:qFormat/>
-    <w:rsid w:val="00846CE1"/>
-  </w:style>
-  <w:style w:type="paragraph" w:styleId="Heading1">
-    <w:name w:val="heading 1"/>
-    <w:basedOn w:val="Normal"/>
-    <w:next w:val="Normal"/>
-    <w:link w:val="Heading1Char"/>
-    <w:uiPriority w:val="9"/>
-    <w:qFormat/>
-    <w:rsid w:val="002B0B37"/>
-    <w:pPr>
-      <w:keepNext/>
-      <w:keepLines/>
-      <w:spacing w:after="220"/>
-      <w:outlineLvl w:val="0"/>
-    </w:pPr>
-    <w:rPr>
-      <w:rFonts w:asciiTheme="majorHAnsi" w:eastAsiaTheme="majorEastAsia" w:hAnsiTheme="majorHAnsi" w:cstheme="majorBidi"/>
-      <w:b/>
-      <w:color w:val="595959" w:themeColor="text1" w:themeTint="A6"/>
-      <w:szCs w:val="32"/>
-    </w:rPr>
-  </w:style>
-  <w:style w:type="paragraph" w:styleId="Heading2">
-    <w:name w:val="heading 2"/>
-    <w:basedOn w:val="Normal"/>
-    <w:next w:val="NormalfollowingH2"/>
-    <w:link w:val="Heading2Char"/>
-    <w:uiPriority w:val="9"/>
-    <w:unhideWhenUsed/>
-    <w:qFormat/>
-    <w:rsid w:val="002B0B37"/>
-    <w:pPr>
-      <w:keepNext/>
-      <w:keepLines/>
-      <w:spacing w:after="220"/>
-      <w:ind w:left="113"/>
-      <w:outlineLvl w:val="1"/>
-    </w:pPr>
-    <w:rPr>
-      <w:rFonts w:asciiTheme="majorHAnsi" w:eastAsiaTheme="majorEastAsia" w:hAnsiTheme="majorHAnsi" w:cstheme="majorBidi"/>
-      <w:color w:val="404040" w:themeColor="text1" w:themeTint="BF"/>
-      <w:szCs w:val="26"/>
-    </w:rPr>
-  </w:style>
-  <w:style w:type="paragraph" w:styleId="Heading3">
-    <w:name w:val="heading 3"/>
-    <w:basedOn w:val="Normal"/>
-    <w:next w:val="NormalfollowingH3"/>
-    <w:link w:val="Heading3Char"/>
-    <w:uiPriority w:val="9"/>
-    <w:qFormat/>
-    <w:rsid w:val="002B0B37"/>
-    <w:pPr>
-      <w:keepNext/>
-      <w:keepLines/>
-      <w:spacing w:after="220"/>
-      <w:ind w:left="227"/>
-      <w:outlineLvl w:val="2"/>
-    </w:pPr>
-    <w:rPr>
-      <w:rFonts w:asciiTheme="majorHAnsi" w:eastAsiaTheme="majorEastAsia" w:hAnsiTheme="majorHAnsi" w:cstheme="majorBidi"/>
-      <w:color w:val="404040" w:themeColor="text1" w:themeTint="BF"/>
-      <w:szCs w:val="24"/>
-    </w:rPr>
-  </w:style>
-  <w:style w:type="character" w:default="1" w:styleId="DefaultParagraphFont">
-    <w:name w:val="Default Paragraph Font"/>
-    <w:uiPriority w:val="1"/>
     <w:unhideWhenUsed/>
   </w:style>
   <w:style w:type="table" w:default="1" w:styleId="TableNormal">
@@ -3437,7 +3254,7 @@
 </file>
 
 <file path=word/glossary/document.xml><?xml version="1.0" encoding="utf-8"?>
-<w:glossaryDocument xmlns:wpc="http://schemas.microsoft.com/office/word/2010/wordprocessingCanvas" xmlns:mo="http://schemas.microsoft.com/office/mac/office/2008/main" xmlns:mc="http://schemas.openxmlformats.org/markup-compatibility/2006" xmlns:mv="urn:schemas-microsoft-com:mac:vml" xmlns:o="urn:schemas-microsoft-com:office:office" xmlns:r="http://schemas.openxmlformats.org/officeDocument/2006/relationships" xmlns:m="http://schemas.openxmlformats.org/officeDocument/2006/math" xmlns:v="urn:schemas-microsoft-com:vml" xmlns:wp14="http://schemas.microsoft.com/office/word/2010/wordprocessingDrawing" xmlns:wp="http://schemas.openxmlformats.org/drawingml/2006/wordprocessingDrawing" xmlns:w10="urn:schemas-microsoft-com:office:word" xmlns:w="http://schemas.openxmlformats.org/wordprocessingml/2006/main" xmlns:w14="http://schemas.microsoft.com/office/word/2010/wordml" xmlns:wpg="http://schemas.microsoft.com/office/word/2010/wordprocessingGroup" xmlns:wpi="http://schemas.microsoft.com/office/word/2010/wordprocessingInk" xmlns:wne="http://schemas.microsoft.com/office/word/2006/wordml" xmlns:wps="http://schemas.microsoft.com/office/word/2010/wordprocessingShape" mc:Ignorable="w14 wp14">
+<w:glossaryDocument xmlns:wpc="http://schemas.microsoft.com/office/word/2010/wordprocessingCanvas" xmlns:mo="http://schemas.microsoft.com/office/mac/office/2008/main" xmlns:mc="http://schemas.openxmlformats.org/markup-compatibility/2006" xmlns:mv="urn:schemas-microsoft-com:mac:vml" xmlns:o="urn:schemas-microsoft-com:office:office" xmlns:r="http://schemas.openxmlformats.org/officeDocument/2006/relationships" xmlns:m="http://schemas.openxmlformats.org/officeDocument/2006/math" xmlns:v="urn:schemas-microsoft-com:vml" xmlns:wp14="http://schemas.microsoft.com/office/word/2010/wordprocessingDrawing" xmlns:wp="http://schemas.openxmlformats.org/drawingml/2006/wordprocessingDrawing" xmlns:w10="urn:schemas-microsoft-com:office:word" xmlns:w="http://schemas.openxmlformats.org/wordprocessingml/2006/main" xmlns:w14="http://schemas.microsoft.com/office/word/2010/wordml" xmlns:w15="http://schemas.microsoft.com/office/word/2012/wordml" xmlns:wpg="http://schemas.microsoft.com/office/word/2010/wordprocessingGroup" xmlns:wpi="http://schemas.microsoft.com/office/word/2010/wordprocessingInk" xmlns:wne="http://schemas.microsoft.com/office/word/2006/wordml" xmlns:wps="http://schemas.microsoft.com/office/word/2010/wordprocessingShape" mc:Ignorable="w14 w15 wp14">
   <w:docParts>
     <w:docPart>
       <w:docPartPr>
@@ -3803,12 +3620,188 @@
         </w:p>
       </w:docPartBody>
     </w:docPart>
+    <w:docPart>
+      <w:docPartPr>
+        <w:name w:val="8BB3EB07410F9A48B88421A78087866F"/>
+        <w:category>
+          <w:name w:val="General"/>
+          <w:gallery w:val="placeholder"/>
+        </w:category>
+        <w:types>
+          <w:type w:val="bbPlcHdr"/>
+        </w:types>
+        <w:behaviors>
+          <w:behavior w:val="content"/>
+        </w:behaviors>
+        <w:guid w:val="{3CDF91C5-93C9-6742-B2AE-3802C8DE8A63}"/>
+      </w:docPartPr>
+      <w:docPartBody>
+        <w:p>
+          <w:pPr>
+            <w:pStyle w:val="8BB3EB07410F9A48B88421A78087866F"/>
+          </w:pPr>
+          <w:r>
+            <w:rPr>
+              <w:rStyle w:val="PlaceholderText"/>
+              <w:b/>
+              <w:color w:val="FFFFFF" w:themeColor="background1"/>
+            </w:rPr>
+            <w:t>[Salutation]</w:t>
+          </w:r>
+        </w:p>
+      </w:docPartBody>
+    </w:docPart>
+    <w:docPart>
+      <w:docPartPr>
+        <w:name w:val="F28ABBD6B3B94F4787AD695CD2C72658"/>
+        <w:category>
+          <w:name w:val="General"/>
+          <w:gallery w:val="placeholder"/>
+        </w:category>
+        <w:types>
+          <w:type w:val="bbPlcHdr"/>
+        </w:types>
+        <w:behaviors>
+          <w:behavior w:val="content"/>
+        </w:behaviors>
+        <w:guid w:val="{41C09D1B-AB95-7444-B9C1-2BCC4BF8203D}"/>
+      </w:docPartPr>
+      <w:docPartBody>
+        <w:p>
+          <w:pPr>
+            <w:pStyle w:val="F28ABBD6B3B94F4787AD695CD2C72658"/>
+          </w:pPr>
+          <w:r>
+            <w:rPr>
+              <w:rStyle w:val="PlaceholderText"/>
+            </w:rPr>
+            <w:t>[First name]</w:t>
+          </w:r>
+        </w:p>
+      </w:docPartBody>
+    </w:docPart>
+    <w:docPart>
+      <w:docPartPr>
+        <w:name w:val="8C0E6B78FD068A419DAFA5F91162ED43"/>
+        <w:category>
+          <w:name w:val="General"/>
+          <w:gallery w:val="placeholder"/>
+        </w:category>
+        <w:types>
+          <w:type w:val="bbPlcHdr"/>
+        </w:types>
+        <w:behaviors>
+          <w:behavior w:val="content"/>
+        </w:behaviors>
+        <w:guid w:val="{7D2227B8-5179-584F-B14B-503A0FD3A92F}"/>
+      </w:docPartPr>
+      <w:docPartBody>
+        <w:p>
+          <w:pPr>
+            <w:pStyle w:val="8C0E6B78FD068A419DAFA5F91162ED43"/>
+          </w:pPr>
+          <w:r>
+            <w:rPr>
+              <w:rStyle w:val="PlaceholderText"/>
+            </w:rPr>
+            <w:t>[Middle name]</w:t>
+          </w:r>
+        </w:p>
+      </w:docPartBody>
+    </w:docPart>
+    <w:docPart>
+      <w:docPartPr>
+        <w:name w:val="525EDE5F8F589E4E876B94FCCBB8619F"/>
+        <w:category>
+          <w:name w:val="General"/>
+          <w:gallery w:val="placeholder"/>
+        </w:category>
+        <w:types>
+          <w:type w:val="bbPlcHdr"/>
+        </w:types>
+        <w:behaviors>
+          <w:behavior w:val="content"/>
+        </w:behaviors>
+        <w:guid w:val="{7CA2A73B-025F-D443-B844-920D62699C00}"/>
+      </w:docPartPr>
+      <w:docPartBody>
+        <w:p>
+          <w:pPr>
+            <w:pStyle w:val="525EDE5F8F589E4E876B94FCCBB8619F"/>
+          </w:pPr>
+          <w:r>
+            <w:rPr>
+              <w:rStyle w:val="PlaceholderText"/>
+            </w:rPr>
+            <w:t>[Last name]</w:t>
+          </w:r>
+        </w:p>
+      </w:docPartBody>
+    </w:docPart>
+    <w:docPart>
+      <w:docPartPr>
+        <w:name w:val="A9788B80B9331346A81076BB6668B905"/>
+        <w:category>
+          <w:name w:val="General"/>
+          <w:gallery w:val="placeholder"/>
+        </w:category>
+        <w:types>
+          <w:type w:val="bbPlcHdr"/>
+        </w:types>
+        <w:behaviors>
+          <w:behavior w:val="content"/>
+        </w:behaviors>
+        <w:guid w:val="{4C2C3983-6F76-F548-9E99-EB9B61F9A72F}"/>
+      </w:docPartPr>
+      <w:docPartBody>
+        <w:p>
+          <w:pPr>
+            <w:pStyle w:val="A9788B80B9331346A81076BB6668B905"/>
+          </w:pPr>
+          <w:r>
+            <w:rPr>
+              <w:rStyle w:val="PlaceholderText"/>
+            </w:rPr>
+            <w:t>[Enter your biography]</w:t>
+          </w:r>
+        </w:p>
+      </w:docPartBody>
+    </w:docPart>
+    <w:docPart>
+      <w:docPartPr>
+        <w:name w:val="0DA1515DCFE9914991C5FF6ECC9982AD"/>
+        <w:category>
+          <w:name w:val="General"/>
+          <w:gallery w:val="placeholder"/>
+        </w:category>
+        <w:types>
+          <w:type w:val="bbPlcHdr"/>
+        </w:types>
+        <w:behaviors>
+          <w:behavior w:val="content"/>
+        </w:behaviors>
+        <w:guid w:val="{5D83FDC4-263C-C248-AEA4-3BC06A49F91D}"/>
+      </w:docPartPr>
+      <w:docPartBody>
+        <w:p>
+          <w:pPr>
+            <w:pStyle w:val="0DA1515DCFE9914991C5FF6ECC9982AD"/>
+          </w:pPr>
+          <w:r>
+            <w:rPr>
+              <w:rStyle w:val="PlaceholderText"/>
+            </w:rPr>
+            <w:t>[Enter the institution with which you are affiliated]</w:t>
+          </w:r>
+        </w:p>
+      </w:docPartBody>
+    </w:docPart>
   </w:docParts>
 </w:glossaryDocument>
 </file>
 
 <file path=word/glossary/fontTable.xml><?xml version="1.0" encoding="utf-8"?>
-<w:fonts xmlns:mc="http://schemas.openxmlformats.org/markup-compatibility/2006" xmlns:r="http://schemas.openxmlformats.org/officeDocument/2006/relationships" xmlns:w="http://schemas.openxmlformats.org/wordprocessingml/2006/main" xmlns:w14="http://schemas.microsoft.com/office/word/2010/wordml" mc:Ignorable="w14">
+<w:fonts xmlns:mc="http://schemas.openxmlformats.org/markup-compatibility/2006" xmlns:r="http://schemas.openxmlformats.org/officeDocument/2006/relationships" xmlns:w="http://schemas.openxmlformats.org/wordprocessingml/2006/main" xmlns:w14="http://schemas.microsoft.com/office/word/2010/wordml" xmlns:w15="http://schemas.microsoft.com/office/word/2012/wordml" mc:Ignorable="w14 w15">
   <w:font w:name="Symbol">
     <w:panose1 w:val="00000000000000000000"/>
     <w:charset w:val="02"/>
@@ -3821,7 +3814,7 @@
     <w:charset w:val="00"/>
     <w:family w:val="auto"/>
     <w:pitch w:val="variable"/>
-    <w:sig w:usb0="E0002AFF" w:usb1="C0007841" w:usb2="00000009" w:usb3="00000000" w:csb0="000001FF" w:csb1="00000000"/>
+    <w:sig w:usb0="E0002AEF" w:usb1="C0007841" w:usb2="00000009" w:usb3="00000000" w:csb0="000001FF" w:csb1="00000000"/>
   </w:font>
   <w:font w:name="Courier New">
     <w:panose1 w:val="02070309020205020404"/>
@@ -3842,20 +3835,20 @@
     <w:charset w:val="00"/>
     <w:family w:val="auto"/>
     <w:pitch w:val="variable"/>
-    <w:sig w:usb0="E10002FF" w:usb1="4000ACFF" w:usb2="00000009" w:usb3="00000000" w:csb0="0000019F" w:csb1="00000000"/>
+    <w:sig w:usb0="E00002FF" w:usb1="4000ACFF" w:usb2="00000001" w:usb3="00000000" w:csb0="0000019F" w:csb1="00000000"/>
   </w:font>
   <w:font w:name="Calibri Light">
     <w:panose1 w:val="020F0302020204030204"/>
     <w:charset w:val="00"/>
     <w:family w:val="auto"/>
     <w:pitch w:val="variable"/>
-    <w:sig w:usb0="A00002EF" w:usb1="4000207B" w:usb2="00000000" w:usb3="00000000" w:csb0="0000009F" w:csb1="00000000"/>
+    <w:sig w:usb0="A00002EF" w:usb1="4000207B" w:usb2="00000000" w:usb3="00000000" w:csb0="0000019F" w:csb1="00000000"/>
   </w:font>
   <w:font w:name="ＭＳ ゴシック">
-    <w:charset w:val="4E"/>
+    <w:charset w:val="80"/>
     <w:family w:val="auto"/>
     <w:pitch w:val="variable"/>
-    <w:sig w:usb0="00000001" w:usb1="08070000" w:usb2="00000010" w:usb3="00000000" w:csb0="00020000" w:csb1="00000000"/>
+    <w:sig w:usb0="E00002FF" w:usb1="6AC7FDFB" w:usb2="08000012" w:usb3="00000000" w:csb0="0002009F" w:csb1="00000000"/>
   </w:font>
   <w:font w:name="Lucida Grande">
     <w:panose1 w:val="020B0600040502020204"/>
@@ -3864,12 +3857,6 @@
     <w:pitch w:val="variable"/>
     <w:sig w:usb0="E1000AEF" w:usb1="5000A1FF" w:usb2="00000000" w:usb3="00000000" w:csb0="000001BF" w:csb1="00000000"/>
   </w:font>
-  <w:font w:name="ＭＳ 明朝">
-    <w:charset w:val="4E"/>
-    <w:family w:val="auto"/>
-    <w:pitch w:val="variable"/>
-    <w:sig w:usb0="00000001" w:usb1="08070000" w:usb2="00000010" w:usb3="00000000" w:csb0="00020000" w:csb1="00000000"/>
-  </w:font>
   <w:font w:name="Arial">
     <w:panose1 w:val="020B0604020202020204"/>
     <w:charset w:val="00"/>
@@ -3877,18 +3864,31 @@
     <w:pitch w:val="variable"/>
     <w:sig w:usb0="E0002AFF" w:usb1="C0007843" w:usb2="00000009" w:usb3="00000000" w:csb0="000001FF" w:csb1="00000000"/>
   </w:font>
-  <w:font w:name="Cambria">
-    <w:panose1 w:val="02040503050406030204"/>
-    <w:charset w:val="00"/>
+  <w:font w:name="ＭＳ 明朝">
+    <w:charset w:val="80"/>
     <w:family w:val="auto"/>
     <w:pitch w:val="variable"/>
-    <w:sig w:usb0="E00002FF" w:usb1="400004FF" w:usb2="00000000" w:usb3="00000000" w:csb0="0000019F" w:csb1="00000000"/>
+    <w:sig w:usb0="E00002FF" w:usb1="6AC7FDFB" w:usb2="08000012" w:usb3="00000000" w:csb0="0002009F" w:csb1="00000000"/>
+  </w:font>
+  <w:font w:name="Yu Mincho">
+    <w:panose1 w:val="02020400000000000000"/>
+    <w:charset w:val="80"/>
+    <w:family w:val="auto"/>
+    <w:pitch w:val="variable"/>
+    <w:sig w:usb0="800002E7" w:usb1="2AC7FCFF" w:usb2="00000012" w:usb3="00000000" w:csb0="0002009F" w:csb1="00000000"/>
+  </w:font>
+  <w:font w:name="Yu Gothic Light">
+    <w:panose1 w:val="020B0300000000000000"/>
+    <w:charset w:val="80"/>
+    <w:family w:val="auto"/>
+    <w:pitch w:val="variable"/>
+    <w:sig w:usb0="E00002FF" w:usb1="2AC7FDFF" w:usb2="00000016" w:usb3="00000000" w:csb0="0002009F" w:csb1="00000000"/>
   </w:font>
 </w:fonts>
 </file>
 
 <file path=word/glossary/settings.xml><?xml version="1.0" encoding="utf-8"?>
-<w:settings xmlns:mc="http://schemas.openxmlformats.org/markup-compatibility/2006" xmlns:o="urn:schemas-microsoft-com:office:office" xmlns:r="http://schemas.openxmlformats.org/officeDocument/2006/relationships" xmlns:m="http://schemas.openxmlformats.org/officeDocument/2006/math" xmlns:v="urn:schemas-microsoft-com:vml" xmlns:w10="urn:schemas-microsoft-com:office:word" xmlns:w="http://schemas.openxmlformats.org/wordprocessingml/2006/main" xmlns:w14="http://schemas.microsoft.com/office/word/2010/wordml" xmlns:sl="http://schemas.openxmlformats.org/schemaLibrary/2006/main" mc:Ignorable="w14">
+<w:settings xmlns:mc="http://schemas.openxmlformats.org/markup-compatibility/2006" xmlns:o="urn:schemas-microsoft-com:office:office" xmlns:r="http://schemas.openxmlformats.org/officeDocument/2006/relationships" xmlns:m="http://schemas.openxmlformats.org/officeDocument/2006/math" xmlns:v="urn:schemas-microsoft-com:vml" xmlns:w10="urn:schemas-microsoft-com:office:word" xmlns:w="http://schemas.openxmlformats.org/wordprocessingml/2006/main" xmlns:w14="http://schemas.microsoft.com/office/word/2010/wordml" xmlns:w15="http://schemas.microsoft.com/office/word/2012/wordml" xmlns:sl="http://schemas.openxmlformats.org/schemaLibrary/2006/main" mc:Ignorable="w14 w15">
   <w:view w:val="normal"/>
   <w:defaultTabStop w:val="720"/>
   <w:characterSpacingControl w:val="doNotCompress"/>
@@ -3899,6 +3899,11 @@
     <w:compatSetting w:name="enableOpenTypeFeatures" w:uri="http://schemas.microsoft.com/office/word" w:val="1"/>
     <w:compatSetting w:name="doNotFlipMirrorIndents" w:uri="http://schemas.microsoft.com/office/word" w:val="1"/>
   </w:compat>
+  <w:rsids>
+    <w:rsidRoot w:val="0011233A"/>
+    <w:rsid w:val="0011233A"/>
+    <w:rsid w:val="00825488"/>
+  </w:rsids>
   <m:mathPr>
     <m:mathFont m:val="Cambria Math"/>
     <m:brkBin m:val="before"/>
@@ -3922,7 +3927,7 @@
 </file>
 
 <file path=word/glossary/styles.xml><?xml version="1.0" encoding="utf-8"?>
-<w:styles xmlns:mc="http://schemas.openxmlformats.org/markup-compatibility/2006" xmlns:r="http://schemas.openxmlformats.org/officeDocument/2006/relationships" xmlns:w="http://schemas.openxmlformats.org/wordprocessingml/2006/main" xmlns:w14="http://schemas.microsoft.com/office/word/2010/wordml" mc:Ignorable="w14">
+<w:styles xmlns:mc="http://schemas.openxmlformats.org/markup-compatibility/2006" xmlns:r="http://schemas.openxmlformats.org/officeDocument/2006/relationships" xmlns:w="http://schemas.openxmlformats.org/wordprocessingml/2006/main" xmlns:w14="http://schemas.microsoft.com/office/word/2010/wordml" xmlns:w15="http://schemas.microsoft.com/office/word/2012/wordml" mc:Ignorable="w14 w15">
   <w:docDefaults>
     <w:rPrDefault>
       <w:rPr>
@@ -3934,144 +3939,387 @@
     </w:rPrDefault>
     <w:pPrDefault/>
   </w:docDefaults>
-  <w:latentStyles w:defLockedState="0" w:defUIPriority="99" w:defSemiHidden="1" w:defUnhideWhenUsed="1" w:defQFormat="0" w:count="276">
-    <w:lsdException w:name="Normal" w:semiHidden="0" w:uiPriority="0" w:unhideWhenUsed="0" w:qFormat="1"/>
-    <w:lsdException w:name="heading 1" w:semiHidden="0" w:uiPriority="9" w:unhideWhenUsed="0" w:qFormat="1"/>
-    <w:lsdException w:name="heading 2" w:uiPriority="9" w:qFormat="1"/>
-    <w:lsdException w:name="heading 3" w:uiPriority="9" w:qFormat="1"/>
-    <w:lsdException w:name="heading 4" w:uiPriority="9" w:qFormat="1"/>
-    <w:lsdException w:name="heading 5" w:uiPriority="9" w:qFormat="1"/>
-    <w:lsdException w:name="heading 6" w:uiPriority="9" w:qFormat="1"/>
-    <w:lsdException w:name="heading 7" w:uiPriority="9" w:qFormat="1"/>
-    <w:lsdException w:name="heading 8" w:uiPriority="9" w:qFormat="1"/>
-    <w:lsdException w:name="heading 9" w:uiPriority="9" w:qFormat="1"/>
-    <w:lsdException w:name="toc 1" w:uiPriority="39"/>
-    <w:lsdException w:name="toc 2" w:uiPriority="39"/>
-    <w:lsdException w:name="toc 3" w:uiPriority="39"/>
-    <w:lsdException w:name="toc 4" w:uiPriority="39"/>
-    <w:lsdException w:name="toc 5" w:uiPriority="39"/>
-    <w:lsdException w:name="toc 6" w:uiPriority="39"/>
-    <w:lsdException w:name="toc 7" w:uiPriority="39"/>
-    <w:lsdException w:name="toc 8" w:uiPriority="39"/>
-    <w:lsdException w:name="toc 9" w:uiPriority="39"/>
-    <w:lsdException w:name="caption" w:uiPriority="35" w:qFormat="1"/>
-    <w:lsdException w:name="Title" w:semiHidden="0" w:uiPriority="10" w:unhideWhenUsed="0" w:qFormat="1"/>
-    <w:lsdException w:name="Default Paragraph Font" w:uiPriority="1"/>
-    <w:lsdException w:name="Subtitle" w:semiHidden="0" w:uiPriority="11" w:unhideWhenUsed="0" w:qFormat="1"/>
-    <w:lsdException w:name="Strong" w:semiHidden="0" w:uiPriority="22" w:unhideWhenUsed="0" w:qFormat="1"/>
-    <w:lsdException w:name="Emphasis" w:semiHidden="0" w:uiPriority="20" w:unhideWhenUsed="0" w:qFormat="1"/>
-    <w:lsdException w:name="Table Grid" w:semiHidden="0" w:uiPriority="59" w:unhideWhenUsed="0"/>
-    <w:lsdException w:name="Placeholder Text" w:unhideWhenUsed="0"/>
-    <w:lsdException w:name="No Spacing" w:semiHidden="0" w:uiPriority="1" w:unhideWhenUsed="0" w:qFormat="1"/>
-    <w:lsdException w:name="Light Shading" w:semiHidden="0" w:uiPriority="60" w:unhideWhenUsed="0"/>
-    <w:lsdException w:name="Light List" w:semiHidden="0" w:uiPriority="61" w:unhideWhenUsed="0"/>
-    <w:lsdException w:name="Light Grid" w:semiHidden="0" w:uiPriority="62" w:unhideWhenUsed="0"/>
-    <w:lsdException w:name="Medium Shading 1" w:semiHidden="0" w:uiPriority="63" w:unhideWhenUsed="0"/>
-    <w:lsdException w:name="Medium Shading 2" w:semiHidden="0" w:uiPriority="64" w:unhideWhenUsed="0"/>
-    <w:lsdException w:name="Medium List 1" w:semiHidden="0" w:uiPriority="65" w:unhideWhenUsed="0"/>
-    <w:lsdException w:name="Medium List 2" w:semiHidden="0" w:uiPriority="66" w:unhideWhenUsed="0"/>
-    <w:lsdException w:name="Medium Grid 1" w:semiHidden="0" w:uiPriority="67" w:unhideWhenUsed="0"/>
-    <w:lsdException w:name="Medium Grid 2" w:semiHidden="0" w:uiPriority="68" w:unhideWhenUsed="0"/>
-    <w:lsdException w:name="Medium Grid 3" w:semiHidden="0" w:uiPriority="69" w:unhideWhenUsed="0"/>
-    <w:lsdException w:name="Dark List" w:semiHidden="0" w:uiPriority="70" w:unhideWhenUsed="0"/>
-    <w:lsdException w:name="Colorful Shading" w:semiHidden="0" w:uiPriority="71" w:unhideWhenUsed="0"/>
-    <w:lsdException w:name="Colorful List" w:semiHidden="0" w:uiPriority="72" w:unhideWhenUsed="0"/>
-    <w:lsdException w:name="Colorful Grid" w:semiHidden="0" w:uiPriority="73" w:unhideWhenUsed="0"/>
-    <w:lsdException w:name="Light Shading Accent 1" w:semiHidden="0" w:uiPriority="60" w:unhideWhenUsed="0"/>
-    <w:lsdException w:name="Light List Accent 1" w:semiHidden="0" w:uiPriority="61" w:unhideWhenUsed="0"/>
-    <w:lsdException w:name="Light Grid Accent 1" w:semiHidden="0" w:uiPriority="62" w:unhideWhenUsed="0"/>
-    <w:lsdException w:name="Medium Shading 1 Accent 1" w:semiHidden="0" w:uiPriority="63" w:unhideWhenUsed="0"/>
-    <w:lsdException w:name="Medium Shading 2 Accent 1" w:semiHidden="0" w:uiPriority="64" w:unhideWhenUsed="0"/>
-    <w:lsdException w:name="Medium List 1 Accent 1" w:semiHidden="0" w:uiPriority="65" w:unhideWhenUsed="0"/>
-    <w:lsdException w:name="Revision" w:unhideWhenUsed="0"/>
-    <w:lsdException w:name="List Paragraph" w:semiHidden="0" w:uiPriority="34" w:unhideWhenUsed="0" w:qFormat="1"/>
-    <w:lsdException w:name="Quote" w:semiHidden="0" w:uiPriority="29" w:unhideWhenUsed="0" w:qFormat="1"/>
-    <w:lsdException w:name="Intense Quote" w:semiHidden="0" w:uiPriority="30" w:unhideWhenUsed="0" w:qFormat="1"/>
-    <w:lsdException w:name="Medium List 2 Accent 1" w:semiHidden="0" w:uiPriority="66" w:unhideWhenUsed="0"/>
-    <w:lsdException w:name="Medium Grid 1 Accent 1" w:semiHidden="0" w:uiPriority="67" w:unhideWhenUsed="0"/>
-    <w:lsdException w:name="Medium Grid 2 Accent 1" w:semiHidden="0" w:uiPriority="68" w:unhideWhenUsed="0"/>
-    <w:lsdException w:name="Medium Grid 3 Accent 1" w:semiHidden="0" w:uiPriority="69" w:unhideWhenUsed="0"/>
-    <w:lsdException w:name="Dark List Accent 1" w:semiHidden="0" w:uiPriority="70" w:unhideWhenUsed="0"/>
-    <w:lsdException w:name="Colorful Shading Accent 1" w:semiHidden="0" w:uiPriority="71" w:unhideWhenUsed="0"/>
-    <w:lsdException w:name="Colorful List Accent 1" w:semiHidden="0" w:uiPriority="72" w:unhideWhenUsed="0"/>
-    <w:lsdException w:name="Colorful Grid Accent 1" w:semiHidden="0" w:uiPriority="73" w:unhideWhenUsed="0"/>
-    <w:lsdException w:name="Light Shading Accent 2" w:semiHidden="0" w:uiPriority="60" w:unhideWhenUsed="0"/>
-    <w:lsdException w:name="Light List Accent 2" w:semiHidden="0" w:uiPriority="61" w:unhideWhenUsed="0"/>
-    <w:lsdException w:name="Light Grid Accent 2" w:semiHidden="0" w:uiPriority="62" w:unhideWhenUsed="0"/>
-    <w:lsdException w:name="Medium Shading 1 Accent 2" w:semiHidden="0" w:uiPriority="63" w:unhideWhenUsed="0"/>
-    <w:lsdException w:name="Medium Shading 2 Accent 2" w:semiHidden="0" w:uiPriority="64" w:unhideWhenUsed="0"/>
-    <w:lsdException w:name="Medium List 1 Accent 2" w:semiHidden="0" w:uiPriority="65" w:unhideWhenUsed="0"/>
-    <w:lsdException w:name="Medium List 2 Accent 2" w:semiHidden="0" w:uiPriority="66" w:unhideWhenUsed="0"/>
-    <w:lsdException w:name="Medium Grid 1 Accent 2" w:semiHidden="0" w:uiPriority="67" w:unhideWhenUsed="0"/>
-    <w:lsdException w:name="Medium Grid 2 Accent 2" w:semiHidden="0" w:uiPriority="68" w:unhideWhenUsed="0"/>
-    <w:lsdException w:name="Medium Grid 3 Accent 2" w:semiHidden="0" w:uiPriority="69" w:unhideWhenUsed="0"/>
-    <w:lsdException w:name="Dark List Accent 2" w:semiHidden="0" w:uiPriority="70" w:unhideWhenUsed="0"/>
-    <w:lsdException w:name="Colorful Shading Accent 2" w:semiHidden="0" w:uiPriority="71" w:unhideWhenUsed="0"/>
-    <w:lsdException w:name="Colorful List Accent 2" w:semiHidden="0" w:uiPriority="72" w:unhideWhenUsed="0"/>
-    <w:lsdException w:name="Colorful Grid Accent 2" w:semiHidden="0" w:uiPriority="73" w:unhideWhenUsed="0"/>
-    <w:lsdException w:name="Light Shading Accent 3" w:semiHidden="0" w:uiPriority="60" w:unhideWhenUsed="0"/>
-    <w:lsdException w:name="Light List Accent 3" w:semiHidden="0" w:uiPriority="61" w:unhideWhenUsed="0"/>
-    <w:lsdException w:name="Light Grid Accent 3" w:semiHidden="0" w:uiPriority="62" w:unhideWhenUsed="0"/>
-    <w:lsdException w:name="Medium Shading 1 Accent 3" w:semiHidden="0" w:uiPriority="63" w:unhideWhenUsed="0"/>
-    <w:lsdException w:name="Medium Shading 2 Accent 3" w:semiHidden="0" w:uiPriority="64" w:unhideWhenUsed="0"/>
-    <w:lsdException w:name="Medium List 1 Accent 3" w:semiHidden="0" w:uiPriority="65" w:unhideWhenUsed="0"/>
-    <w:lsdException w:name="Medium List 2 Accent 3" w:semiHidden="0" w:uiPriority="66" w:unhideWhenUsed="0"/>
-    <w:lsdException w:name="Medium Grid 1 Accent 3" w:semiHidden="0" w:uiPriority="67" w:unhideWhenUsed="0"/>
-    <w:lsdException w:name="Medium Grid 2 Accent 3" w:semiHidden="0" w:uiPriority="68" w:unhideWhenUsed="0"/>
-    <w:lsdException w:name="Medium Grid 3 Accent 3" w:semiHidden="0" w:uiPriority="69" w:unhideWhenUsed="0"/>
-    <w:lsdException w:name="Dark List Accent 3" w:semiHidden="0" w:uiPriority="70" w:unhideWhenUsed="0"/>
-    <w:lsdException w:name="Colorful Shading Accent 3" w:semiHidden="0" w:uiPriority="71" w:unhideWhenUsed="0"/>
-    <w:lsdException w:name="Colorful List Accent 3" w:semiHidden="0" w:uiPriority="72" w:unhideWhenUsed="0"/>
-    <w:lsdException w:name="Colorful Grid Accent 3" w:semiHidden="0" w:uiPriority="73" w:unhideWhenUsed="0"/>
-    <w:lsdException w:name="Light Shading Accent 4" w:semiHidden="0" w:uiPriority="60" w:unhideWhenUsed="0"/>
-    <w:lsdException w:name="Light List Accent 4" w:semiHidden="0" w:uiPriority="61" w:unhideWhenUsed="0"/>
-    <w:lsdException w:name="Light Grid Accent 4" w:semiHidden="0" w:uiPriority="62" w:unhideWhenUsed="0"/>
-    <w:lsdException w:name="Medium Shading 1 Accent 4" w:semiHidden="0" w:uiPriority="63" w:unhideWhenUsed="0"/>
-    <w:lsdException w:name="Medium Shading 2 Accent 4" w:semiHidden="0" w:uiPriority="64" w:unhideWhenUsed="0"/>
-    <w:lsdException w:name="Medium List 1 Accent 4" w:semiHidden="0" w:uiPriority="65" w:unhideWhenUsed="0"/>
-    <w:lsdException w:name="Medium List 2 Accent 4" w:semiHidden="0" w:uiPriority="66" w:unhideWhenUsed="0"/>
-    <w:lsdException w:name="Medium Grid 1 Accent 4" w:semiHidden="0" w:uiPriority="67" w:unhideWhenUsed="0"/>
-    <w:lsdException w:name="Medium Grid 2 Accent 4" w:semiHidden="0" w:uiPriority="68" w:unhideWhenUsed="0"/>
-    <w:lsdException w:name="Medium Grid 3 Accent 4" w:semiHidden="0" w:uiPriority="69" w:unhideWhenUsed="0"/>
-    <w:lsdException w:name="Dark List Accent 4" w:semiHidden="0" w:uiPriority="70" w:unhideWhenUsed="0"/>
-    <w:lsdException w:name="Colorful Shading Accent 4" w:semiHidden="0" w:uiPriority="71" w:unhideWhenUsed="0"/>
-    <w:lsdException w:name="Colorful List Accent 4" w:semiHidden="0" w:uiPriority="72" w:unhideWhenUsed="0"/>
-    <w:lsdException w:name="Colorful Grid Accent 4" w:semiHidden="0" w:uiPriority="73" w:unhideWhenUsed="0"/>
-    <w:lsdException w:name="Light Shading Accent 5" w:semiHidden="0" w:uiPriority="60" w:unhideWhenUsed="0"/>
-    <w:lsdException w:name="Light List Accent 5" w:semiHidden="0" w:uiPriority="61" w:unhideWhenUsed="0"/>
-    <w:lsdException w:name="Light Grid Accent 5" w:semiHidden="0" w:uiPriority="62" w:unhideWhenUsed="0"/>
-    <w:lsdException w:name="Medium Shading 1 Accent 5" w:semiHidden="0" w:uiPriority="63" w:unhideWhenUsed="0"/>
-    <w:lsdException w:name="Medium Shading 2 Accent 5" w:semiHidden="0" w:uiPriority="64" w:unhideWhenUsed="0"/>
-    <w:lsdException w:name="Medium List 1 Accent 5" w:semiHidden="0" w:uiPriority="65" w:unhideWhenUsed="0"/>
-    <w:lsdException w:name="Medium List 2 Accent 5" w:semiHidden="0" w:uiPriority="66" w:unhideWhenUsed="0"/>
-    <w:lsdException w:name="Medium Grid 1 Accent 5" w:semiHidden="0" w:uiPriority="67" w:unhideWhenUsed="0"/>
-    <w:lsdException w:name="Medium Grid 2 Accent 5" w:semiHidden="0" w:uiPriority="68" w:unhideWhenUsed="0"/>
-    <w:lsdException w:name="Medium Grid 3 Accent 5" w:semiHidden="0" w:uiPriority="69" w:unhideWhenUsed="0"/>
-    <w:lsdException w:name="Dark List Accent 5" w:semiHidden="0" w:uiPriority="70" w:unhideWhenUsed="0"/>
-    <w:lsdException w:name="Colorful Shading Accent 5" w:semiHidden="0" w:uiPriority="71" w:unhideWhenUsed="0"/>
-    <w:lsdException w:name="Colorful List Accent 5" w:semiHidden="0" w:uiPriority="72" w:unhideWhenUsed="0"/>
-    <w:lsdException w:name="Colorful Grid Accent 5" w:semiHidden="0" w:uiPriority="73" w:unhideWhenUsed="0"/>
-    <w:lsdException w:name="Light Shading Accent 6" w:semiHidden="0" w:uiPriority="60" w:unhideWhenUsed="0"/>
-    <w:lsdException w:name="Light List Accent 6" w:semiHidden="0" w:uiPriority="61" w:unhideWhenUsed="0"/>
-    <w:lsdException w:name="Light Grid Accent 6" w:semiHidden="0" w:uiPriority="62" w:unhideWhenUsed="0"/>
-    <w:lsdException w:name="Medium Shading 1 Accent 6" w:semiHidden="0" w:uiPriority="63" w:unhideWhenUsed="0"/>
-    <w:lsdException w:name="Medium Shading 2 Accent 6" w:semiHidden="0" w:uiPriority="64" w:unhideWhenUsed="0"/>
-    <w:lsdException w:name="Medium List 1 Accent 6" w:semiHidden="0" w:uiPriority="65" w:unhideWhenUsed="0"/>
-    <w:lsdException w:name="Medium List 2 Accent 6" w:semiHidden="0" w:uiPriority="66" w:unhideWhenUsed="0"/>
-    <w:lsdException w:name="Medium Grid 1 Accent 6" w:semiHidden="0" w:uiPriority="67" w:unhideWhenUsed="0"/>
-    <w:lsdException w:name="Medium Grid 2 Accent 6" w:semiHidden="0" w:uiPriority="68" w:unhideWhenUsed="0"/>
-    <w:lsdException w:name="Medium Grid 3 Accent 6" w:semiHidden="0" w:uiPriority="69" w:unhideWhenUsed="0"/>
-    <w:lsdException w:name="Dark List Accent 6" w:semiHidden="0" w:uiPriority="70" w:unhideWhenUsed="0"/>
-    <w:lsdException w:name="Colorful Shading Accent 6" w:semiHidden="0" w:uiPriority="71" w:unhideWhenUsed="0"/>
-    <w:lsdException w:name="Colorful List Accent 6" w:semiHidden="0" w:uiPriority="72" w:unhideWhenUsed="0"/>
-    <w:lsdException w:name="Colorful Grid Accent 6" w:semiHidden="0" w:uiPriority="73" w:unhideWhenUsed="0"/>
-    <w:lsdException w:name="Subtle Emphasis" w:semiHidden="0" w:uiPriority="19" w:unhideWhenUsed="0" w:qFormat="1"/>
-    <w:lsdException w:name="Intense Emphasis" w:semiHidden="0" w:uiPriority="21" w:unhideWhenUsed="0" w:qFormat="1"/>
-    <w:lsdException w:name="Subtle Reference" w:semiHidden="0" w:uiPriority="31" w:unhideWhenUsed="0" w:qFormat="1"/>
-    <w:lsdException w:name="Intense Reference" w:semiHidden="0" w:uiPriority="32" w:unhideWhenUsed="0" w:qFormat="1"/>
-    <w:lsdException w:name="Book Title" w:semiHidden="0" w:uiPriority="33" w:unhideWhenUsed="0" w:qFormat="1"/>
-    <w:lsdException w:name="Bibliography" w:uiPriority="37"/>
-    <w:lsdException w:name="TOC Heading" w:uiPriority="39" w:qFormat="1"/>
+  <w:latentStyles w:defLockedState="0" w:defUIPriority="99" w:defSemiHidden="0" w:defUnhideWhenUsed="0" w:defQFormat="0" w:count="380">
+    <w:lsdException w:name="Normal" w:uiPriority="0" w:qFormat="1"/>
+    <w:lsdException w:name="heading 1" w:uiPriority="9" w:qFormat="1"/>
+    <w:lsdException w:name="heading 2" w:semiHidden="1" w:uiPriority="9" w:unhideWhenUsed="1" w:qFormat="1"/>
+    <w:lsdException w:name="heading 3" w:semiHidden="1" w:uiPriority="9" w:unhideWhenUsed="1" w:qFormat="1"/>
+    <w:lsdException w:name="heading 4" w:semiHidden="1" w:uiPriority="9" w:unhideWhenUsed="1" w:qFormat="1"/>
+    <w:lsdException w:name="heading 5" w:semiHidden="1" w:uiPriority="9" w:unhideWhenUsed="1" w:qFormat="1"/>
+    <w:lsdException w:name="heading 6" w:semiHidden="1" w:uiPriority="9" w:unhideWhenUsed="1" w:qFormat="1"/>
+    <w:lsdException w:name="heading 7" w:semiHidden="1" w:uiPriority="9" w:unhideWhenUsed="1" w:qFormat="1"/>
+    <w:lsdException w:name="heading 8" w:semiHidden="1" w:uiPriority="9" w:unhideWhenUsed="1" w:qFormat="1"/>
+    <w:lsdException w:name="heading 9" w:semiHidden="1" w:uiPriority="9" w:unhideWhenUsed="1" w:qFormat="1"/>
+    <w:lsdException w:name="index 1" w:semiHidden="1" w:unhideWhenUsed="1"/>
+    <w:lsdException w:name="index 2" w:semiHidden="1" w:unhideWhenUsed="1"/>
+    <w:lsdException w:name="index 3" w:semiHidden="1" w:unhideWhenUsed="1"/>
+    <w:lsdException w:name="index 4" w:semiHidden="1" w:unhideWhenUsed="1"/>
+    <w:lsdException w:name="index 5" w:semiHidden="1" w:unhideWhenUsed="1"/>
+    <w:lsdException w:name="index 6" w:semiHidden="1" w:unhideWhenUsed="1"/>
+    <w:lsdException w:name="index 7" w:semiHidden="1" w:unhideWhenUsed="1"/>
+    <w:lsdException w:name="index 8" w:semiHidden="1" w:unhideWhenUsed="1"/>
+    <w:lsdException w:name="index 9" w:semiHidden="1" w:unhideWhenUsed="1"/>
+    <w:lsdException w:name="toc 1" w:semiHidden="1" w:uiPriority="39" w:unhideWhenUsed="1"/>
+    <w:lsdException w:name="toc 2" w:semiHidden="1" w:uiPriority="39" w:unhideWhenUsed="1"/>
+    <w:lsdException w:name="toc 3" w:semiHidden="1" w:uiPriority="39" w:unhideWhenUsed="1"/>
+    <w:lsdException w:name="toc 4" w:semiHidden="1" w:uiPriority="39" w:unhideWhenUsed="1"/>
+    <w:lsdException w:name="toc 5" w:semiHidden="1" w:uiPriority="39" w:unhideWhenUsed="1"/>
+    <w:lsdException w:name="toc 6" w:semiHidden="1" w:uiPriority="39" w:unhideWhenUsed="1"/>
+    <w:lsdException w:name="toc 7" w:semiHidden="1" w:uiPriority="39" w:unhideWhenUsed="1"/>
+    <w:lsdException w:name="toc 8" w:semiHidden="1" w:uiPriority="39" w:unhideWhenUsed="1"/>
+    <w:lsdException w:name="toc 9" w:semiHidden="1" w:uiPriority="39" w:unhideWhenUsed="1"/>
+    <w:lsdException w:name="Normal Indent" w:semiHidden="1" w:unhideWhenUsed="1"/>
+    <w:lsdException w:name="footnote text" w:semiHidden="1" w:unhideWhenUsed="1"/>
+    <w:lsdException w:name="annotation text" w:semiHidden="1" w:unhideWhenUsed="1"/>
+    <w:lsdException w:name="header" w:semiHidden="1" w:unhideWhenUsed="1"/>
+    <w:lsdException w:name="footer" w:semiHidden="1" w:unhideWhenUsed="1"/>
+    <w:lsdException w:name="index heading" w:semiHidden="1" w:unhideWhenUsed="1"/>
+    <w:lsdException w:name="caption" w:semiHidden="1" w:uiPriority="35" w:unhideWhenUsed="1" w:qFormat="1"/>
+    <w:lsdException w:name="table of figures" w:semiHidden="1" w:unhideWhenUsed="1"/>
+    <w:lsdException w:name="envelope address" w:semiHidden="1" w:unhideWhenUsed="1"/>
+    <w:lsdException w:name="envelope return" w:semiHidden="1" w:unhideWhenUsed="1"/>
+    <w:lsdException w:name="footnote reference" w:semiHidden="1" w:unhideWhenUsed="1"/>
+    <w:lsdException w:name="annotation reference" w:semiHidden="1" w:unhideWhenUsed="1"/>
+    <w:lsdException w:name="line number" w:semiHidden="1" w:unhideWhenUsed="1"/>
+    <w:lsdException w:name="page number" w:semiHidden="1" w:unhideWhenUsed="1"/>
+    <w:lsdException w:name="endnote reference" w:semiHidden="1" w:unhideWhenUsed="1"/>
+    <w:lsdException w:name="endnote text" w:semiHidden="1" w:unhideWhenUsed="1"/>
+    <w:lsdException w:name="table of authorities" w:semiHidden="1" w:unhideWhenUsed="1"/>
+    <w:lsdException w:name="macro" w:semiHidden="1" w:unhideWhenUsed="1"/>
+    <w:lsdException w:name="toa heading" w:semiHidden="1" w:unhideWhenUsed="1"/>
+    <w:lsdException w:name="List" w:semiHidden="1" w:unhideWhenUsed="1"/>
+    <w:lsdException w:name="List Bullet" w:semiHidden="1" w:unhideWhenUsed="1"/>
+    <w:lsdException w:name="List Number" w:semiHidden="1" w:unhideWhenUsed="1"/>
+    <w:lsdException w:name="List 2" w:semiHidden="1" w:unhideWhenUsed="1"/>
+    <w:lsdException w:name="List 3" w:semiHidden="1" w:unhideWhenUsed="1"/>
+    <w:lsdException w:name="List 4" w:semiHidden="1" w:unhideWhenUsed="1"/>
+    <w:lsdException w:name="List 5" w:semiHidden="1" w:unhideWhenUsed="1"/>
+    <w:lsdException w:name="List Bullet 2" w:semiHidden="1" w:unhideWhenUsed="1"/>
+    <w:lsdException w:name="List Bullet 3" w:semiHidden="1" w:unhideWhenUsed="1"/>
+    <w:lsdException w:name="List Bullet 4" w:semiHidden="1" w:unhideWhenUsed="1"/>
+    <w:lsdException w:name="List Bullet 5" w:semiHidden="1" w:unhideWhenUsed="1"/>
+    <w:lsdException w:name="List Number 2" w:semiHidden="1" w:unhideWhenUsed="1"/>
+    <w:lsdException w:name="List Number 3" w:semiHidden="1" w:unhideWhenUsed="1"/>
+    <w:lsdException w:name="List Number 4" w:semiHidden="1" w:unhideWhenUsed="1"/>
+    <w:lsdException w:name="List Number 5" w:semiHidden="1" w:unhideWhenUsed="1"/>
+    <w:lsdException w:name="Title" w:uiPriority="10" w:qFormat="1"/>
+    <w:lsdException w:name="Closing" w:semiHidden="1" w:unhideWhenUsed="1"/>
+    <w:lsdException w:name="Signature" w:semiHidden="1" w:unhideWhenUsed="1"/>
+    <w:lsdException w:name="Default Paragraph Font" w:semiHidden="1" w:uiPriority="1" w:unhideWhenUsed="1"/>
+    <w:lsdException w:name="Body Text" w:semiHidden="1" w:unhideWhenUsed="1"/>
+    <w:lsdException w:name="Body Text Indent" w:semiHidden="1" w:unhideWhenUsed="1"/>
+    <w:lsdException w:name="List Continue" w:semiHidden="1" w:unhideWhenUsed="1"/>
+    <w:lsdException w:name="List Continue 2" w:semiHidden="1" w:unhideWhenUsed="1"/>
+    <w:lsdException w:name="List Continue 3" w:semiHidden="1" w:unhideWhenUsed="1"/>
+    <w:lsdException w:name="List Continue 4" w:semiHidden="1" w:unhideWhenUsed="1"/>
+    <w:lsdException w:name="List Continue 5" w:semiHidden="1" w:unhideWhenUsed="1"/>
+    <w:lsdException w:name="Message Header" w:semiHidden="1" w:unhideWhenUsed="1"/>
+    <w:lsdException w:name="Subtitle" w:uiPriority="11" w:qFormat="1"/>
+    <w:lsdException w:name="Salutation" w:semiHidden="1" w:unhideWhenUsed="1"/>
+    <w:lsdException w:name="Date" w:semiHidden="1" w:unhideWhenUsed="1"/>
+    <w:lsdException w:name="Body Text First Indent" w:semiHidden="1" w:unhideWhenUsed="1"/>
+    <w:lsdException w:name="Body Text First Indent 2" w:semiHidden="1" w:unhideWhenUsed="1"/>
+    <w:lsdException w:name="Note Heading" w:semiHidden="1" w:unhideWhenUsed="1"/>
+    <w:lsdException w:name="Body Text 2" w:semiHidden="1" w:unhideWhenUsed="1"/>
+    <w:lsdException w:name="Body Text 3" w:semiHidden="1" w:unhideWhenUsed="1"/>
+    <w:lsdException w:name="Body Text Indent 2" w:semiHidden="1" w:unhideWhenUsed="1"/>
+    <w:lsdException w:name="Body Text Indent 3" w:semiHidden="1" w:unhideWhenUsed="1"/>
+    <w:lsdException w:name="Block Text" w:semiHidden="1" w:unhideWhenUsed="1"/>
+    <w:lsdException w:name="Hyperlink" w:semiHidden="1" w:unhideWhenUsed="1"/>
+    <w:lsdException w:name="FollowedHyperlink" w:semiHidden="1" w:unhideWhenUsed="1"/>
+    <w:lsdException w:name="Strong" w:uiPriority="22" w:qFormat="1"/>
+    <w:lsdException w:name="Emphasis" w:uiPriority="20" w:qFormat="1"/>
+    <w:lsdException w:name="Document Map" w:semiHidden="1" w:unhideWhenUsed="1"/>
+    <w:lsdException w:name="Plain Text" w:semiHidden="1" w:unhideWhenUsed="1"/>
+    <w:lsdException w:name="E-mail Signature" w:semiHidden="1" w:unhideWhenUsed="1"/>
+    <w:lsdException w:name="HTML Top of Form" w:semiHidden="1" w:unhideWhenUsed="1"/>
+    <w:lsdException w:name="HTML Bottom of Form" w:semiHidden="1" w:unhideWhenUsed="1"/>
+    <w:lsdException w:name="Normal (Web)" w:semiHidden="1" w:unhideWhenUsed="1"/>
+    <w:lsdException w:name="HTML Acronym" w:semiHidden="1" w:unhideWhenUsed="1"/>
+    <w:lsdException w:name="HTML Address" w:semiHidden="1" w:unhideWhenUsed="1"/>
+    <w:lsdException w:name="HTML Cite" w:semiHidden="1" w:unhideWhenUsed="1"/>
+    <w:lsdException w:name="HTML Code" w:semiHidden="1" w:unhideWhenUsed="1"/>
+    <w:lsdException w:name="HTML Definition" w:semiHidden="1" w:unhideWhenUsed="1"/>
+    <w:lsdException w:name="HTML Keyboard" w:semiHidden="1" w:unhideWhenUsed="1"/>
+    <w:lsdException w:name="HTML Preformatted" w:semiHidden="1" w:unhideWhenUsed="1"/>
+    <w:lsdException w:name="HTML Sample" w:semiHidden="1" w:unhideWhenUsed="1"/>
+    <w:lsdException w:name="HTML Typewriter" w:semiHidden="1" w:unhideWhenUsed="1"/>
+    <w:lsdException w:name="HTML Variable" w:semiHidden="1" w:unhideWhenUsed="1"/>
+    <w:lsdException w:name="Normal Table" w:semiHidden="1" w:unhideWhenUsed="1"/>
+    <w:lsdException w:name="annotation subject" w:semiHidden="1" w:unhideWhenUsed="1"/>
+    <w:lsdException w:name="No List" w:semiHidden="1" w:unhideWhenUsed="1"/>
+    <w:lsdException w:name="Outline List 1" w:semiHidden="1" w:unhideWhenUsed="1"/>
+    <w:lsdException w:name="Outline List 2" w:semiHidden="1" w:unhideWhenUsed="1"/>
+    <w:lsdException w:name="Outline List 3" w:semiHidden="1" w:unhideWhenUsed="1"/>
+    <w:lsdException w:name="Table Simple 1" w:semiHidden="1" w:unhideWhenUsed="1"/>
+    <w:lsdException w:name="Table Simple 2" w:semiHidden="1" w:unhideWhenUsed="1"/>
+    <w:lsdException w:name="Table Simple 3" w:semiHidden="1" w:unhideWhenUsed="1"/>
+    <w:lsdException w:name="Table Classic 1" w:semiHidden="1" w:unhideWhenUsed="1"/>
+    <w:lsdException w:name="Table Classic 2" w:semiHidden="1" w:unhideWhenUsed="1"/>
+    <w:lsdException w:name="Table Classic 3" w:semiHidden="1" w:unhideWhenUsed="1"/>
+    <w:lsdException w:name="Table Classic 4" w:semiHidden="1" w:unhideWhenUsed="1"/>
+    <w:lsdException w:name="Table Colorful 1" w:semiHidden="1" w:unhideWhenUsed="1"/>
+    <w:lsdException w:name="Table Colorful 2" w:semiHidden="1" w:unhideWhenUsed="1"/>
+    <w:lsdException w:name="Table Colorful 3" w:semiHidden="1" w:unhideWhenUsed="1"/>
+    <w:lsdException w:name="Table Columns 1" w:semiHidden="1" w:unhideWhenUsed="1"/>
+    <w:lsdException w:name="Table Columns 2" w:semiHidden="1" w:unhideWhenUsed="1"/>
+    <w:lsdException w:name="Table Columns 3" w:semiHidden="1" w:unhideWhenUsed="1"/>
+    <w:lsdException w:name="Table Columns 4" w:semiHidden="1" w:unhideWhenUsed="1"/>
+    <w:lsdException w:name="Table Columns 5" w:semiHidden="1" w:unhideWhenUsed="1"/>
+    <w:lsdException w:name="Table Grid 1" w:semiHidden="1" w:unhideWhenUsed="1"/>
+    <w:lsdException w:name="Table Grid 2" w:semiHidden="1" w:unhideWhenUsed="1"/>
+    <w:lsdException w:name="Table Grid 3" w:semiHidden="1" w:unhideWhenUsed="1"/>
+    <w:lsdException w:name="Table Grid 4" w:semiHidden="1" w:unhideWhenUsed="1"/>
+    <w:lsdException w:name="Table Grid 5" w:semiHidden="1" w:unhideWhenUsed="1"/>
+    <w:lsdException w:name="Table Grid 6" w:semiHidden="1" w:unhideWhenUsed="1"/>
+    <w:lsdException w:name="Table Grid 7" w:semiHidden="1" w:unhideWhenUsed="1"/>
+    <w:lsdException w:name="Table Grid 8" w:semiHidden="1" w:unhideWhenUsed="1"/>
+    <w:lsdException w:name="Table List 1" w:semiHidden="1" w:unhideWhenUsed="1"/>
+    <w:lsdException w:name="Table List 2" w:semiHidden="1" w:unhideWhenUsed="1"/>
+    <w:lsdException w:name="Table List 3" w:semiHidden="1" w:unhideWhenUsed="1"/>
+    <w:lsdException w:name="Table List 4" w:semiHidden="1" w:unhideWhenUsed="1"/>
+    <w:lsdException w:name="Table List 5" w:semiHidden="1" w:unhideWhenUsed="1"/>
+    <w:lsdException w:name="Table List 6" w:semiHidden="1" w:unhideWhenUsed="1"/>
+    <w:lsdException w:name="Table List 7" w:semiHidden="1" w:unhideWhenUsed="1"/>
+    <w:lsdException w:name="Table List 8" w:semiHidden="1" w:unhideWhenUsed="1"/>
+    <w:lsdException w:name="Table 3D effects 1" w:semiHidden="1" w:unhideWhenUsed="1"/>
+    <w:lsdException w:name="Table 3D effects 2" w:semiHidden="1" w:unhideWhenUsed="1"/>
+    <w:lsdException w:name="Table 3D effects 3" w:semiHidden="1" w:unhideWhenUsed="1"/>
+    <w:lsdException w:name="Table Contemporary" w:semiHidden="1" w:unhideWhenUsed="1"/>
+    <w:lsdException w:name="Table Elegant" w:semiHidden="1" w:unhideWhenUsed="1"/>
+    <w:lsdException w:name="Table Professional" w:semiHidden="1" w:unhideWhenUsed="1"/>
+    <w:lsdException w:name="Table Subtle 1" w:semiHidden="1" w:unhideWhenUsed="1"/>
+    <w:lsdException w:name="Table Subtle 2" w:semiHidden="1" w:unhideWhenUsed="1"/>
+    <w:lsdException w:name="Table Web 1" w:semiHidden="1" w:unhideWhenUsed="1"/>
+    <w:lsdException w:name="Table Web 2" w:semiHidden="1" w:unhideWhenUsed="1"/>
+    <w:lsdException w:name="Table Web 3" w:semiHidden="1" w:unhideWhenUsed="1"/>
+    <w:lsdException w:name="Balloon Text" w:semiHidden="1" w:unhideWhenUsed="1"/>
+    <w:lsdException w:name="Table Grid" w:uiPriority="59"/>
+    <w:lsdException w:name="Table Theme" w:semiHidden="1" w:unhideWhenUsed="1"/>
+    <w:lsdException w:name="Note Level 1" w:semiHidden="1" w:unhideWhenUsed="1"/>
+    <w:lsdException w:name="Note Level 2" w:semiHidden="1" w:unhideWhenUsed="1"/>
+    <w:lsdException w:name="Note Level 3" w:semiHidden="1" w:unhideWhenUsed="1"/>
+    <w:lsdException w:name="Note Level 4" w:semiHidden="1" w:unhideWhenUsed="1"/>
+    <w:lsdException w:name="Note Level 5" w:semiHidden="1" w:unhideWhenUsed="1"/>
+    <w:lsdException w:name="Note Level 6" w:semiHidden="1" w:unhideWhenUsed="1"/>
+    <w:lsdException w:name="Note Level 7" w:semiHidden="1" w:unhideWhenUsed="1"/>
+    <w:lsdException w:name="Note Level 8" w:semiHidden="1" w:unhideWhenUsed="1"/>
+    <w:lsdException w:name="Note Level 9" w:semiHidden="1" w:unhideWhenUsed="1"/>
+    <w:lsdException w:name="Placeholder Text" w:semiHidden="1"/>
+    <w:lsdException w:name="No Spacing" w:uiPriority="1" w:qFormat="1"/>
+    <w:lsdException w:name="Light Shading" w:uiPriority="60"/>
+    <w:lsdException w:name="Light List" w:uiPriority="61"/>
+    <w:lsdException w:name="Light Grid" w:uiPriority="62"/>
+    <w:lsdException w:name="Medium Shading 1" w:uiPriority="63"/>
+    <w:lsdException w:name="Medium Shading 2" w:uiPriority="64"/>
+    <w:lsdException w:name="Medium List 1" w:uiPriority="65"/>
+    <w:lsdException w:name="Medium List 2" w:uiPriority="66"/>
+    <w:lsdException w:name="Medium Grid 1" w:uiPriority="67"/>
+    <w:lsdException w:name="Medium Grid 2" w:uiPriority="68"/>
+    <w:lsdException w:name="Medium Grid 3" w:uiPriority="69"/>
+    <w:lsdException w:name="Dark List" w:uiPriority="70"/>
+    <w:lsdException w:name="Colorful Shading" w:uiPriority="71"/>
+    <w:lsdException w:name="Colorful List" w:uiPriority="72"/>
+    <w:lsdException w:name="Colorful Grid" w:uiPriority="73"/>
+    <w:lsdException w:name="Light Shading Accent 1" w:uiPriority="60"/>
+    <w:lsdException w:name="Light List Accent 1" w:uiPriority="61"/>
+    <w:lsdException w:name="Light Grid Accent 1" w:uiPriority="62"/>
+    <w:lsdException w:name="Medium Shading 1 Accent 1" w:uiPriority="63"/>
+    <w:lsdException w:name="Medium Shading 2 Accent 1" w:uiPriority="64"/>
+    <w:lsdException w:name="Medium List 1 Accent 1" w:uiPriority="65"/>
+    <w:lsdException w:name="Revision" w:semiHidden="1"/>
+    <w:lsdException w:name="List Paragraph" w:uiPriority="34" w:qFormat="1"/>
+    <w:lsdException w:name="Quote" w:uiPriority="29" w:qFormat="1"/>
+    <w:lsdException w:name="Intense Quote" w:uiPriority="30" w:qFormat="1"/>
+    <w:lsdException w:name="Medium List 2 Accent 1" w:uiPriority="66"/>
+    <w:lsdException w:name="Medium Grid 1 Accent 1" w:uiPriority="67"/>
+    <w:lsdException w:name="Medium Grid 2 Accent 1" w:uiPriority="68"/>
+    <w:lsdException w:name="Medium Grid 3 Accent 1" w:uiPriority="69"/>
+    <w:lsdException w:name="Dark List Accent 1" w:uiPriority="70"/>
+    <w:lsdException w:name="Colorful Shading Accent 1" w:uiPriority="71"/>
+    <w:lsdException w:name="Colorful List Accent 1" w:uiPriority="72"/>
+    <w:lsdException w:name="Colorful Grid Accent 1" w:uiPriority="73"/>
+    <w:lsdException w:name="Light Shading Accent 2" w:uiPriority="60"/>
+    <w:lsdException w:name="Light List Accent 2" w:uiPriority="61"/>
+    <w:lsdException w:name="Light Grid Accent 2" w:uiPriority="62"/>
+    <w:lsdException w:name="Medium Shading 1 Accent 2" w:uiPriority="63"/>
+    <w:lsdException w:name="Medium Shading 2 Accent 2" w:uiPriority="64"/>
+    <w:lsdException w:name="Medium List 1 Accent 2" w:uiPriority="65"/>
+    <w:lsdException w:name="Medium List 2 Accent 2" w:uiPriority="66"/>
+    <w:lsdException w:name="Medium Grid 1 Accent 2" w:uiPriority="67"/>
+    <w:lsdException w:name="Medium Grid 2 Accent 2" w:uiPriority="68"/>
+    <w:lsdException w:name="Medium Grid 3 Accent 2" w:uiPriority="69"/>
+    <w:lsdException w:name="Dark List Accent 2" w:uiPriority="70"/>
+    <w:lsdException w:name="Colorful Shading Accent 2" w:uiPriority="71"/>
+    <w:lsdException w:name="Colorful List Accent 2" w:uiPriority="72"/>
+    <w:lsdException w:name="Colorful Grid Accent 2" w:uiPriority="73"/>
+    <w:lsdException w:name="Light Shading Accent 3" w:uiPriority="60"/>
+    <w:lsdException w:name="Light List Accent 3" w:uiPriority="61"/>
+    <w:lsdException w:name="Light Grid Accent 3" w:uiPriority="62"/>
+    <w:lsdException w:name="Medium Shading 1 Accent 3" w:uiPriority="63"/>
+    <w:lsdException w:name="Medium Shading 2 Accent 3" w:uiPriority="64"/>
+    <w:lsdException w:name="Medium List 1 Accent 3" w:uiPriority="65"/>
+    <w:lsdException w:name="Medium List 2 Accent 3" w:uiPriority="66"/>
+    <w:lsdException w:name="Medium Grid 1 Accent 3" w:uiPriority="67"/>
+    <w:lsdException w:name="Medium Grid 2 Accent 3" w:uiPriority="68"/>
+    <w:lsdException w:name="Medium Grid 3 Accent 3" w:uiPriority="69"/>
+    <w:lsdException w:name="Dark List Accent 3" w:uiPriority="70"/>
+    <w:lsdException w:name="Colorful Shading Accent 3" w:uiPriority="71"/>
+    <w:lsdException w:name="Colorful List Accent 3" w:uiPriority="72"/>
+    <w:lsdException w:name="Colorful Grid Accent 3" w:uiPriority="73"/>
+    <w:lsdException w:name="Light Shading Accent 4" w:uiPriority="60"/>
+    <w:lsdException w:name="Light List Accent 4" w:uiPriority="61"/>
+    <w:lsdException w:name="Light Grid Accent 4" w:uiPriority="62"/>
+    <w:lsdException w:name="Medium Shading 1 Accent 4" w:uiPriority="63"/>
+    <w:lsdException w:name="Medium Shading 2 Accent 4" w:uiPriority="64"/>
+    <w:lsdException w:name="Medium List 1 Accent 4" w:uiPriority="65"/>
+    <w:lsdException w:name="Medium List 2 Accent 4" w:uiPriority="66"/>
+    <w:lsdException w:name="Medium Grid 1 Accent 4" w:uiPriority="67"/>
+    <w:lsdException w:name="Medium Grid 2 Accent 4" w:uiPriority="68"/>
+    <w:lsdException w:name="Medium Grid 3 Accent 4" w:uiPriority="69"/>
+    <w:lsdException w:name="Dark List Accent 4" w:uiPriority="70"/>
+    <w:lsdException w:name="Colorful Shading Accent 4" w:uiPriority="71"/>
+    <w:lsdException w:name="Colorful List Accent 4" w:uiPriority="72"/>
+    <w:lsdException w:name="Colorful Grid Accent 4" w:uiPriority="73"/>
+    <w:lsdException w:name="Light Shading Accent 5" w:uiPriority="60"/>
+    <w:lsdException w:name="Light List Accent 5" w:uiPriority="61"/>
+    <w:lsdException w:name="Light Grid Accent 5" w:uiPriority="62"/>
+    <w:lsdException w:name="Medium Shading 1 Accent 5" w:uiPriority="63"/>
+    <w:lsdException w:name="Medium Shading 2 Accent 5" w:uiPriority="64"/>
+    <w:lsdException w:name="Medium List 1 Accent 5" w:uiPriority="65"/>
+    <w:lsdException w:name="Medium List 2 Accent 5" w:uiPriority="66"/>
+    <w:lsdException w:name="Medium Grid 1 Accent 5" w:uiPriority="67"/>
+    <w:lsdException w:name="Medium Grid 2 Accent 5" w:uiPriority="68"/>
+    <w:lsdException w:name="Medium Grid 3 Accent 5" w:uiPriority="69"/>
+    <w:lsdException w:name="Dark List Accent 5" w:uiPriority="70"/>
+    <w:lsdException w:name="Colorful Shading Accent 5" w:uiPriority="71"/>
+    <w:lsdException w:name="Colorful List Accent 5" w:uiPriority="72"/>
+    <w:lsdException w:name="Colorful Grid Accent 5" w:uiPriority="73"/>
+    <w:lsdException w:name="Light Shading Accent 6" w:uiPriority="60"/>
+    <w:lsdException w:name="Light List Accent 6" w:uiPriority="61"/>
+    <w:lsdException w:name="Light Grid Accent 6" w:uiPriority="62"/>
+    <w:lsdException w:name="Medium Shading 1 Accent 6" w:uiPriority="63"/>
+    <w:lsdException w:name="Medium Shading 2 Accent 6" w:uiPriority="64"/>
+    <w:lsdException w:name="Medium List 1 Accent 6" w:uiPriority="65"/>
+    <w:lsdException w:name="Medium List 2 Accent 6" w:uiPriority="66"/>
+    <w:lsdException w:name="Medium Grid 1 Accent 6" w:uiPriority="67"/>
+    <w:lsdException w:name="Medium Grid 2 Accent 6" w:uiPriority="68"/>
+    <w:lsdException w:name="Medium Grid 3 Accent 6" w:uiPriority="69"/>
+    <w:lsdException w:name="Dark List Accent 6" w:uiPriority="70"/>
+    <w:lsdException w:name="Colorful Shading Accent 6" w:uiPriority="71"/>
+    <w:lsdException w:name="Colorful List Accent 6" w:uiPriority="72"/>
+    <w:lsdException w:name="Colorful Grid Accent 6" w:uiPriority="73"/>
+    <w:lsdException w:name="Subtle Emphasis" w:uiPriority="19" w:qFormat="1"/>
+    <w:lsdException w:name="Intense Emphasis" w:uiPriority="21" w:qFormat="1"/>
+    <w:lsdException w:name="Subtle Reference" w:uiPriority="31" w:qFormat="1"/>
+    <w:lsdException w:name="Intense Reference" w:uiPriority="32" w:qFormat="1"/>
+    <w:lsdException w:name="Book Title" w:uiPriority="33" w:qFormat="1"/>
+    <w:lsdException w:name="Bibliography" w:semiHidden="1" w:uiPriority="37" w:unhideWhenUsed="1"/>
+    <w:lsdException w:name="TOC Heading" w:semiHidden="1" w:uiPriority="39" w:unhideWhenUsed="1" w:qFormat="1"/>
+    <w:lsdException w:name="Plain Table 1" w:uiPriority="41"/>
+    <w:lsdException w:name="Plain Table 2" w:uiPriority="42"/>
+    <w:lsdException w:name="Plain Table 3" w:uiPriority="43"/>
+    <w:lsdException w:name="Plain Table 4" w:uiPriority="44"/>
+    <w:lsdException w:name="Plain Table 5" w:uiPriority="45"/>
+    <w:lsdException w:name="Grid Table Light" w:uiPriority="40"/>
+    <w:lsdException w:name="Grid Table 1 Light" w:uiPriority="46"/>
+    <w:lsdException w:name="Grid Table 2" w:uiPriority="47"/>
+    <w:lsdException w:name="Grid Table 3" w:uiPriority="48"/>
+    <w:lsdException w:name="Grid Table 4" w:uiPriority="49"/>
+    <w:lsdException w:name="Grid Table 5 Dark" w:uiPriority="50"/>
+    <w:lsdException w:name="Grid Table 6 Colorful" w:uiPriority="51"/>
+    <w:lsdException w:name="Grid Table 7 Colorful" w:uiPriority="52"/>
+    <w:lsdException w:name="Grid Table 1 Light Accent 1" w:uiPriority="46"/>
+    <w:lsdException w:name="Grid Table 2 Accent 1" w:uiPriority="47"/>
+    <w:lsdException w:name="Grid Table 3 Accent 1" w:uiPriority="48"/>
+    <w:lsdException w:name="Grid Table 4 Accent 1" w:uiPriority="49"/>
+    <w:lsdException w:name="Grid Table 5 Dark Accent 1" w:uiPriority="50"/>
+    <w:lsdException w:name="Grid Table 6 Colorful Accent 1" w:uiPriority="51"/>
+    <w:lsdException w:name="Grid Table 7 Colorful Accent 1" w:uiPriority="52"/>
+    <w:lsdException w:name="Grid Table 1 Light Accent 2" w:uiPriority="46"/>
+    <w:lsdException w:name="Grid Table 2 Accent 2" w:uiPriority="47"/>
+    <w:lsdException w:name="Grid Table 3 Accent 2" w:uiPriority="48"/>
+    <w:lsdException w:name="Grid Table 4 Accent 2" w:uiPriority="49"/>
+    <w:lsdException w:name="Grid Table 5 Dark Accent 2" w:uiPriority="50"/>
+    <w:lsdException w:name="Grid Table 6 Colorful Accent 2" w:uiPriority="51"/>
+    <w:lsdException w:name="Grid Table 7 Colorful Accent 2" w:uiPriority="52"/>
+    <w:lsdException w:name="Grid Table 1 Light Accent 3" w:uiPriority="46"/>
+    <w:lsdException w:name="Grid Table 2 Accent 3" w:uiPriority="47"/>
+    <w:lsdException w:name="Grid Table 3 Accent 3" w:uiPriority="48"/>
+    <w:lsdException w:name="Grid Table 4 Accent 3" w:uiPriority="49"/>
+    <w:lsdException w:name="Grid Table 5 Dark Accent 3" w:uiPriority="50"/>
+    <w:lsdException w:name="Grid Table 6 Colorful Accent 3" w:uiPriority="51"/>
+    <w:lsdException w:name="Grid Table 7 Colorful Accent 3" w:uiPriority="52"/>
+    <w:lsdException w:name="Grid Table 1 Light Accent 4" w:uiPriority="46"/>
+    <w:lsdException w:name="Grid Table 2 Accent 4" w:uiPriority="47"/>
+    <w:lsdException w:name="Grid Table 3 Accent 4" w:uiPriority="48"/>
+    <w:lsdException w:name="Grid Table 4 Accent 4" w:uiPriority="49"/>
+    <w:lsdException w:name="Grid Table 5 Dark Accent 4" w:uiPriority="50"/>
+    <w:lsdException w:name="Grid Table 6 Colorful Accent 4" w:uiPriority="51"/>
+    <w:lsdException w:name="Grid Table 7 Colorful Accent 4" w:uiPriority="52"/>
+    <w:lsdException w:name="Grid Table 1 Light Accent 5" w:uiPriority="46"/>
+    <w:lsdException w:name="Grid Table 2 Accent 5" w:uiPriority="47"/>
+    <w:lsdException w:name="Grid Table 3 Accent 5" w:uiPriority="48"/>
+    <w:lsdException w:name="Grid Table 4 Accent 5" w:uiPriority="49"/>
+    <w:lsdException w:name="Grid Table 5 Dark Accent 5" w:uiPriority="50"/>
+    <w:lsdException w:name="Grid Table 6 Colorful Accent 5" w:uiPriority="51"/>
+    <w:lsdException w:name="Grid Table 7 Colorful Accent 5" w:uiPriority="52"/>
+    <w:lsdException w:name="Grid Table 1 Light Accent 6" w:uiPriority="46"/>
+    <w:lsdException w:name="Grid Table 2 Accent 6" w:uiPriority="47"/>
+    <w:lsdException w:name="Grid Table 3 Accent 6" w:uiPriority="48"/>
+    <w:lsdException w:name="Grid Table 4 Accent 6" w:uiPriority="49"/>
+    <w:lsdException w:name="Grid Table 5 Dark Accent 6" w:uiPriority="50"/>
+    <w:lsdException w:name="Grid Table 6 Colorful Accent 6" w:uiPriority="51"/>
+    <w:lsdException w:name="Grid Table 7 Colorful Accent 6" w:uiPriority="52"/>
+    <w:lsdException w:name="List Table 1 Light" w:uiPriority="46"/>
+    <w:lsdException w:name="List Table 2" w:uiPriority="47"/>
+    <w:lsdException w:name="List Table 3" w:uiPriority="48"/>
+    <w:lsdException w:name="List Table 4" w:uiPriority="49"/>
+    <w:lsdException w:name="List Table 5 Dark" w:uiPriority="50"/>
+    <w:lsdException w:name="List Table 6 Colorful" w:uiPriority="51"/>
+    <w:lsdException w:name="List Table 7 Colorful" w:uiPriority="52"/>
+    <w:lsdException w:name="List Table 1 Light Accent 1" w:uiPriority="46"/>
+    <w:lsdException w:name="List Table 2 Accent 1" w:uiPriority="47"/>
+    <w:lsdException w:name="List Table 3 Accent 1" w:uiPriority="48"/>
+    <w:lsdException w:name="List Table 4 Accent 1" w:uiPriority="49"/>
+    <w:lsdException w:name="List Table 5 Dark Accent 1" w:uiPriority="50"/>
+    <w:lsdException w:name="List Table 6 Colorful Accent 1" w:uiPriority="51"/>
+    <w:lsdException w:name="List Table 7 Colorful Accent 1" w:uiPriority="52"/>
+    <w:lsdException w:name="List Table 1 Light Accent 2" w:uiPriority="46"/>
+    <w:lsdException w:name="List Table 2 Accent 2" w:uiPriority="47"/>
+    <w:lsdException w:name="List Table 3 Accent 2" w:uiPriority="48"/>
+    <w:lsdException w:name="List Table 4 Accent 2" w:uiPriority="49"/>
+    <w:lsdException w:name="List Table 5 Dark Accent 2" w:uiPriority="50"/>
+    <w:lsdException w:name="List Table 6 Colorful Accent 2" w:uiPriority="51"/>
+    <w:lsdException w:name="List Table 7 Colorful Accent 2" w:uiPriority="52"/>
+    <w:lsdException w:name="List Table 1 Light Accent 3" w:uiPriority="46"/>
+    <w:lsdException w:name="List Table 2 Accent 3" w:uiPriority="47"/>
+    <w:lsdException w:name="List Table 3 Accent 3" w:uiPriority="48"/>
+    <w:lsdException w:name="List Table 4 Accent 3" w:uiPriority="49"/>
+    <w:lsdException w:name="List Table 5 Dark Accent 3" w:uiPriority="50"/>
+    <w:lsdException w:name="List Table 6 Colorful Accent 3" w:uiPriority="51"/>
+    <w:lsdException w:name="List Table 7 Colorful Accent 3" w:uiPriority="52"/>
+    <w:lsdException w:name="List Table 1 Light Accent 4" w:uiPriority="46"/>
+    <w:lsdException w:name="List Table 2 Accent 4" w:uiPriority="47"/>
+    <w:lsdException w:name="List Table 3 Accent 4" w:uiPriority="48"/>
+    <w:lsdException w:name="List Table 4 Accent 4" w:uiPriority="49"/>
+    <w:lsdException w:name="List Table 5 Dark Accent 4" w:uiPriority="50"/>
+    <w:lsdException w:name="List Table 6 Colorful Accent 4" w:uiPriority="51"/>
+    <w:lsdException w:name="List Table 7 Colorful Accent 4" w:uiPriority="52"/>
+    <w:lsdException w:name="List Table 1 Light Accent 5" w:uiPriority="46"/>
+    <w:lsdException w:name="List Table 2 Accent 5" w:uiPriority="47"/>
+    <w:lsdException w:name="List Table 3 Accent 5" w:uiPriority="48"/>
+    <w:lsdException w:name="List Table 4 Accent 5" w:uiPriority="49"/>
+    <w:lsdException w:name="List Table 5 Dark Accent 5" w:uiPriority="50"/>
+    <w:lsdException w:name="List Table 6 Colorful Accent 5" w:uiPriority="51"/>
+    <w:lsdException w:name="List Table 7 Colorful Accent 5" w:uiPriority="52"/>
+    <w:lsdException w:name="List Table 1 Light Accent 6" w:uiPriority="46"/>
+    <w:lsdException w:name="List Table 2 Accent 6" w:uiPriority="47"/>
+    <w:lsdException w:name="List Table 3 Accent 6" w:uiPriority="48"/>
+    <w:lsdException w:name="List Table 4 Accent 6" w:uiPriority="49"/>
+    <w:lsdException w:name="List Table 5 Dark Accent 6" w:uiPriority="50"/>
+    <w:lsdException w:name="List Table 6 Colorful Accent 6" w:uiPriority="51"/>
+    <w:lsdException w:name="List Table 7 Colorful Accent 6" w:uiPriority="52"/>
   </w:latentStyles>
   <w:style w:type="paragraph" w:default="1" w:styleId="Normal">
     <w:name w:val="Normal"/>
@@ -4109,6 +4357,7 @@
     <w:basedOn w:val="DefaultParagraphFont"/>
     <w:uiPriority w:val="99"/>
     <w:semiHidden/>
+    <w:rsid w:val="0011233A"/>
     <w:rPr>
       <w:color w:val="808080"/>
     </w:rPr>
@@ -4146,239 +4395,53 @@
   <w:style w:type="paragraph" w:customStyle="1" w:styleId="A34DBD184066E74094525D95122DEF61">
     <w:name w:val="A34DBD184066E74094525D95122DEF61"/>
   </w:style>
-</w:styles>
-</file>
-
-<file path=word/glossary/stylesWithEffects.xml><?xml version="1.0" encoding="utf-8"?>
-<w:styles xmlns:wpc="http://schemas.microsoft.com/office/word/2010/wordprocessingCanvas" xmlns:mo="http://schemas.microsoft.com/office/mac/office/2008/main" xmlns:mc="http://schemas.openxmlformats.org/markup-compatibility/2006" xmlns:mv="urn:schemas-microsoft-com:mac:vml" xmlns:o="urn:schemas-microsoft-com:office:office" xmlns:r="http://schemas.openxmlformats.org/officeDocument/2006/relationships" xmlns:m="http://schemas.openxmlformats.org/officeDocument/2006/math" xmlns:v="urn:schemas-microsoft-com:vml" xmlns:wp14="http://schemas.microsoft.com/office/word/2010/wordprocessingDrawing" xmlns:wp="http://schemas.openxmlformats.org/drawingml/2006/wordprocessingDrawing" xmlns:w10="urn:schemas-microsoft-com:office:word" xmlns:w="http://schemas.openxmlformats.org/wordprocessingml/2006/main" xmlns:w14="http://schemas.microsoft.com/office/word/2010/wordml" xmlns:wpg="http://schemas.microsoft.com/office/word/2010/wordprocessingGroup" xmlns:wpi="http://schemas.microsoft.com/office/word/2010/wordprocessingInk" xmlns:wne="http://schemas.microsoft.com/office/word/2006/wordml" xmlns:wps="http://schemas.microsoft.com/office/word/2010/wordprocessingShape" mc:Ignorable="w14 wp14">
-  <w:docDefaults>
-    <w:rPrDefault>
-      <w:rPr>
-        <w:rFonts w:asciiTheme="minorHAnsi" w:eastAsiaTheme="minorEastAsia" w:hAnsiTheme="minorHAnsi" w:cstheme="minorBidi"/>
-        <w:sz w:val="24"/>
-        <w:szCs w:val="24"/>
-        <w:lang w:val="en-CA" w:eastAsia="ja-JP" w:bidi="ar-SA"/>
-      </w:rPr>
-    </w:rPrDefault>
-    <w:pPrDefault/>
-  </w:docDefaults>
-  <w:latentStyles w:defLockedState="0" w:defUIPriority="99" w:defSemiHidden="1" w:defUnhideWhenUsed="1" w:defQFormat="0" w:count="276">
-    <w:lsdException w:name="Normal" w:semiHidden="0" w:uiPriority="0" w:unhideWhenUsed="0" w:qFormat="1"/>
-    <w:lsdException w:name="heading 1" w:semiHidden="0" w:uiPriority="9" w:unhideWhenUsed="0" w:qFormat="1"/>
-    <w:lsdException w:name="heading 2" w:uiPriority="9" w:qFormat="1"/>
-    <w:lsdException w:name="heading 3" w:uiPriority="9" w:qFormat="1"/>
-    <w:lsdException w:name="heading 4" w:uiPriority="9" w:qFormat="1"/>
-    <w:lsdException w:name="heading 5" w:uiPriority="9" w:qFormat="1"/>
-    <w:lsdException w:name="heading 6" w:uiPriority="9" w:qFormat="1"/>
-    <w:lsdException w:name="heading 7" w:uiPriority="9" w:qFormat="1"/>
-    <w:lsdException w:name="heading 8" w:uiPriority="9" w:qFormat="1"/>
-    <w:lsdException w:name="heading 9" w:uiPriority="9" w:qFormat="1"/>
-    <w:lsdException w:name="toc 1" w:uiPriority="39"/>
-    <w:lsdException w:name="toc 2" w:uiPriority="39"/>
-    <w:lsdException w:name="toc 3" w:uiPriority="39"/>
-    <w:lsdException w:name="toc 4" w:uiPriority="39"/>
-    <w:lsdException w:name="toc 5" w:uiPriority="39"/>
-    <w:lsdException w:name="toc 6" w:uiPriority="39"/>
-    <w:lsdException w:name="toc 7" w:uiPriority="39"/>
-    <w:lsdException w:name="toc 8" w:uiPriority="39"/>
-    <w:lsdException w:name="toc 9" w:uiPriority="39"/>
-    <w:lsdException w:name="caption" w:uiPriority="35" w:qFormat="1"/>
-    <w:lsdException w:name="Title" w:semiHidden="0" w:uiPriority="10" w:unhideWhenUsed="0" w:qFormat="1"/>
-    <w:lsdException w:name="Default Paragraph Font" w:uiPriority="1"/>
-    <w:lsdException w:name="Subtitle" w:semiHidden="0" w:uiPriority="11" w:unhideWhenUsed="0" w:qFormat="1"/>
-    <w:lsdException w:name="Strong" w:semiHidden="0" w:uiPriority="22" w:unhideWhenUsed="0" w:qFormat="1"/>
-    <w:lsdException w:name="Emphasis" w:semiHidden="0" w:uiPriority="20" w:unhideWhenUsed="0" w:qFormat="1"/>
-    <w:lsdException w:name="Table Grid" w:semiHidden="0" w:uiPriority="59" w:unhideWhenUsed="0"/>
-    <w:lsdException w:name="Placeholder Text" w:unhideWhenUsed="0"/>
-    <w:lsdException w:name="No Spacing" w:semiHidden="0" w:uiPriority="1" w:unhideWhenUsed="0" w:qFormat="1"/>
-    <w:lsdException w:name="Light Shading" w:semiHidden="0" w:uiPriority="60" w:unhideWhenUsed="0"/>
-    <w:lsdException w:name="Light List" w:semiHidden="0" w:uiPriority="61" w:unhideWhenUsed="0"/>
-    <w:lsdException w:name="Light Grid" w:semiHidden="0" w:uiPriority="62" w:unhideWhenUsed="0"/>
-    <w:lsdException w:name="Medium Shading 1" w:semiHidden="0" w:uiPriority="63" w:unhideWhenUsed="0"/>
-    <w:lsdException w:name="Medium Shading 2" w:semiHidden="0" w:uiPriority="64" w:unhideWhenUsed="0"/>
-    <w:lsdException w:name="Medium List 1" w:semiHidden="0" w:uiPriority="65" w:unhideWhenUsed="0"/>
-    <w:lsdException w:name="Medium List 2" w:semiHidden="0" w:uiPriority="66" w:unhideWhenUsed="0"/>
-    <w:lsdException w:name="Medium Grid 1" w:semiHidden="0" w:uiPriority="67" w:unhideWhenUsed="0"/>
-    <w:lsdException w:name="Medium Grid 2" w:semiHidden="0" w:uiPriority="68" w:unhideWhenUsed="0"/>
-    <w:lsdException w:name="Medium Grid 3" w:semiHidden="0" w:uiPriority="69" w:unhideWhenUsed="0"/>
-    <w:lsdException w:name="Dark List" w:semiHidden="0" w:uiPriority="70" w:unhideWhenUsed="0"/>
-    <w:lsdException w:name="Colorful Shading" w:semiHidden="0" w:uiPriority="71" w:unhideWhenUsed="0"/>
-    <w:lsdException w:name="Colorful List" w:semiHidden="0" w:uiPriority="72" w:unhideWhenUsed="0"/>
-    <w:lsdException w:name="Colorful Grid" w:semiHidden="0" w:uiPriority="73" w:unhideWhenUsed="0"/>
-    <w:lsdException w:name="Light Shading Accent 1" w:semiHidden="0" w:uiPriority="60" w:unhideWhenUsed="0"/>
-    <w:lsdException w:name="Light List Accent 1" w:semiHidden="0" w:uiPriority="61" w:unhideWhenUsed="0"/>
-    <w:lsdException w:name="Light Grid Accent 1" w:semiHidden="0" w:uiPriority="62" w:unhideWhenUsed="0"/>
-    <w:lsdException w:name="Medium Shading 1 Accent 1" w:semiHidden="0" w:uiPriority="63" w:unhideWhenUsed="0"/>
-    <w:lsdException w:name="Medium Shading 2 Accent 1" w:semiHidden="0" w:uiPriority="64" w:unhideWhenUsed="0"/>
-    <w:lsdException w:name="Medium List 1 Accent 1" w:semiHidden="0" w:uiPriority="65" w:unhideWhenUsed="0"/>
-    <w:lsdException w:name="Revision" w:unhideWhenUsed="0"/>
-    <w:lsdException w:name="List Paragraph" w:semiHidden="0" w:uiPriority="34" w:unhideWhenUsed="0" w:qFormat="1"/>
-    <w:lsdException w:name="Quote" w:semiHidden="0" w:uiPriority="29" w:unhideWhenUsed="0" w:qFormat="1"/>
-    <w:lsdException w:name="Intense Quote" w:semiHidden="0" w:uiPriority="30" w:unhideWhenUsed="0" w:qFormat="1"/>
-    <w:lsdException w:name="Medium List 2 Accent 1" w:semiHidden="0" w:uiPriority="66" w:unhideWhenUsed="0"/>
-    <w:lsdException w:name="Medium Grid 1 Accent 1" w:semiHidden="0" w:uiPriority="67" w:unhideWhenUsed="0"/>
-    <w:lsdException w:name="Medium Grid 2 Accent 1" w:semiHidden="0" w:uiPriority="68" w:unhideWhenUsed="0"/>
-    <w:lsdException w:name="Medium Grid 3 Accent 1" w:semiHidden="0" w:uiPriority="69" w:unhideWhenUsed="0"/>
-    <w:lsdException w:name="Dark List Accent 1" w:semiHidden="0" w:uiPriority="70" w:unhideWhenUsed="0"/>
-    <w:lsdException w:name="Colorful Shading Accent 1" w:semiHidden="0" w:uiPriority="71" w:unhideWhenUsed="0"/>
-    <w:lsdException w:name="Colorful List Accent 1" w:semiHidden="0" w:uiPriority="72" w:unhideWhenUsed="0"/>
-    <w:lsdException w:name="Colorful Grid Accent 1" w:semiHidden="0" w:uiPriority="73" w:unhideWhenUsed="0"/>
-    <w:lsdException w:name="Light Shading Accent 2" w:semiHidden="0" w:uiPriority="60" w:unhideWhenUsed="0"/>
-    <w:lsdException w:name="Light List Accent 2" w:semiHidden="0" w:uiPriority="61" w:unhideWhenUsed="0"/>
-    <w:lsdException w:name="Light Grid Accent 2" w:semiHidden="0" w:uiPriority="62" w:unhideWhenUsed="0"/>
-    <w:lsdException w:name="Medium Shading 1 Accent 2" w:semiHidden="0" w:uiPriority="63" w:unhideWhenUsed="0"/>
-    <w:lsdException w:name="Medium Shading 2 Accent 2" w:semiHidden="0" w:uiPriority="64" w:unhideWhenUsed="0"/>
-    <w:lsdException w:name="Medium List 1 Accent 2" w:semiHidden="0" w:uiPriority="65" w:unhideWhenUsed="0"/>
-    <w:lsdException w:name="Medium List 2 Accent 2" w:semiHidden="0" w:uiPriority="66" w:unhideWhenUsed="0"/>
-    <w:lsdException w:name="Medium Grid 1 Accent 2" w:semiHidden="0" w:uiPriority="67" w:unhideWhenUsed="0"/>
-    <w:lsdException w:name="Medium Grid 2 Accent 2" w:semiHidden="0" w:uiPriority="68" w:unhideWhenUsed="0"/>
-    <w:lsdException w:name="Medium Grid 3 Accent 2" w:semiHidden="0" w:uiPriority="69" w:unhideWhenUsed="0"/>
-    <w:lsdException w:name="Dark List Accent 2" w:semiHidden="0" w:uiPriority="70" w:unhideWhenUsed="0"/>
-    <w:lsdException w:name="Colorful Shading Accent 2" w:semiHidden="0" w:uiPriority="71" w:unhideWhenUsed="0"/>
-    <w:lsdException w:name="Colorful List Accent 2" w:semiHidden="0" w:uiPriority="72" w:unhideWhenUsed="0"/>
-    <w:lsdException w:name="Colorful Grid Accent 2" w:semiHidden="0" w:uiPriority="73" w:unhideWhenUsed="0"/>
-    <w:lsdException w:name="Light Shading Accent 3" w:semiHidden="0" w:uiPriority="60" w:unhideWhenUsed="0"/>
-    <w:lsdException w:name="Light List Accent 3" w:semiHidden="0" w:uiPriority="61" w:unhideWhenUsed="0"/>
-    <w:lsdException w:name="Light Grid Accent 3" w:semiHidden="0" w:uiPriority="62" w:unhideWhenUsed="0"/>
-    <w:lsdException w:name="Medium Shading 1 Accent 3" w:semiHidden="0" w:uiPriority="63" w:unhideWhenUsed="0"/>
-    <w:lsdException w:name="Medium Shading 2 Accent 3" w:semiHidden="0" w:uiPriority="64" w:unhideWhenUsed="0"/>
-    <w:lsdException w:name="Medium List 1 Accent 3" w:semiHidden="0" w:uiPriority="65" w:unhideWhenUsed="0"/>
-    <w:lsdException w:name="Medium List 2 Accent 3" w:semiHidden="0" w:uiPriority="66" w:unhideWhenUsed="0"/>
-    <w:lsdException w:name="Medium Grid 1 Accent 3" w:semiHidden="0" w:uiPriority="67" w:unhideWhenUsed="0"/>
-    <w:lsdException w:name="Medium Grid 2 Accent 3" w:semiHidden="0" w:uiPriority="68" w:unhideWhenUsed="0"/>
-    <w:lsdException w:name="Medium Grid 3 Accent 3" w:semiHidden="0" w:uiPriority="69" w:unhideWhenUsed="0"/>
-    <w:lsdException w:name="Dark List Accent 3" w:semiHidden="0" w:uiPriority="70" w:unhideWhenUsed="0"/>
-    <w:lsdException w:name="Colorful Shading Accent 3" w:semiHidden="0" w:uiPriority="71" w:unhideWhenUsed="0"/>
-    <w:lsdException w:name="Colorful List Accent 3" w:semiHidden="0" w:uiPriority="72" w:unhideWhenUsed="0"/>
-    <w:lsdException w:name="Colorful Grid Accent 3" w:semiHidden="0" w:uiPriority="73" w:unhideWhenUsed="0"/>
-    <w:lsdException w:name="Light Shading Accent 4" w:semiHidden="0" w:uiPriority="60" w:unhideWhenUsed="0"/>
-    <w:lsdException w:name="Light List Accent 4" w:semiHidden="0" w:uiPriority="61" w:unhideWhenUsed="0"/>
-    <w:lsdException w:name="Light Grid Accent 4" w:semiHidden="0" w:uiPriority="62" w:unhideWhenUsed="0"/>
-    <w:lsdException w:name="Medium Shading 1 Accent 4" w:semiHidden="0" w:uiPriority="63" w:unhideWhenUsed="0"/>
-    <w:lsdException w:name="Medium Shading 2 Accent 4" w:semiHidden="0" w:uiPriority="64" w:unhideWhenUsed="0"/>
-    <w:lsdException w:name="Medium List 1 Accent 4" w:semiHidden="0" w:uiPriority="65" w:unhideWhenUsed="0"/>
-    <w:lsdException w:name="Medium List 2 Accent 4" w:semiHidden="0" w:uiPriority="66" w:unhideWhenUsed="0"/>
-    <w:lsdException w:name="Medium Grid 1 Accent 4" w:semiHidden="0" w:uiPriority="67" w:unhideWhenUsed="0"/>
-    <w:lsdException w:name="Medium Grid 2 Accent 4" w:semiHidden="0" w:uiPriority="68" w:unhideWhenUsed="0"/>
-    <w:lsdException w:name="Medium Grid 3 Accent 4" w:semiHidden="0" w:uiPriority="69" w:unhideWhenUsed="0"/>
-    <w:lsdException w:name="Dark List Accent 4" w:semiHidden="0" w:uiPriority="70" w:unhideWhenUsed="0"/>
-    <w:lsdException w:name="Colorful Shading Accent 4" w:semiHidden="0" w:uiPriority="71" w:unhideWhenUsed="0"/>
-    <w:lsdException w:name="Colorful List Accent 4" w:semiHidden="0" w:uiPriority="72" w:unhideWhenUsed="0"/>
-    <w:lsdException w:name="Colorful Grid Accent 4" w:semiHidden="0" w:uiPriority="73" w:unhideWhenUsed="0"/>
-    <w:lsdException w:name="Light Shading Accent 5" w:semiHidden="0" w:uiPriority="60" w:unhideWhenUsed="0"/>
-    <w:lsdException w:name="Light List Accent 5" w:semiHidden="0" w:uiPriority="61" w:unhideWhenUsed="0"/>
-    <w:lsdException w:name="Light Grid Accent 5" w:semiHidden="0" w:uiPriority="62" w:unhideWhenUsed="0"/>
-    <w:lsdException w:name="Medium Shading 1 Accent 5" w:semiHidden="0" w:uiPriority="63" w:unhideWhenUsed="0"/>
-    <w:lsdException w:name="Medium Shading 2 Accent 5" w:semiHidden="0" w:uiPriority="64" w:unhideWhenUsed="0"/>
-    <w:lsdException w:name="Medium List 1 Accent 5" w:semiHidden="0" w:uiPriority="65" w:unhideWhenUsed="0"/>
-    <w:lsdException w:name="Medium List 2 Accent 5" w:semiHidden="0" w:uiPriority="66" w:unhideWhenUsed="0"/>
-    <w:lsdException w:name="Medium Grid 1 Accent 5" w:semiHidden="0" w:uiPriority="67" w:unhideWhenUsed="0"/>
-    <w:lsdException w:name="Medium Grid 2 Accent 5" w:semiHidden="0" w:uiPriority="68" w:unhideWhenUsed="0"/>
-    <w:lsdException w:name="Medium Grid 3 Accent 5" w:semiHidden="0" w:uiPriority="69" w:unhideWhenUsed="0"/>
-    <w:lsdException w:name="Dark List Accent 5" w:semiHidden="0" w:uiPriority="70" w:unhideWhenUsed="0"/>
-    <w:lsdException w:name="Colorful Shading Accent 5" w:semiHidden="0" w:uiPriority="71" w:unhideWhenUsed="0"/>
-    <w:lsdException w:name="Colorful List Accent 5" w:semiHidden="0" w:uiPriority="72" w:unhideWhenUsed="0"/>
-    <w:lsdException w:name="Colorful Grid Accent 5" w:semiHidden="0" w:uiPriority="73" w:unhideWhenUsed="0"/>
-    <w:lsdException w:name="Light Shading Accent 6" w:semiHidden="0" w:uiPriority="60" w:unhideWhenUsed="0"/>
-    <w:lsdException w:name="Light List Accent 6" w:semiHidden="0" w:uiPriority="61" w:unhideWhenUsed="0"/>
-    <w:lsdException w:name="Light Grid Accent 6" w:semiHidden="0" w:uiPriority="62" w:unhideWhenUsed="0"/>
-    <w:lsdException w:name="Medium Shading 1 Accent 6" w:semiHidden="0" w:uiPriority="63" w:unhideWhenUsed="0"/>
-    <w:lsdException w:name="Medium Shading 2 Accent 6" w:semiHidden="0" w:uiPriority="64" w:unhideWhenUsed="0"/>
-    <w:lsdException w:name="Medium List 1 Accent 6" w:semiHidden="0" w:uiPriority="65" w:unhideWhenUsed="0"/>
-    <w:lsdException w:name="Medium List 2 Accent 6" w:semiHidden="0" w:uiPriority="66" w:unhideWhenUsed="0"/>
-    <w:lsdException w:name="Medium Grid 1 Accent 6" w:semiHidden="0" w:uiPriority="67" w:unhideWhenUsed="0"/>
-    <w:lsdException w:name="Medium Grid 2 Accent 6" w:semiHidden="0" w:uiPriority="68" w:unhideWhenUsed="0"/>
-    <w:lsdException w:name="Medium Grid 3 Accent 6" w:semiHidden="0" w:uiPriority="69" w:unhideWhenUsed="0"/>
-    <w:lsdException w:name="Dark List Accent 6" w:semiHidden="0" w:uiPriority="70" w:unhideWhenUsed="0"/>
-    <w:lsdException w:name="Colorful Shading Accent 6" w:semiHidden="0" w:uiPriority="71" w:unhideWhenUsed="0"/>
-    <w:lsdException w:name="Colorful List Accent 6" w:semiHidden="0" w:uiPriority="72" w:unhideWhenUsed="0"/>
-    <w:lsdException w:name="Colorful Grid Accent 6" w:semiHidden="0" w:uiPriority="73" w:unhideWhenUsed="0"/>
-    <w:lsdException w:name="Subtle Emphasis" w:semiHidden="0" w:uiPriority="19" w:unhideWhenUsed="0" w:qFormat="1"/>
-    <w:lsdException w:name="Intense Emphasis" w:semiHidden="0" w:uiPriority="21" w:unhideWhenUsed="0" w:qFormat="1"/>
-    <w:lsdException w:name="Subtle Reference" w:semiHidden="0" w:uiPriority="31" w:unhideWhenUsed="0" w:qFormat="1"/>
-    <w:lsdException w:name="Intense Reference" w:semiHidden="0" w:uiPriority="32" w:unhideWhenUsed="0" w:qFormat="1"/>
-    <w:lsdException w:name="Book Title" w:semiHidden="0" w:uiPriority="33" w:unhideWhenUsed="0" w:qFormat="1"/>
-    <w:lsdException w:name="Bibliography" w:uiPriority="37"/>
-    <w:lsdException w:name="TOC Heading" w:uiPriority="39" w:qFormat="1"/>
-  </w:latentStyles>
-  <w:style w:type="paragraph" w:default="1" w:styleId="Normal">
-    <w:name w:val="Normal"/>
-    <w:qFormat/>
-  </w:style>
-  <w:style w:type="character" w:default="1" w:styleId="DefaultParagraphFont">
-    <w:name w:val="Default Paragraph Font"/>
-    <w:uiPriority w:val="1"/>
-    <w:semiHidden/>
-    <w:unhideWhenUsed/>
-  </w:style>
-  <w:style w:type="table" w:default="1" w:styleId="TableNormal">
-    <w:name w:val="Normal Table"/>
-    <w:uiPriority w:val="99"/>
-    <w:semiHidden/>
-    <w:unhideWhenUsed/>
-    <w:tblPr>
-      <w:tblInd w:w="0" w:type="dxa"/>
-      <w:tblCellMar>
-        <w:top w:w="0" w:type="dxa"/>
-        <w:left w:w="108" w:type="dxa"/>
-        <w:bottom w:w="0" w:type="dxa"/>
-        <w:right w:w="108" w:type="dxa"/>
-      </w:tblCellMar>
-    </w:tblPr>
-  </w:style>
-  <w:style w:type="numbering" w:default="1" w:styleId="NoList">
-    <w:name w:val="No List"/>
-    <w:uiPriority w:val="99"/>
-    <w:semiHidden/>
-    <w:unhideWhenUsed/>
-  </w:style>
-  <w:style w:type="character" w:styleId="PlaceholderText">
-    <w:name w:val="Placeholder Text"/>
-    <w:basedOn w:val="DefaultParagraphFont"/>
-    <w:uiPriority w:val="99"/>
-    <w:semiHidden/>
+  <w:style w:type="paragraph" w:customStyle="1" w:styleId="8BB3EB07410F9A48B88421A78087866F">
+    <w:name w:val="8BB3EB07410F9A48B88421A78087866F"/>
+    <w:rsid w:val="0011233A"/>
     <w:rPr>
-      <w:color w:val="808080"/>
+      <w:lang w:val="en-US" w:eastAsia="en-US"/>
     </w:rPr>
   </w:style>
-  <w:style w:type="paragraph" w:customStyle="1" w:styleId="026EF866A586D14B9354357A75761365">
-    <w:name w:val="026EF866A586D14B9354357A75761365"/>
+  <w:style w:type="paragraph" w:customStyle="1" w:styleId="F28ABBD6B3B94F4787AD695CD2C72658">
+    <w:name w:val="F28ABBD6B3B94F4787AD695CD2C72658"/>
+    <w:rsid w:val="0011233A"/>
+    <w:rPr>
+      <w:lang w:val="en-US" w:eastAsia="en-US"/>
+    </w:rPr>
   </w:style>
-  <w:style w:type="paragraph" w:customStyle="1" w:styleId="E4F41199BD3B194299BB0E62A43AC7B3">
-    <w:name w:val="E4F41199BD3B194299BB0E62A43AC7B3"/>
+  <w:style w:type="paragraph" w:customStyle="1" w:styleId="8C0E6B78FD068A419DAFA5F91162ED43">
+    <w:name w:val="8C0E6B78FD068A419DAFA5F91162ED43"/>
+    <w:rsid w:val="0011233A"/>
+    <w:rPr>
+      <w:lang w:val="en-US" w:eastAsia="en-US"/>
+    </w:rPr>
   </w:style>
-  <w:style w:type="paragraph" w:customStyle="1" w:styleId="444BF9F27E513F41890D8E45B30F0B41">
-    <w:name w:val="444BF9F27E513F41890D8E45B30F0B41"/>
+  <w:style w:type="paragraph" w:customStyle="1" w:styleId="525EDE5F8F589E4E876B94FCCBB8619F">
+    <w:name w:val="525EDE5F8F589E4E876B94FCCBB8619F"/>
+    <w:rsid w:val="0011233A"/>
+    <w:rPr>
+      <w:lang w:val="en-US" w:eastAsia="en-US"/>
+    </w:rPr>
   </w:style>
-  <w:style w:type="paragraph" w:customStyle="1" w:styleId="15B72927735D1142848BD092E6F739C5">
-    <w:name w:val="15B72927735D1142848BD092E6F739C5"/>
+  <w:style w:type="paragraph" w:customStyle="1" w:styleId="A9788B80B9331346A81076BB6668B905">
+    <w:name w:val="A9788B80B9331346A81076BB6668B905"/>
+    <w:rsid w:val="0011233A"/>
+    <w:rPr>
+      <w:lang w:val="en-US" w:eastAsia="en-US"/>
+    </w:rPr>
   </w:style>
-  <w:style w:type="paragraph" w:customStyle="1" w:styleId="5A591816186D0F429F638E0650F9877D">
-    <w:name w:val="5A591816186D0F429F638E0650F9877D"/>
-  </w:style>
-  <w:style w:type="paragraph" w:customStyle="1" w:styleId="89F090FFF77B844A808DE0F95620ACCB">
-    <w:name w:val="89F090FFF77B844A808DE0F95620ACCB"/>
-  </w:style>
-  <w:style w:type="paragraph" w:customStyle="1" w:styleId="8ABD8EC642234441B9E87EBB40A5501C">
-    <w:name w:val="8ABD8EC642234441B9E87EBB40A5501C"/>
-  </w:style>
-  <w:style w:type="paragraph" w:customStyle="1" w:styleId="90DAC24D3255204BA35903426B0A8CFE">
-    <w:name w:val="90DAC24D3255204BA35903426B0A8CFE"/>
-  </w:style>
-  <w:style w:type="paragraph" w:customStyle="1" w:styleId="B2D0C8C45B87A249A2DCE11DF2A2762F">
-    <w:name w:val="B2D0C8C45B87A249A2DCE11DF2A2762F"/>
-  </w:style>
-  <w:style w:type="paragraph" w:customStyle="1" w:styleId="49A04D175FDB83469C4113CA4BF64D7A">
-    <w:name w:val="49A04D175FDB83469C4113CA4BF64D7A"/>
-  </w:style>
-  <w:style w:type="paragraph" w:customStyle="1" w:styleId="A34DBD184066E74094525D95122DEF61">
-    <w:name w:val="A34DBD184066E74094525D95122DEF61"/>
+  <w:style w:type="paragraph" w:customStyle="1" w:styleId="0DA1515DCFE9914991C5FF6ECC9982AD">
+    <w:name w:val="0DA1515DCFE9914991C5FF6ECC9982AD"/>
+    <w:rsid w:val="0011233A"/>
+    <w:rPr>
+      <w:lang w:val="en-US" w:eastAsia="en-US"/>
+    </w:rPr>
   </w:style>
 </w:styles>
 </file>
 
 <file path=word/glossary/webSettings.xml><?xml version="1.0" encoding="utf-8"?>
-<w:webSettings xmlns:mc="http://schemas.openxmlformats.org/markup-compatibility/2006" xmlns:r="http://schemas.openxmlformats.org/officeDocument/2006/relationships" xmlns:w="http://schemas.openxmlformats.org/wordprocessingml/2006/main" xmlns:w14="http://schemas.microsoft.com/office/word/2010/wordml" mc:Ignorable="w14">
+<w:webSettings xmlns:mc="http://schemas.openxmlformats.org/markup-compatibility/2006" xmlns:r="http://schemas.openxmlformats.org/officeDocument/2006/relationships" xmlns:w="http://schemas.openxmlformats.org/wordprocessingml/2006/main" xmlns:w14="http://schemas.microsoft.com/office/word/2010/wordml" xmlns:w15="http://schemas.microsoft.com/office/word/2012/wordml" mc:Ignorable="w14 w15">
   <w:allowPNG/>
   <w:doNotSaveAsSingleFile/>
 </w:webSettings>
@@ -4639,7 +4702,7 @@
   <a:extraClrSchemeLst/>
   <a:extLst>
     <a:ext uri="{05A4C25C-085E-4340-85A3-A5531E510DB2}">
-      <thm15:themeFamily xmlns:thm15="http://schemas.microsoft.com/office/thememl/2012/main" xmlns="" name="Office Theme" id="{62F939B6-93AF-4DB8-9C6B-D6C7DFDC589F}" vid="{4A3C46E8-61CC-4603-A589-7422A47A8E4A}"/>
+      <thm15:themeFamily xmlns:thm15="http://schemas.microsoft.com/office/thememl/2012/main" name="Office Theme" id="{62F939B6-93AF-4DB8-9C6B-D6C7DFDC589F}" vid="{4A3C46E8-61CC-4603-A589-7422A47A8E4A}"/>
     </a:ext>
   </a:extLst>
 </a:theme>
@@ -4759,7 +4822,7 @@
 </file>
 
 <file path=customXml/itemProps1.xml><?xml version="1.0" encoding="utf-8"?>
-<ds:datastoreItem xmlns:ds="http://schemas.openxmlformats.org/officeDocument/2006/customXml" ds:itemID="{B3DA0E0C-B79D-E145-B54D-5F40077E8276}">
+<ds:datastoreItem xmlns:ds="http://schemas.openxmlformats.org/officeDocument/2006/customXml" ds:itemID="{B53E4E9F-D47D-7044-8FAA-8220EE6F0222}">
   <ds:schemaRefs>
     <ds:schemaRef ds:uri="http://schemas.openxmlformats.org/officeDocument/2006/bibliography"/>
   </ds:schemaRefs>

</xml_diff>